<commit_message>
Amended Table 1 decimal places and exponentiated annual household income
</commit_message>
<xml_diff>
--- a/tables/Table 1_Univariates.docx
+++ b/tables/Table 1_Univariates.docx
@@ -10,17 +10,17 @@
         <w:tblLook w:val="04A0" w:firstRow="1" w:lastRow="0" w:firstColumn="1" w:lastColumn="0" w:noHBand="0" w:noVBand="1"/>
       </w:tblPr>
       <w:tblGrid>
-        <w:gridCol w:w="2923"/>
+        <w:gridCol w:w="3153"/>
         <w:gridCol w:w="762"/>
-        <w:gridCol w:w="749"/>
-        <w:gridCol w:w="749"/>
-        <w:gridCol w:w="749"/>
-        <w:gridCol w:w="749"/>
-        <w:gridCol w:w="749"/>
-        <w:gridCol w:w="718"/>
-        <w:gridCol w:w="718"/>
-        <w:gridCol w:w="718"/>
-        <w:gridCol w:w="718"/>
+        <w:gridCol w:w="740"/>
+        <w:gridCol w:w="740"/>
+        <w:gridCol w:w="740"/>
+        <w:gridCol w:w="740"/>
+        <w:gridCol w:w="754"/>
+        <w:gridCol w:w="653"/>
+        <w:gridCol w:w="678"/>
+        <w:gridCol w:w="678"/>
+        <w:gridCol w:w="664"/>
         <w:gridCol w:w="718"/>
       </w:tblGrid>
       <w:tr>
@@ -35,8 +35,6 @@
                 <w:szCs w:val="22"/>
               </w:rPr>
             </w:pPr>
-            <w:bookmarkStart w:id="0" w:name="_GoBack"/>
-            <w:bookmarkEnd w:id="0"/>
           </w:p>
         </w:tc>
         <w:tc>
@@ -3406,87 +3404,94 @@
                 <w:sz w:val="22"/>
                 <w:szCs w:val="22"/>
               </w:rPr>
-              <w:t>0.00</w:t>
-            </w:r>
-          </w:p>
-        </w:tc>
-        <w:tc>
-          <w:tcPr>
-            <w:tcW w:w="764" w:type="dxa"/>
-          </w:tcPr>
-          <w:p>
-            <w:pPr>
-              <w:rPr>
-                <w:sz w:val="22"/>
-                <w:szCs w:val="22"/>
-              </w:rPr>
-            </w:pPr>
-            <w:r>
-              <w:rPr>
-                <w:sz w:val="22"/>
-                <w:szCs w:val="22"/>
-              </w:rPr>
-              <w:t>0.00</w:t>
-            </w:r>
-          </w:p>
-        </w:tc>
-        <w:tc>
-          <w:tcPr>
-            <w:tcW w:w="764" w:type="dxa"/>
-          </w:tcPr>
-          <w:p>
-            <w:pPr>
-              <w:rPr>
-                <w:sz w:val="22"/>
-                <w:szCs w:val="22"/>
-              </w:rPr>
-            </w:pPr>
-            <w:r>
-              <w:rPr>
-                <w:sz w:val="22"/>
-                <w:szCs w:val="22"/>
-              </w:rPr>
-              <w:t>0.00</w:t>
-            </w:r>
-          </w:p>
-        </w:tc>
-        <w:tc>
-          <w:tcPr>
-            <w:tcW w:w="764" w:type="dxa"/>
-          </w:tcPr>
-          <w:p>
-            <w:pPr>
-              <w:rPr>
-                <w:sz w:val="22"/>
-                <w:szCs w:val="22"/>
-              </w:rPr>
-            </w:pPr>
-            <w:r>
-              <w:rPr>
-                <w:sz w:val="22"/>
-                <w:szCs w:val="22"/>
-              </w:rPr>
-              <w:t>0.01</w:t>
-            </w:r>
-          </w:p>
-        </w:tc>
-        <w:tc>
-          <w:tcPr>
-            <w:tcW w:w="764" w:type="dxa"/>
-          </w:tcPr>
-          <w:p>
-            <w:pPr>
-              <w:rPr>
-                <w:sz w:val="22"/>
-                <w:szCs w:val="22"/>
-              </w:rPr>
-            </w:pPr>
-            <w:r>
-              <w:rPr>
-                <w:sz w:val="22"/>
-                <w:szCs w:val="22"/>
-              </w:rPr>
-              <w:t>0.08</w:t>
+              <w:t>0.0</w:t>
+            </w:r>
+          </w:p>
+        </w:tc>
+        <w:tc>
+          <w:tcPr>
+            <w:tcW w:w="764" w:type="dxa"/>
+          </w:tcPr>
+          <w:p>
+            <w:pPr>
+              <w:rPr>
+                <w:sz w:val="22"/>
+                <w:szCs w:val="22"/>
+              </w:rPr>
+            </w:pPr>
+            <w:r>
+              <w:rPr>
+                <w:sz w:val="22"/>
+                <w:szCs w:val="22"/>
+              </w:rPr>
+              <w:t>0.0</w:t>
+            </w:r>
+          </w:p>
+        </w:tc>
+        <w:tc>
+          <w:tcPr>
+            <w:tcW w:w="764" w:type="dxa"/>
+          </w:tcPr>
+          <w:p>
+            <w:pPr>
+              <w:rPr>
+                <w:sz w:val="22"/>
+                <w:szCs w:val="22"/>
+              </w:rPr>
+            </w:pPr>
+            <w:r>
+              <w:rPr>
+                <w:sz w:val="22"/>
+                <w:szCs w:val="22"/>
+              </w:rPr>
+              <w:t>0.</w:t>
+            </w:r>
+            <w:r>
+              <w:rPr>
+                <w:sz w:val="22"/>
+                <w:szCs w:val="22"/>
+              </w:rPr>
+              <w:t>2</w:t>
+            </w:r>
+          </w:p>
+        </w:tc>
+        <w:tc>
+          <w:tcPr>
+            <w:tcW w:w="764" w:type="dxa"/>
+          </w:tcPr>
+          <w:p>
+            <w:pPr>
+              <w:rPr>
+                <w:sz w:val="22"/>
+                <w:szCs w:val="22"/>
+              </w:rPr>
+            </w:pPr>
+            <w:r>
+              <w:rPr>
+                <w:sz w:val="22"/>
+                <w:szCs w:val="22"/>
+              </w:rPr>
+              <w:t>0.5</w:t>
+            </w:r>
+          </w:p>
+        </w:tc>
+        <w:tc>
+          <w:tcPr>
+            <w:tcW w:w="764" w:type="dxa"/>
+          </w:tcPr>
+          <w:p>
+            <w:pPr>
+              <w:rPr>
+                <w:sz w:val="22"/>
+                <w:szCs w:val="22"/>
+              </w:rPr>
+            </w:pPr>
+            <w:r>
+              <w:rPr>
+                <w:sz w:val="22"/>
+                <w:szCs w:val="22"/>
+              </w:rPr>
+              <w:t>8.4</w:t>
             </w:r>
           </w:p>
         </w:tc>
@@ -3506,7 +3511,7 @@
                 <w:sz w:val="22"/>
                 <w:szCs w:val="22"/>
               </w:rPr>
-              <w:t>0.00</w:t>
+              <w:t>0.0</w:t>
             </w:r>
           </w:p>
         </w:tc>
@@ -3526,7 +3531,7 @@
                 <w:sz w:val="22"/>
                 <w:szCs w:val="22"/>
               </w:rPr>
-              <w:t>0.00</w:t>
+              <w:t>0.0</w:t>
             </w:r>
           </w:p>
         </w:tc>
@@ -3546,7 +3551,7 @@
                 <w:sz w:val="22"/>
                 <w:szCs w:val="22"/>
               </w:rPr>
-              <w:t>0.00</w:t>
+              <w:t>0.2</w:t>
             </w:r>
           </w:p>
         </w:tc>
@@ -3566,7 +3571,7 @@
                 <w:sz w:val="22"/>
                 <w:szCs w:val="22"/>
               </w:rPr>
-              <w:t>0.00</w:t>
+              <w:t>0.4</w:t>
             </w:r>
           </w:p>
         </w:tc>
@@ -3586,7 +3591,7 @@
                 <w:sz w:val="22"/>
                 <w:szCs w:val="22"/>
               </w:rPr>
-              <w:t>0.04</w:t>
+              <w:t>3.8</w:t>
             </w:r>
           </w:p>
         </w:tc>
@@ -3655,87 +3660,94 @@
                 <w:sz w:val="22"/>
                 <w:szCs w:val="22"/>
               </w:rPr>
-              <w:t>0.00</w:t>
-            </w:r>
-          </w:p>
-        </w:tc>
-        <w:tc>
-          <w:tcPr>
-            <w:tcW w:w="764" w:type="dxa"/>
-          </w:tcPr>
-          <w:p>
-            <w:pPr>
-              <w:rPr>
-                <w:sz w:val="22"/>
-                <w:szCs w:val="22"/>
-              </w:rPr>
-            </w:pPr>
-            <w:r>
-              <w:rPr>
-                <w:sz w:val="22"/>
-                <w:szCs w:val="22"/>
-              </w:rPr>
-              <w:t>0.00</w:t>
-            </w:r>
-          </w:p>
-        </w:tc>
-        <w:tc>
-          <w:tcPr>
-            <w:tcW w:w="764" w:type="dxa"/>
-          </w:tcPr>
-          <w:p>
-            <w:pPr>
-              <w:rPr>
-                <w:sz w:val="22"/>
-                <w:szCs w:val="22"/>
-              </w:rPr>
-            </w:pPr>
-            <w:r>
-              <w:rPr>
-                <w:sz w:val="22"/>
-                <w:szCs w:val="22"/>
-              </w:rPr>
-              <w:t>0.01</w:t>
-            </w:r>
-          </w:p>
-        </w:tc>
-        <w:tc>
-          <w:tcPr>
-            <w:tcW w:w="764" w:type="dxa"/>
-          </w:tcPr>
-          <w:p>
-            <w:pPr>
-              <w:rPr>
-                <w:sz w:val="22"/>
-                <w:szCs w:val="22"/>
-              </w:rPr>
-            </w:pPr>
-            <w:r>
-              <w:rPr>
-                <w:sz w:val="22"/>
-                <w:szCs w:val="22"/>
-              </w:rPr>
-              <w:t>0.01</w:t>
-            </w:r>
-          </w:p>
-        </w:tc>
-        <w:tc>
-          <w:tcPr>
-            <w:tcW w:w="764" w:type="dxa"/>
-          </w:tcPr>
-          <w:p>
-            <w:pPr>
-              <w:rPr>
-                <w:sz w:val="22"/>
-                <w:szCs w:val="22"/>
-              </w:rPr>
-            </w:pPr>
-            <w:r>
-              <w:rPr>
-                <w:sz w:val="22"/>
-                <w:szCs w:val="22"/>
-              </w:rPr>
-              <w:t>0.04</w:t>
+              <w:t>0.</w:t>
+            </w:r>
+            <w:r>
+              <w:rPr>
+                <w:sz w:val="22"/>
+                <w:szCs w:val="22"/>
+              </w:rPr>
+              <w:t>0</w:t>
+            </w:r>
+          </w:p>
+        </w:tc>
+        <w:tc>
+          <w:tcPr>
+            <w:tcW w:w="764" w:type="dxa"/>
+          </w:tcPr>
+          <w:p>
+            <w:pPr>
+              <w:rPr>
+                <w:sz w:val="22"/>
+                <w:szCs w:val="22"/>
+              </w:rPr>
+            </w:pPr>
+            <w:r>
+              <w:rPr>
+                <w:sz w:val="22"/>
+                <w:szCs w:val="22"/>
+              </w:rPr>
+              <w:t>0.0</w:t>
+            </w:r>
+          </w:p>
+        </w:tc>
+        <w:tc>
+          <w:tcPr>
+            <w:tcW w:w="764" w:type="dxa"/>
+          </w:tcPr>
+          <w:p>
+            <w:pPr>
+              <w:rPr>
+                <w:sz w:val="22"/>
+                <w:szCs w:val="22"/>
+              </w:rPr>
+            </w:pPr>
+            <w:r>
+              <w:rPr>
+                <w:sz w:val="22"/>
+                <w:szCs w:val="22"/>
+              </w:rPr>
+              <w:t>0.6</w:t>
+            </w:r>
+          </w:p>
+        </w:tc>
+        <w:tc>
+          <w:tcPr>
+            <w:tcW w:w="764" w:type="dxa"/>
+          </w:tcPr>
+          <w:p>
+            <w:pPr>
+              <w:rPr>
+                <w:sz w:val="22"/>
+                <w:szCs w:val="22"/>
+              </w:rPr>
+            </w:pPr>
+            <w:r>
+              <w:rPr>
+                <w:sz w:val="22"/>
+                <w:szCs w:val="22"/>
+              </w:rPr>
+              <w:t>1.4</w:t>
+            </w:r>
+          </w:p>
+        </w:tc>
+        <w:tc>
+          <w:tcPr>
+            <w:tcW w:w="764" w:type="dxa"/>
+          </w:tcPr>
+          <w:p>
+            <w:pPr>
+              <w:rPr>
+                <w:sz w:val="22"/>
+                <w:szCs w:val="22"/>
+              </w:rPr>
+            </w:pPr>
+            <w:r>
+              <w:rPr>
+                <w:sz w:val="22"/>
+                <w:szCs w:val="22"/>
+              </w:rPr>
+              <w:t>4.5</w:t>
             </w:r>
           </w:p>
         </w:tc>
@@ -3755,7 +3767,7 @@
                 <w:sz w:val="22"/>
                 <w:szCs w:val="22"/>
               </w:rPr>
-              <w:t>0.00</w:t>
+              <w:t>0.0</w:t>
             </w:r>
           </w:p>
         </w:tc>
@@ -3775,7 +3787,7 @@
                 <w:sz w:val="22"/>
                 <w:szCs w:val="22"/>
               </w:rPr>
-              <w:t>0.00</w:t>
+              <w:t>0.2</w:t>
             </w:r>
           </w:p>
         </w:tc>
@@ -3795,7 +3807,7 @@
                 <w:sz w:val="22"/>
                 <w:szCs w:val="22"/>
               </w:rPr>
-              <w:t>0.01</w:t>
+              <w:t>0.6</w:t>
             </w:r>
           </w:p>
         </w:tc>
@@ -3815,7 +3827,7 @@
                 <w:sz w:val="22"/>
                 <w:szCs w:val="22"/>
               </w:rPr>
-              <w:t>0.01</w:t>
+              <w:t>1.3</w:t>
             </w:r>
           </w:p>
         </w:tc>
@@ -3835,7 +3847,7 @@
                 <w:sz w:val="22"/>
                 <w:szCs w:val="22"/>
               </w:rPr>
-              <w:t>0.05</w:t>
+              <w:t>5.0</w:t>
             </w:r>
           </w:p>
         </w:tc>
@@ -3904,87 +3916,87 @@
                 <w:sz w:val="22"/>
                 <w:szCs w:val="22"/>
               </w:rPr>
-              <w:t>0.00</w:t>
-            </w:r>
-          </w:p>
-        </w:tc>
-        <w:tc>
-          <w:tcPr>
-            <w:tcW w:w="764" w:type="dxa"/>
-          </w:tcPr>
-          <w:p>
-            <w:pPr>
-              <w:rPr>
-                <w:sz w:val="22"/>
-                <w:szCs w:val="22"/>
-              </w:rPr>
-            </w:pPr>
-            <w:r>
-              <w:rPr>
-                <w:sz w:val="22"/>
-                <w:szCs w:val="22"/>
-              </w:rPr>
-              <w:t>0.01</w:t>
-            </w:r>
-          </w:p>
-        </w:tc>
-        <w:tc>
-          <w:tcPr>
-            <w:tcW w:w="764" w:type="dxa"/>
-          </w:tcPr>
-          <w:p>
-            <w:pPr>
-              <w:rPr>
-                <w:sz w:val="22"/>
-                <w:szCs w:val="22"/>
-              </w:rPr>
-            </w:pPr>
-            <w:r>
-              <w:rPr>
-                <w:sz w:val="22"/>
-                <w:szCs w:val="22"/>
-              </w:rPr>
-              <w:t>0.03</w:t>
-            </w:r>
-          </w:p>
-        </w:tc>
-        <w:tc>
-          <w:tcPr>
-            <w:tcW w:w="764" w:type="dxa"/>
-          </w:tcPr>
-          <w:p>
-            <w:pPr>
-              <w:rPr>
-                <w:sz w:val="22"/>
-                <w:szCs w:val="22"/>
-              </w:rPr>
-            </w:pPr>
-            <w:r>
-              <w:rPr>
-                <w:sz w:val="22"/>
-                <w:szCs w:val="22"/>
-              </w:rPr>
-              <w:t>0.09</w:t>
-            </w:r>
-          </w:p>
-        </w:tc>
-        <w:tc>
-          <w:tcPr>
-            <w:tcW w:w="764" w:type="dxa"/>
-          </w:tcPr>
-          <w:p>
-            <w:pPr>
-              <w:rPr>
-                <w:sz w:val="22"/>
-                <w:szCs w:val="22"/>
-              </w:rPr>
-            </w:pPr>
-            <w:r>
-              <w:rPr>
-                <w:sz w:val="22"/>
-                <w:szCs w:val="22"/>
-              </w:rPr>
-              <w:t>0.42</w:t>
+              <w:t>0.0</w:t>
+            </w:r>
+          </w:p>
+        </w:tc>
+        <w:tc>
+          <w:tcPr>
+            <w:tcW w:w="764" w:type="dxa"/>
+          </w:tcPr>
+          <w:p>
+            <w:pPr>
+              <w:rPr>
+                <w:sz w:val="22"/>
+                <w:szCs w:val="22"/>
+              </w:rPr>
+            </w:pPr>
+            <w:r>
+              <w:rPr>
+                <w:sz w:val="22"/>
+                <w:szCs w:val="22"/>
+              </w:rPr>
+              <w:t>1.1</w:t>
+            </w:r>
+          </w:p>
+        </w:tc>
+        <w:tc>
+          <w:tcPr>
+            <w:tcW w:w="764" w:type="dxa"/>
+          </w:tcPr>
+          <w:p>
+            <w:pPr>
+              <w:rPr>
+                <w:sz w:val="22"/>
+                <w:szCs w:val="22"/>
+              </w:rPr>
+            </w:pPr>
+            <w:r>
+              <w:rPr>
+                <w:sz w:val="22"/>
+                <w:szCs w:val="22"/>
+              </w:rPr>
+              <w:t>3.0</w:t>
+            </w:r>
+          </w:p>
+        </w:tc>
+        <w:tc>
+          <w:tcPr>
+            <w:tcW w:w="764" w:type="dxa"/>
+          </w:tcPr>
+          <w:p>
+            <w:pPr>
+              <w:rPr>
+                <w:sz w:val="22"/>
+                <w:szCs w:val="22"/>
+              </w:rPr>
+            </w:pPr>
+            <w:r>
+              <w:rPr>
+                <w:sz w:val="22"/>
+                <w:szCs w:val="22"/>
+              </w:rPr>
+              <w:t>8.6</w:t>
+            </w:r>
+          </w:p>
+        </w:tc>
+        <w:tc>
+          <w:tcPr>
+            <w:tcW w:w="764" w:type="dxa"/>
+          </w:tcPr>
+          <w:p>
+            <w:pPr>
+              <w:rPr>
+                <w:sz w:val="22"/>
+                <w:szCs w:val="22"/>
+              </w:rPr>
+            </w:pPr>
+            <w:r>
+              <w:rPr>
+                <w:sz w:val="22"/>
+                <w:szCs w:val="22"/>
+              </w:rPr>
+              <w:t>42.3</w:t>
             </w:r>
           </w:p>
         </w:tc>
@@ -4004,7 +4016,7 @@
                 <w:sz w:val="22"/>
                 <w:szCs w:val="22"/>
               </w:rPr>
-              <w:t>0.01</w:t>
+              <w:t>0.7</w:t>
             </w:r>
           </w:p>
         </w:tc>
@@ -4024,7 +4036,7 @@
                 <w:sz w:val="22"/>
                 <w:szCs w:val="22"/>
               </w:rPr>
-              <w:t>0.03</w:t>
+              <w:t>2.6</w:t>
             </w:r>
           </w:p>
         </w:tc>
@@ -4044,7 +4056,7 @@
                 <w:sz w:val="22"/>
                 <w:szCs w:val="22"/>
               </w:rPr>
-              <w:t>0.06</w:t>
+              <w:t>6.5</w:t>
             </w:r>
           </w:p>
         </w:tc>
@@ -4064,7 +4076,7 @@
                 <w:sz w:val="22"/>
                 <w:szCs w:val="22"/>
               </w:rPr>
-              <w:t>0.16</w:t>
+              <w:t>15.7</w:t>
             </w:r>
           </w:p>
         </w:tc>
@@ -4084,7 +4096,7 @@
                 <w:sz w:val="22"/>
                 <w:szCs w:val="22"/>
               </w:rPr>
-              <w:t>0.53</w:t>
+              <w:t>52.8</w:t>
             </w:r>
           </w:p>
         </w:tc>
@@ -4153,87 +4165,87 @@
                 <w:sz w:val="22"/>
                 <w:szCs w:val="22"/>
               </w:rPr>
-              <w:t>0.00</w:t>
-            </w:r>
-          </w:p>
-        </w:tc>
-        <w:tc>
-          <w:tcPr>
-            <w:tcW w:w="764" w:type="dxa"/>
-          </w:tcPr>
-          <w:p>
-            <w:pPr>
-              <w:rPr>
-                <w:sz w:val="22"/>
-                <w:szCs w:val="22"/>
-              </w:rPr>
-            </w:pPr>
-            <w:r>
-              <w:rPr>
-                <w:sz w:val="22"/>
-                <w:szCs w:val="22"/>
-              </w:rPr>
-              <w:t>0.01</w:t>
-            </w:r>
-          </w:p>
-        </w:tc>
-        <w:tc>
-          <w:tcPr>
-            <w:tcW w:w="764" w:type="dxa"/>
-          </w:tcPr>
-          <w:p>
-            <w:pPr>
-              <w:rPr>
-                <w:sz w:val="22"/>
-                <w:szCs w:val="22"/>
-              </w:rPr>
-            </w:pPr>
-            <w:r>
-              <w:rPr>
-                <w:sz w:val="22"/>
-                <w:szCs w:val="22"/>
-              </w:rPr>
-              <w:t>0.05</w:t>
-            </w:r>
-          </w:p>
-        </w:tc>
-        <w:tc>
-          <w:tcPr>
-            <w:tcW w:w="764" w:type="dxa"/>
-          </w:tcPr>
-          <w:p>
-            <w:pPr>
-              <w:rPr>
-                <w:sz w:val="22"/>
-                <w:szCs w:val="22"/>
-              </w:rPr>
-            </w:pPr>
-            <w:r>
-              <w:rPr>
-                <w:sz w:val="22"/>
-                <w:szCs w:val="22"/>
-              </w:rPr>
-              <w:t>0.21</w:t>
-            </w:r>
-          </w:p>
-        </w:tc>
-        <w:tc>
-          <w:tcPr>
-            <w:tcW w:w="764" w:type="dxa"/>
-          </w:tcPr>
-          <w:p>
-            <w:pPr>
-              <w:rPr>
-                <w:sz w:val="22"/>
-                <w:szCs w:val="22"/>
-              </w:rPr>
-            </w:pPr>
-            <w:r>
-              <w:rPr>
-                <w:sz w:val="22"/>
-                <w:szCs w:val="22"/>
-              </w:rPr>
-              <w:t>0.65</w:t>
+              <w:t>0.0</w:t>
+            </w:r>
+          </w:p>
+        </w:tc>
+        <w:tc>
+          <w:tcPr>
+            <w:tcW w:w="764" w:type="dxa"/>
+          </w:tcPr>
+          <w:p>
+            <w:pPr>
+              <w:rPr>
+                <w:sz w:val="22"/>
+                <w:szCs w:val="22"/>
+              </w:rPr>
+            </w:pPr>
+            <w:r>
+              <w:rPr>
+                <w:sz w:val="22"/>
+                <w:szCs w:val="22"/>
+              </w:rPr>
+              <w:t>1.2</w:t>
+            </w:r>
+          </w:p>
+        </w:tc>
+        <w:tc>
+          <w:tcPr>
+            <w:tcW w:w="764" w:type="dxa"/>
+          </w:tcPr>
+          <w:p>
+            <w:pPr>
+              <w:rPr>
+                <w:sz w:val="22"/>
+                <w:szCs w:val="22"/>
+              </w:rPr>
+            </w:pPr>
+            <w:r>
+              <w:rPr>
+                <w:sz w:val="22"/>
+                <w:szCs w:val="22"/>
+              </w:rPr>
+              <w:t>4.6</w:t>
+            </w:r>
+          </w:p>
+        </w:tc>
+        <w:tc>
+          <w:tcPr>
+            <w:tcW w:w="764" w:type="dxa"/>
+          </w:tcPr>
+          <w:p>
+            <w:pPr>
+              <w:rPr>
+                <w:sz w:val="22"/>
+                <w:szCs w:val="22"/>
+              </w:rPr>
+            </w:pPr>
+            <w:r>
+              <w:rPr>
+                <w:sz w:val="22"/>
+                <w:szCs w:val="22"/>
+              </w:rPr>
+              <w:t>20.8</w:t>
+            </w:r>
+          </w:p>
+        </w:tc>
+        <w:tc>
+          <w:tcPr>
+            <w:tcW w:w="764" w:type="dxa"/>
+          </w:tcPr>
+          <w:p>
+            <w:pPr>
+              <w:rPr>
+                <w:sz w:val="22"/>
+                <w:szCs w:val="22"/>
+              </w:rPr>
+            </w:pPr>
+            <w:r>
+              <w:rPr>
+                <w:sz w:val="22"/>
+                <w:szCs w:val="22"/>
+              </w:rPr>
+              <w:t>64.9</w:t>
             </w:r>
           </w:p>
         </w:tc>
@@ -4253,7 +4265,7 @@
                 <w:sz w:val="22"/>
                 <w:szCs w:val="22"/>
               </w:rPr>
-              <w:t>0.00</w:t>
+              <w:t>0.0</w:t>
             </w:r>
           </w:p>
         </w:tc>
@@ -4273,7 +4285,7 @@
                 <w:sz w:val="22"/>
                 <w:szCs w:val="22"/>
               </w:rPr>
-              <w:t>0.01</w:t>
+              <w:t>1.0</w:t>
             </w:r>
           </w:p>
         </w:tc>
@@ -4293,7 +4305,7 @@
                 <w:sz w:val="22"/>
                 <w:szCs w:val="22"/>
               </w:rPr>
-              <w:t>0.04</w:t>
+              <w:t>3.8</w:t>
             </w:r>
           </w:p>
         </w:tc>
@@ -4313,7 +4325,7 @@
                 <w:sz w:val="22"/>
                 <w:szCs w:val="22"/>
               </w:rPr>
-              <w:t>0.19</w:t>
+              <w:t>19.3</w:t>
             </w:r>
           </w:p>
         </w:tc>
@@ -4333,7 +4345,7 @@
                 <w:sz w:val="22"/>
                 <w:szCs w:val="22"/>
               </w:rPr>
-              <w:t>0.63</w:t>
+              <w:t>62.7</w:t>
             </w:r>
           </w:p>
         </w:tc>
@@ -4402,87 +4414,87 @@
                 <w:sz w:val="22"/>
                 <w:szCs w:val="22"/>
               </w:rPr>
-              <w:t>0.17</w:t>
-            </w:r>
-          </w:p>
-        </w:tc>
-        <w:tc>
-          <w:tcPr>
-            <w:tcW w:w="764" w:type="dxa"/>
-          </w:tcPr>
-          <w:p>
-            <w:pPr>
-              <w:rPr>
-                <w:sz w:val="22"/>
-                <w:szCs w:val="22"/>
-              </w:rPr>
-            </w:pPr>
-            <w:r>
-              <w:rPr>
-                <w:sz w:val="22"/>
-                <w:szCs w:val="22"/>
-              </w:rPr>
-              <w:t>0.30</w:t>
-            </w:r>
-          </w:p>
-        </w:tc>
-        <w:tc>
-          <w:tcPr>
-            <w:tcW w:w="764" w:type="dxa"/>
-          </w:tcPr>
-          <w:p>
-            <w:pPr>
-              <w:rPr>
-                <w:sz w:val="22"/>
-                <w:szCs w:val="22"/>
-              </w:rPr>
-            </w:pPr>
-            <w:r>
-              <w:rPr>
-                <w:sz w:val="22"/>
-                <w:szCs w:val="22"/>
-              </w:rPr>
-              <w:t>0.40</w:t>
-            </w:r>
-          </w:p>
-        </w:tc>
-        <w:tc>
-          <w:tcPr>
-            <w:tcW w:w="764" w:type="dxa"/>
-          </w:tcPr>
-          <w:p>
-            <w:pPr>
-              <w:rPr>
-                <w:sz w:val="22"/>
-                <w:szCs w:val="22"/>
-              </w:rPr>
-            </w:pPr>
-            <w:r>
-              <w:rPr>
-                <w:sz w:val="22"/>
-                <w:szCs w:val="22"/>
-              </w:rPr>
-              <w:t>0.51</w:t>
-            </w:r>
-          </w:p>
-        </w:tc>
-        <w:tc>
-          <w:tcPr>
-            <w:tcW w:w="764" w:type="dxa"/>
-          </w:tcPr>
-          <w:p>
-            <w:pPr>
-              <w:rPr>
-                <w:sz w:val="22"/>
-                <w:szCs w:val="22"/>
-              </w:rPr>
-            </w:pPr>
-            <w:r>
-              <w:rPr>
-                <w:sz w:val="22"/>
-                <w:szCs w:val="22"/>
-              </w:rPr>
-              <w:t>0.71</w:t>
+              <w:t>17.4</w:t>
+            </w:r>
+          </w:p>
+        </w:tc>
+        <w:tc>
+          <w:tcPr>
+            <w:tcW w:w="764" w:type="dxa"/>
+          </w:tcPr>
+          <w:p>
+            <w:pPr>
+              <w:rPr>
+                <w:sz w:val="22"/>
+                <w:szCs w:val="22"/>
+              </w:rPr>
+            </w:pPr>
+            <w:r>
+              <w:rPr>
+                <w:sz w:val="22"/>
+                <w:szCs w:val="22"/>
+              </w:rPr>
+              <w:t>29.9</w:t>
+            </w:r>
+          </w:p>
+        </w:tc>
+        <w:tc>
+          <w:tcPr>
+            <w:tcW w:w="764" w:type="dxa"/>
+          </w:tcPr>
+          <w:p>
+            <w:pPr>
+              <w:rPr>
+                <w:sz w:val="22"/>
+                <w:szCs w:val="22"/>
+              </w:rPr>
+            </w:pPr>
+            <w:r>
+              <w:rPr>
+                <w:sz w:val="22"/>
+                <w:szCs w:val="22"/>
+              </w:rPr>
+              <w:t>40.5</w:t>
+            </w:r>
+          </w:p>
+        </w:tc>
+        <w:tc>
+          <w:tcPr>
+            <w:tcW w:w="764" w:type="dxa"/>
+          </w:tcPr>
+          <w:p>
+            <w:pPr>
+              <w:rPr>
+                <w:sz w:val="22"/>
+                <w:szCs w:val="22"/>
+              </w:rPr>
+            </w:pPr>
+            <w:r>
+              <w:rPr>
+                <w:sz w:val="22"/>
+                <w:szCs w:val="22"/>
+              </w:rPr>
+              <w:t>51.5</w:t>
+            </w:r>
+          </w:p>
+        </w:tc>
+        <w:tc>
+          <w:tcPr>
+            <w:tcW w:w="764" w:type="dxa"/>
+          </w:tcPr>
+          <w:p>
+            <w:pPr>
+              <w:rPr>
+                <w:sz w:val="22"/>
+                <w:szCs w:val="22"/>
+              </w:rPr>
+            </w:pPr>
+            <w:r>
+              <w:rPr>
+                <w:sz w:val="22"/>
+                <w:szCs w:val="22"/>
+              </w:rPr>
+              <w:t>70.7</w:t>
             </w:r>
           </w:p>
         </w:tc>
@@ -4502,7 +4514,7 @@
                 <w:sz w:val="22"/>
                 <w:szCs w:val="22"/>
               </w:rPr>
-              <w:t>0.23</w:t>
+              <w:t>23.5</w:t>
             </w:r>
           </w:p>
         </w:tc>
@@ -4522,7 +4534,7 @@
                 <w:sz w:val="22"/>
                 <w:szCs w:val="22"/>
               </w:rPr>
-              <w:t>0.38</w:t>
+              <w:t>38.1</w:t>
             </w:r>
           </w:p>
         </w:tc>
@@ -4542,7 +4554,7 @@
                 <w:sz w:val="22"/>
                 <w:szCs w:val="22"/>
               </w:rPr>
-              <w:t>0.49</w:t>
+              <w:t>49.0</w:t>
             </w:r>
           </w:p>
         </w:tc>
@@ -4562,7 +4574,7 @@
                 <w:sz w:val="22"/>
                 <w:szCs w:val="22"/>
               </w:rPr>
-              <w:t>0.61</w:t>
+              <w:t>61.4</w:t>
             </w:r>
           </w:p>
         </w:tc>
@@ -4582,7 +4594,7 @@
                 <w:sz w:val="22"/>
                 <w:szCs w:val="22"/>
               </w:rPr>
-              <w:t>0.93</w:t>
+              <w:t>92.7</w:t>
             </w:r>
           </w:p>
         </w:tc>
@@ -4651,87 +4663,87 @@
                 <w:sz w:val="22"/>
                 <w:szCs w:val="22"/>
               </w:rPr>
-              <w:t>0.05</w:t>
-            </w:r>
-          </w:p>
-        </w:tc>
-        <w:tc>
-          <w:tcPr>
-            <w:tcW w:w="764" w:type="dxa"/>
-          </w:tcPr>
-          <w:p>
-            <w:pPr>
-              <w:rPr>
-                <w:sz w:val="22"/>
-                <w:szCs w:val="22"/>
-              </w:rPr>
-            </w:pPr>
-            <w:r>
-              <w:rPr>
-                <w:sz w:val="22"/>
-                <w:szCs w:val="22"/>
-              </w:rPr>
-              <w:t>0.08</w:t>
-            </w:r>
-          </w:p>
-        </w:tc>
-        <w:tc>
-          <w:tcPr>
-            <w:tcW w:w="764" w:type="dxa"/>
-          </w:tcPr>
-          <w:p>
-            <w:pPr>
-              <w:rPr>
-                <w:sz w:val="22"/>
-                <w:szCs w:val="22"/>
-              </w:rPr>
-            </w:pPr>
-            <w:r>
-              <w:rPr>
-                <w:sz w:val="22"/>
-                <w:szCs w:val="22"/>
-              </w:rPr>
-              <w:t>0.10</w:t>
-            </w:r>
-          </w:p>
-        </w:tc>
-        <w:tc>
-          <w:tcPr>
-            <w:tcW w:w="764" w:type="dxa"/>
-          </w:tcPr>
-          <w:p>
-            <w:pPr>
-              <w:rPr>
-                <w:sz w:val="22"/>
-                <w:szCs w:val="22"/>
-              </w:rPr>
-            </w:pPr>
-            <w:r>
-              <w:rPr>
-                <w:sz w:val="22"/>
-                <w:szCs w:val="22"/>
-              </w:rPr>
-              <w:t>0.12</w:t>
-            </w:r>
-          </w:p>
-        </w:tc>
-        <w:tc>
-          <w:tcPr>
-            <w:tcW w:w="764" w:type="dxa"/>
-          </w:tcPr>
-          <w:p>
-            <w:pPr>
-              <w:rPr>
-                <w:sz w:val="22"/>
-                <w:szCs w:val="22"/>
-              </w:rPr>
-            </w:pPr>
-            <w:r>
-              <w:rPr>
-                <w:sz w:val="22"/>
-                <w:szCs w:val="22"/>
-              </w:rPr>
-              <w:t>0.15</w:t>
+              <w:t>5.2</w:t>
+            </w:r>
+          </w:p>
+        </w:tc>
+        <w:tc>
+          <w:tcPr>
+            <w:tcW w:w="764" w:type="dxa"/>
+          </w:tcPr>
+          <w:p>
+            <w:pPr>
+              <w:rPr>
+                <w:sz w:val="22"/>
+                <w:szCs w:val="22"/>
+              </w:rPr>
+            </w:pPr>
+            <w:r>
+              <w:rPr>
+                <w:sz w:val="22"/>
+                <w:szCs w:val="22"/>
+              </w:rPr>
+              <w:t>7.9</w:t>
+            </w:r>
+          </w:p>
+        </w:tc>
+        <w:tc>
+          <w:tcPr>
+            <w:tcW w:w="764" w:type="dxa"/>
+          </w:tcPr>
+          <w:p>
+            <w:pPr>
+              <w:rPr>
+                <w:sz w:val="22"/>
+                <w:szCs w:val="22"/>
+              </w:rPr>
+            </w:pPr>
+            <w:r>
+              <w:rPr>
+                <w:sz w:val="22"/>
+                <w:szCs w:val="22"/>
+              </w:rPr>
+              <w:t>9.7</w:t>
+            </w:r>
+          </w:p>
+        </w:tc>
+        <w:tc>
+          <w:tcPr>
+            <w:tcW w:w="764" w:type="dxa"/>
+          </w:tcPr>
+          <w:p>
+            <w:pPr>
+              <w:rPr>
+                <w:sz w:val="22"/>
+                <w:szCs w:val="22"/>
+              </w:rPr>
+            </w:pPr>
+            <w:r>
+              <w:rPr>
+                <w:sz w:val="22"/>
+                <w:szCs w:val="22"/>
+              </w:rPr>
+              <w:t>11.6</w:t>
+            </w:r>
+          </w:p>
+        </w:tc>
+        <w:tc>
+          <w:tcPr>
+            <w:tcW w:w="764" w:type="dxa"/>
+          </w:tcPr>
+          <w:p>
+            <w:pPr>
+              <w:rPr>
+                <w:sz w:val="22"/>
+                <w:szCs w:val="22"/>
+              </w:rPr>
+            </w:pPr>
+            <w:r>
+              <w:rPr>
+                <w:sz w:val="22"/>
+                <w:szCs w:val="22"/>
+              </w:rPr>
+              <w:t>15.0</w:t>
             </w:r>
           </w:p>
         </w:tc>
@@ -4751,7 +4763,7 @@
                 <w:sz w:val="22"/>
                 <w:szCs w:val="22"/>
               </w:rPr>
-              <w:t>0.03</w:t>
+              <w:t>2.6</w:t>
             </w:r>
           </w:p>
         </w:tc>
@@ -4771,7 +4783,7 @@
                 <w:sz w:val="22"/>
                 <w:szCs w:val="22"/>
               </w:rPr>
-              <w:t>0.05</w:t>
+              <w:t>5.1</w:t>
             </w:r>
           </w:p>
         </w:tc>
@@ -4791,7 +4803,7 @@
                 <w:sz w:val="22"/>
                 <w:szCs w:val="22"/>
               </w:rPr>
-              <w:t>0.07</w:t>
+              <w:t>7.0</w:t>
             </w:r>
           </w:p>
         </w:tc>
@@ -4811,7 +4823,7 @@
                 <w:sz w:val="22"/>
                 <w:szCs w:val="22"/>
               </w:rPr>
-              <w:t>0.09</w:t>
+              <w:t>9.1</w:t>
             </w:r>
           </w:p>
         </w:tc>
@@ -4831,7 +4843,7 @@
                 <w:sz w:val="22"/>
                 <w:szCs w:val="22"/>
               </w:rPr>
-              <w:t>0.13</w:t>
+              <w:t>12.8</w:t>
             </w:r>
           </w:p>
         </w:tc>
@@ -4900,87 +4912,87 @@
                 <w:sz w:val="22"/>
                 <w:szCs w:val="22"/>
               </w:rPr>
-              <w:t>0.00</w:t>
-            </w:r>
-          </w:p>
-        </w:tc>
-        <w:tc>
-          <w:tcPr>
-            <w:tcW w:w="764" w:type="dxa"/>
-          </w:tcPr>
-          <w:p>
-            <w:pPr>
-              <w:rPr>
-                <w:sz w:val="22"/>
-                <w:szCs w:val="22"/>
-              </w:rPr>
-            </w:pPr>
-            <w:r>
-              <w:rPr>
-                <w:sz w:val="22"/>
-                <w:szCs w:val="22"/>
-              </w:rPr>
-              <w:t>0.00</w:t>
-            </w:r>
-          </w:p>
-        </w:tc>
-        <w:tc>
-          <w:tcPr>
-            <w:tcW w:w="764" w:type="dxa"/>
-          </w:tcPr>
-          <w:p>
-            <w:pPr>
-              <w:rPr>
-                <w:sz w:val="22"/>
-                <w:szCs w:val="22"/>
-              </w:rPr>
-            </w:pPr>
-            <w:r>
-              <w:rPr>
-                <w:sz w:val="22"/>
-                <w:szCs w:val="22"/>
-              </w:rPr>
-              <w:t>0.01</w:t>
-            </w:r>
-          </w:p>
-        </w:tc>
-        <w:tc>
-          <w:tcPr>
-            <w:tcW w:w="764" w:type="dxa"/>
-          </w:tcPr>
-          <w:p>
-            <w:pPr>
-              <w:rPr>
-                <w:sz w:val="22"/>
-                <w:szCs w:val="22"/>
-              </w:rPr>
-            </w:pPr>
-            <w:r>
-              <w:rPr>
-                <w:sz w:val="22"/>
-                <w:szCs w:val="22"/>
-              </w:rPr>
-              <w:t>0.04</w:t>
-            </w:r>
-          </w:p>
-        </w:tc>
-        <w:tc>
-          <w:tcPr>
-            <w:tcW w:w="764" w:type="dxa"/>
-          </w:tcPr>
-          <w:p>
-            <w:pPr>
-              <w:rPr>
-                <w:sz w:val="22"/>
-                <w:szCs w:val="22"/>
-              </w:rPr>
-            </w:pPr>
-            <w:r>
-              <w:rPr>
-                <w:sz w:val="22"/>
-                <w:szCs w:val="22"/>
-              </w:rPr>
-              <w:t>0.12</w:t>
+              <w:t>0.0</w:t>
+            </w:r>
+          </w:p>
+        </w:tc>
+        <w:tc>
+          <w:tcPr>
+            <w:tcW w:w="764" w:type="dxa"/>
+          </w:tcPr>
+          <w:p>
+            <w:pPr>
+              <w:rPr>
+                <w:sz w:val="22"/>
+                <w:szCs w:val="22"/>
+              </w:rPr>
+            </w:pPr>
+            <w:r>
+              <w:rPr>
+                <w:sz w:val="22"/>
+                <w:szCs w:val="22"/>
+              </w:rPr>
+              <w:t>0.1</w:t>
+            </w:r>
+          </w:p>
+        </w:tc>
+        <w:tc>
+          <w:tcPr>
+            <w:tcW w:w="764" w:type="dxa"/>
+          </w:tcPr>
+          <w:p>
+            <w:pPr>
+              <w:rPr>
+                <w:sz w:val="22"/>
+                <w:szCs w:val="22"/>
+              </w:rPr>
+            </w:pPr>
+            <w:r>
+              <w:rPr>
+                <w:sz w:val="22"/>
+                <w:szCs w:val="22"/>
+              </w:rPr>
+              <w:t>1.0</w:t>
+            </w:r>
+          </w:p>
+        </w:tc>
+        <w:tc>
+          <w:tcPr>
+            <w:tcW w:w="764" w:type="dxa"/>
+          </w:tcPr>
+          <w:p>
+            <w:pPr>
+              <w:rPr>
+                <w:sz w:val="22"/>
+                <w:szCs w:val="22"/>
+              </w:rPr>
+            </w:pPr>
+            <w:r>
+              <w:rPr>
+                <w:sz w:val="22"/>
+                <w:szCs w:val="22"/>
+              </w:rPr>
+              <w:t>3.6</w:t>
+            </w:r>
+          </w:p>
+        </w:tc>
+        <w:tc>
+          <w:tcPr>
+            <w:tcW w:w="764" w:type="dxa"/>
+          </w:tcPr>
+          <w:p>
+            <w:pPr>
+              <w:rPr>
+                <w:sz w:val="22"/>
+                <w:szCs w:val="22"/>
+              </w:rPr>
+            </w:pPr>
+            <w:r>
+              <w:rPr>
+                <w:sz w:val="22"/>
+                <w:szCs w:val="22"/>
+              </w:rPr>
+              <w:t>11.7</w:t>
             </w:r>
           </w:p>
         </w:tc>
@@ -5000,7 +5012,7 @@
                 <w:sz w:val="22"/>
                 <w:szCs w:val="22"/>
               </w:rPr>
-              <w:t>0.00</w:t>
+              <w:t>0.0</w:t>
             </w:r>
           </w:p>
         </w:tc>
@@ -5020,7 +5032,7 @@
                 <w:sz w:val="22"/>
                 <w:szCs w:val="22"/>
               </w:rPr>
-              <w:t>0.00</w:t>
+              <w:t>0.5</w:t>
             </w:r>
           </w:p>
         </w:tc>
@@ -5040,7 +5052,7 @@
                 <w:sz w:val="22"/>
                 <w:szCs w:val="22"/>
               </w:rPr>
-              <w:t>0.02</w:t>
+              <w:t>1.8</w:t>
             </w:r>
           </w:p>
         </w:tc>
@@ -5060,7 +5072,7 @@
                 <w:sz w:val="22"/>
                 <w:szCs w:val="22"/>
               </w:rPr>
-              <w:t>0.05</w:t>
+              <w:t>5.1</w:t>
             </w:r>
           </w:p>
         </w:tc>
@@ -5080,7 +5092,7 @@
                 <w:sz w:val="22"/>
                 <w:szCs w:val="22"/>
               </w:rPr>
-              <w:t>0.14</w:t>
+              <w:t>13.8</w:t>
             </w:r>
           </w:p>
         </w:tc>
@@ -5149,87 +5161,87 @@
                 <w:sz w:val="22"/>
                 <w:szCs w:val="22"/>
               </w:rPr>
-              <w:t>0.24</w:t>
-            </w:r>
-          </w:p>
-        </w:tc>
-        <w:tc>
-          <w:tcPr>
-            <w:tcW w:w="764" w:type="dxa"/>
-          </w:tcPr>
-          <w:p>
-            <w:pPr>
-              <w:rPr>
-                <w:sz w:val="22"/>
-                <w:szCs w:val="22"/>
-              </w:rPr>
-            </w:pPr>
-            <w:r>
-              <w:rPr>
-                <w:sz w:val="22"/>
-                <w:szCs w:val="22"/>
-              </w:rPr>
-              <w:t>0.40</w:t>
-            </w:r>
-          </w:p>
-        </w:tc>
-        <w:tc>
-          <w:tcPr>
-            <w:tcW w:w="764" w:type="dxa"/>
-          </w:tcPr>
-          <w:p>
-            <w:pPr>
-              <w:rPr>
-                <w:sz w:val="22"/>
-                <w:szCs w:val="22"/>
-              </w:rPr>
-            </w:pPr>
-            <w:r>
-              <w:rPr>
-                <w:sz w:val="22"/>
-                <w:szCs w:val="22"/>
-              </w:rPr>
-              <w:t>0.51</w:t>
-            </w:r>
-          </w:p>
-        </w:tc>
-        <w:tc>
-          <w:tcPr>
-            <w:tcW w:w="764" w:type="dxa"/>
-          </w:tcPr>
-          <w:p>
-            <w:pPr>
-              <w:rPr>
-                <w:sz w:val="22"/>
-                <w:szCs w:val="22"/>
-              </w:rPr>
-            </w:pPr>
-            <w:r>
-              <w:rPr>
-                <w:sz w:val="22"/>
-                <w:szCs w:val="22"/>
-              </w:rPr>
-              <w:t>0.62</w:t>
-            </w:r>
-          </w:p>
-        </w:tc>
-        <w:tc>
-          <w:tcPr>
-            <w:tcW w:w="764" w:type="dxa"/>
-          </w:tcPr>
-          <w:p>
-            <w:pPr>
-              <w:rPr>
-                <w:sz w:val="22"/>
-                <w:szCs w:val="22"/>
-              </w:rPr>
-            </w:pPr>
-            <w:r>
-              <w:rPr>
-                <w:sz w:val="22"/>
-                <w:szCs w:val="22"/>
-              </w:rPr>
-              <w:t>0.82</w:t>
+              <w:t>24.3</w:t>
+            </w:r>
+          </w:p>
+        </w:tc>
+        <w:tc>
+          <w:tcPr>
+            <w:tcW w:w="764" w:type="dxa"/>
+          </w:tcPr>
+          <w:p>
+            <w:pPr>
+              <w:rPr>
+                <w:sz w:val="22"/>
+                <w:szCs w:val="22"/>
+              </w:rPr>
+            </w:pPr>
+            <w:r>
+              <w:rPr>
+                <w:sz w:val="22"/>
+                <w:szCs w:val="22"/>
+              </w:rPr>
+              <w:t>39.6</w:t>
+            </w:r>
+          </w:p>
+        </w:tc>
+        <w:tc>
+          <w:tcPr>
+            <w:tcW w:w="764" w:type="dxa"/>
+          </w:tcPr>
+          <w:p>
+            <w:pPr>
+              <w:rPr>
+                <w:sz w:val="22"/>
+                <w:szCs w:val="22"/>
+              </w:rPr>
+            </w:pPr>
+            <w:r>
+              <w:rPr>
+                <w:sz w:val="22"/>
+                <w:szCs w:val="22"/>
+              </w:rPr>
+              <w:t>51.0</w:t>
+            </w:r>
+          </w:p>
+        </w:tc>
+        <w:tc>
+          <w:tcPr>
+            <w:tcW w:w="764" w:type="dxa"/>
+          </w:tcPr>
+          <w:p>
+            <w:pPr>
+              <w:rPr>
+                <w:sz w:val="22"/>
+                <w:szCs w:val="22"/>
+              </w:rPr>
+            </w:pPr>
+            <w:r>
+              <w:rPr>
+                <w:sz w:val="22"/>
+                <w:szCs w:val="22"/>
+              </w:rPr>
+              <w:t>61.9</w:t>
+            </w:r>
+          </w:p>
+        </w:tc>
+        <w:tc>
+          <w:tcPr>
+            <w:tcW w:w="764" w:type="dxa"/>
+          </w:tcPr>
+          <w:p>
+            <w:pPr>
+              <w:rPr>
+                <w:sz w:val="22"/>
+                <w:szCs w:val="22"/>
+              </w:rPr>
+            </w:pPr>
+            <w:r>
+              <w:rPr>
+                <w:sz w:val="22"/>
+                <w:szCs w:val="22"/>
+              </w:rPr>
+              <w:t>81.6</w:t>
             </w:r>
           </w:p>
         </w:tc>
@@ -5249,7 +5261,7 @@
                 <w:sz w:val="22"/>
                 <w:szCs w:val="22"/>
               </w:rPr>
-              <w:t>0.30</w:t>
+              <w:t>30.5</w:t>
             </w:r>
           </w:p>
         </w:tc>
@@ -5269,7 +5281,7 @@
                 <w:sz w:val="22"/>
                 <w:szCs w:val="22"/>
               </w:rPr>
-              <w:t>0.46</w:t>
+              <w:t>46.3</w:t>
             </w:r>
           </w:p>
         </w:tc>
@@ -5289,7 +5301,7 @@
                 <w:sz w:val="22"/>
                 <w:szCs w:val="22"/>
               </w:rPr>
-              <w:t>0.57</w:t>
+              <w:t>57.2</w:t>
             </w:r>
           </w:p>
         </w:tc>
@@ -5309,7 +5321,7 @@
                 <w:sz w:val="22"/>
                 <w:szCs w:val="22"/>
               </w:rPr>
-              <w:t>0.69</w:t>
+              <w:t>68.8</w:t>
             </w:r>
           </w:p>
         </w:tc>
@@ -5329,7 +5341,7 @@
                 <w:sz w:val="22"/>
                 <w:szCs w:val="22"/>
               </w:rPr>
-              <w:t>1.00</w:t>
+              <w:t>99.6</w:t>
             </w:r>
           </w:p>
         </w:tc>
@@ -5398,87 +5410,87 @@
                 <w:sz w:val="22"/>
                 <w:szCs w:val="22"/>
               </w:rPr>
-              <w:t>0.00</w:t>
-            </w:r>
-          </w:p>
-        </w:tc>
-        <w:tc>
-          <w:tcPr>
-            <w:tcW w:w="764" w:type="dxa"/>
-          </w:tcPr>
-          <w:p>
-            <w:pPr>
-              <w:rPr>
-                <w:sz w:val="22"/>
-                <w:szCs w:val="22"/>
-              </w:rPr>
-            </w:pPr>
-            <w:r>
-              <w:rPr>
-                <w:sz w:val="22"/>
-                <w:szCs w:val="22"/>
-              </w:rPr>
-              <w:t>0.00</w:t>
-            </w:r>
-          </w:p>
-        </w:tc>
-        <w:tc>
-          <w:tcPr>
-            <w:tcW w:w="764" w:type="dxa"/>
-          </w:tcPr>
-          <w:p>
-            <w:pPr>
-              <w:rPr>
-                <w:sz w:val="22"/>
-                <w:szCs w:val="22"/>
-              </w:rPr>
-            </w:pPr>
-            <w:r>
-              <w:rPr>
-                <w:sz w:val="22"/>
-                <w:szCs w:val="22"/>
-              </w:rPr>
-              <w:t>0.00</w:t>
-            </w:r>
-          </w:p>
-        </w:tc>
-        <w:tc>
-          <w:tcPr>
-            <w:tcW w:w="764" w:type="dxa"/>
-          </w:tcPr>
-          <w:p>
-            <w:pPr>
-              <w:rPr>
-                <w:sz w:val="22"/>
-                <w:szCs w:val="22"/>
-              </w:rPr>
-            </w:pPr>
-            <w:r>
-              <w:rPr>
-                <w:sz w:val="22"/>
-                <w:szCs w:val="22"/>
-              </w:rPr>
-              <w:t>0.00</w:t>
-            </w:r>
-          </w:p>
-        </w:tc>
-        <w:tc>
-          <w:tcPr>
-            <w:tcW w:w="764" w:type="dxa"/>
-          </w:tcPr>
-          <w:p>
-            <w:pPr>
-              <w:rPr>
-                <w:sz w:val="22"/>
-                <w:szCs w:val="22"/>
-              </w:rPr>
-            </w:pPr>
-            <w:r>
-              <w:rPr>
-                <w:sz w:val="22"/>
-                <w:szCs w:val="22"/>
-              </w:rPr>
-              <w:t>0.52</w:t>
+              <w:t>0.0</w:t>
+            </w:r>
+          </w:p>
+        </w:tc>
+        <w:tc>
+          <w:tcPr>
+            <w:tcW w:w="764" w:type="dxa"/>
+          </w:tcPr>
+          <w:p>
+            <w:pPr>
+              <w:rPr>
+                <w:sz w:val="22"/>
+                <w:szCs w:val="22"/>
+              </w:rPr>
+            </w:pPr>
+            <w:r>
+              <w:rPr>
+                <w:sz w:val="22"/>
+                <w:szCs w:val="22"/>
+              </w:rPr>
+              <w:t>0.0</w:t>
+            </w:r>
+          </w:p>
+        </w:tc>
+        <w:tc>
+          <w:tcPr>
+            <w:tcW w:w="764" w:type="dxa"/>
+          </w:tcPr>
+          <w:p>
+            <w:pPr>
+              <w:rPr>
+                <w:sz w:val="22"/>
+                <w:szCs w:val="22"/>
+              </w:rPr>
+            </w:pPr>
+            <w:r>
+              <w:rPr>
+                <w:sz w:val="22"/>
+                <w:szCs w:val="22"/>
+              </w:rPr>
+              <w:t>0.0</w:t>
+            </w:r>
+          </w:p>
+        </w:tc>
+        <w:tc>
+          <w:tcPr>
+            <w:tcW w:w="764" w:type="dxa"/>
+          </w:tcPr>
+          <w:p>
+            <w:pPr>
+              <w:rPr>
+                <w:sz w:val="22"/>
+                <w:szCs w:val="22"/>
+              </w:rPr>
+            </w:pPr>
+            <w:r>
+              <w:rPr>
+                <w:sz w:val="22"/>
+                <w:szCs w:val="22"/>
+              </w:rPr>
+              <w:t>0.0</w:t>
+            </w:r>
+          </w:p>
+        </w:tc>
+        <w:tc>
+          <w:tcPr>
+            <w:tcW w:w="764" w:type="dxa"/>
+          </w:tcPr>
+          <w:p>
+            <w:pPr>
+              <w:rPr>
+                <w:sz w:val="22"/>
+                <w:szCs w:val="22"/>
+              </w:rPr>
+            </w:pPr>
+            <w:r>
+              <w:rPr>
+                <w:sz w:val="22"/>
+                <w:szCs w:val="22"/>
+              </w:rPr>
+              <w:t>52.2</w:t>
             </w:r>
           </w:p>
         </w:tc>
@@ -5498,7 +5510,7 @@
                 <w:sz w:val="22"/>
                 <w:szCs w:val="22"/>
               </w:rPr>
-              <w:t>0.00</w:t>
+              <w:t>0.0</w:t>
             </w:r>
           </w:p>
         </w:tc>
@@ -5518,7 +5530,7 @@
                 <w:sz w:val="22"/>
                 <w:szCs w:val="22"/>
               </w:rPr>
-              <w:t>0.00</w:t>
+              <w:t>0.0</w:t>
             </w:r>
           </w:p>
         </w:tc>
@@ -5538,7 +5550,7 @@
                 <w:sz w:val="22"/>
                 <w:szCs w:val="22"/>
               </w:rPr>
-              <w:t>0.00</w:t>
+              <w:t>0.0</w:t>
             </w:r>
           </w:p>
         </w:tc>
@@ -5558,7 +5570,7 @@
                 <w:sz w:val="22"/>
                 <w:szCs w:val="22"/>
               </w:rPr>
-              <w:t>0.00</w:t>
+              <w:t>0.0</w:t>
             </w:r>
           </w:p>
         </w:tc>
@@ -5578,7 +5590,7 @@
                 <w:sz w:val="22"/>
                 <w:szCs w:val="22"/>
               </w:rPr>
-              <w:t>0.54</w:t>
+              <w:t>54.0</w:t>
             </w:r>
           </w:p>
         </w:tc>
@@ -5647,87 +5659,87 @@
                 <w:sz w:val="22"/>
                 <w:szCs w:val="22"/>
               </w:rPr>
-              <w:t>0.00</w:t>
-            </w:r>
-          </w:p>
-        </w:tc>
-        <w:tc>
-          <w:tcPr>
-            <w:tcW w:w="764" w:type="dxa"/>
-          </w:tcPr>
-          <w:p>
-            <w:pPr>
-              <w:rPr>
-                <w:sz w:val="22"/>
-                <w:szCs w:val="22"/>
-              </w:rPr>
-            </w:pPr>
-            <w:r>
-              <w:rPr>
-                <w:sz w:val="22"/>
-                <w:szCs w:val="22"/>
-              </w:rPr>
-              <w:t>0.00</w:t>
-            </w:r>
-          </w:p>
-        </w:tc>
-        <w:tc>
-          <w:tcPr>
-            <w:tcW w:w="764" w:type="dxa"/>
-          </w:tcPr>
-          <w:p>
-            <w:pPr>
-              <w:rPr>
-                <w:sz w:val="22"/>
-                <w:szCs w:val="22"/>
-              </w:rPr>
-            </w:pPr>
-            <w:r>
-              <w:rPr>
-                <w:sz w:val="22"/>
-                <w:szCs w:val="22"/>
-              </w:rPr>
-              <w:t>0.00</w:t>
-            </w:r>
-          </w:p>
-        </w:tc>
-        <w:tc>
-          <w:tcPr>
-            <w:tcW w:w="764" w:type="dxa"/>
-          </w:tcPr>
-          <w:p>
-            <w:pPr>
-              <w:rPr>
-                <w:sz w:val="22"/>
-                <w:szCs w:val="22"/>
-              </w:rPr>
-            </w:pPr>
-            <w:r>
-              <w:rPr>
-                <w:sz w:val="22"/>
-                <w:szCs w:val="22"/>
-              </w:rPr>
-              <w:t>0.00</w:t>
-            </w:r>
-          </w:p>
-        </w:tc>
-        <w:tc>
-          <w:tcPr>
-            <w:tcW w:w="764" w:type="dxa"/>
-          </w:tcPr>
-          <w:p>
-            <w:pPr>
-              <w:rPr>
-                <w:sz w:val="22"/>
-                <w:szCs w:val="22"/>
-              </w:rPr>
-            </w:pPr>
-            <w:r>
-              <w:rPr>
-                <w:sz w:val="22"/>
-                <w:szCs w:val="22"/>
-              </w:rPr>
-              <w:t>0.62</w:t>
+              <w:t>0.0</w:t>
+            </w:r>
+          </w:p>
+        </w:tc>
+        <w:tc>
+          <w:tcPr>
+            <w:tcW w:w="764" w:type="dxa"/>
+          </w:tcPr>
+          <w:p>
+            <w:pPr>
+              <w:rPr>
+                <w:sz w:val="22"/>
+                <w:szCs w:val="22"/>
+              </w:rPr>
+            </w:pPr>
+            <w:r>
+              <w:rPr>
+                <w:sz w:val="22"/>
+                <w:szCs w:val="22"/>
+              </w:rPr>
+              <w:t>0.0</w:t>
+            </w:r>
+          </w:p>
+        </w:tc>
+        <w:tc>
+          <w:tcPr>
+            <w:tcW w:w="764" w:type="dxa"/>
+          </w:tcPr>
+          <w:p>
+            <w:pPr>
+              <w:rPr>
+                <w:sz w:val="22"/>
+                <w:szCs w:val="22"/>
+              </w:rPr>
+            </w:pPr>
+            <w:r>
+              <w:rPr>
+                <w:sz w:val="22"/>
+                <w:szCs w:val="22"/>
+              </w:rPr>
+              <w:t>0.0</w:t>
+            </w:r>
+          </w:p>
+        </w:tc>
+        <w:tc>
+          <w:tcPr>
+            <w:tcW w:w="764" w:type="dxa"/>
+          </w:tcPr>
+          <w:p>
+            <w:pPr>
+              <w:rPr>
+                <w:sz w:val="22"/>
+                <w:szCs w:val="22"/>
+              </w:rPr>
+            </w:pPr>
+            <w:r>
+              <w:rPr>
+                <w:sz w:val="22"/>
+                <w:szCs w:val="22"/>
+              </w:rPr>
+              <w:t>0.0</w:t>
+            </w:r>
+          </w:p>
+        </w:tc>
+        <w:tc>
+          <w:tcPr>
+            <w:tcW w:w="764" w:type="dxa"/>
+          </w:tcPr>
+          <w:p>
+            <w:pPr>
+              <w:rPr>
+                <w:sz w:val="22"/>
+                <w:szCs w:val="22"/>
+              </w:rPr>
+            </w:pPr>
+            <w:r>
+              <w:rPr>
+                <w:sz w:val="22"/>
+                <w:szCs w:val="22"/>
+              </w:rPr>
+              <w:t>62.5</w:t>
             </w:r>
           </w:p>
         </w:tc>
@@ -5747,7 +5759,7 @@
                 <w:sz w:val="22"/>
                 <w:szCs w:val="22"/>
               </w:rPr>
-              <w:t>0.00</w:t>
+              <w:t>0.0</w:t>
             </w:r>
           </w:p>
         </w:tc>
@@ -5767,7 +5779,7 @@
                 <w:sz w:val="22"/>
                 <w:szCs w:val="22"/>
               </w:rPr>
-              <w:t>0.00</w:t>
+              <w:t>0.0</w:t>
             </w:r>
           </w:p>
         </w:tc>
@@ -5787,7 +5799,7 @@
                 <w:sz w:val="22"/>
                 <w:szCs w:val="22"/>
               </w:rPr>
-              <w:t>0.00</w:t>
+              <w:t>0.0</w:t>
             </w:r>
           </w:p>
         </w:tc>
@@ -5807,7 +5819,7 @@
                 <w:sz w:val="22"/>
                 <w:szCs w:val="22"/>
               </w:rPr>
-              <w:t>0.01</w:t>
+              <w:t>0.9</w:t>
             </w:r>
           </w:p>
         </w:tc>
@@ -5827,7 +5839,7 @@
                 <w:sz w:val="22"/>
                 <w:szCs w:val="22"/>
               </w:rPr>
-              <w:t>0.70</w:t>
+              <w:t>69.9</w:t>
             </w:r>
           </w:p>
         </w:tc>
@@ -5896,87 +5908,87 @@
                 <w:sz w:val="22"/>
                 <w:szCs w:val="22"/>
               </w:rPr>
-              <w:t>0.00</w:t>
-            </w:r>
-          </w:p>
-        </w:tc>
-        <w:tc>
-          <w:tcPr>
-            <w:tcW w:w="764" w:type="dxa"/>
-          </w:tcPr>
-          <w:p>
-            <w:pPr>
-              <w:rPr>
-                <w:sz w:val="22"/>
-                <w:szCs w:val="22"/>
-              </w:rPr>
-            </w:pPr>
-            <w:r>
-              <w:rPr>
-                <w:sz w:val="22"/>
-                <w:szCs w:val="22"/>
-              </w:rPr>
-              <w:t>0.00</w:t>
-            </w:r>
-          </w:p>
-        </w:tc>
-        <w:tc>
-          <w:tcPr>
-            <w:tcW w:w="764" w:type="dxa"/>
-          </w:tcPr>
-          <w:p>
-            <w:pPr>
-              <w:rPr>
-                <w:sz w:val="22"/>
-                <w:szCs w:val="22"/>
-              </w:rPr>
-            </w:pPr>
-            <w:r>
-              <w:rPr>
-                <w:sz w:val="22"/>
-                <w:szCs w:val="22"/>
-              </w:rPr>
-              <w:t>0.21</w:t>
-            </w:r>
-          </w:p>
-        </w:tc>
-        <w:tc>
-          <w:tcPr>
-            <w:tcW w:w="764" w:type="dxa"/>
-          </w:tcPr>
-          <w:p>
-            <w:pPr>
-              <w:rPr>
-                <w:sz w:val="22"/>
-                <w:szCs w:val="22"/>
-              </w:rPr>
-            </w:pPr>
-            <w:r>
-              <w:rPr>
-                <w:sz w:val="22"/>
-                <w:szCs w:val="22"/>
-              </w:rPr>
-              <w:t>0.50</w:t>
-            </w:r>
-          </w:p>
-        </w:tc>
-        <w:tc>
-          <w:tcPr>
-            <w:tcW w:w="764" w:type="dxa"/>
-          </w:tcPr>
-          <w:p>
-            <w:pPr>
-              <w:rPr>
-                <w:sz w:val="22"/>
-                <w:szCs w:val="22"/>
-              </w:rPr>
-            </w:pPr>
-            <w:r>
-              <w:rPr>
-                <w:sz w:val="22"/>
-                <w:szCs w:val="22"/>
-              </w:rPr>
-              <w:t>0.81</w:t>
+              <w:t>0.0</w:t>
+            </w:r>
+          </w:p>
+        </w:tc>
+        <w:tc>
+          <w:tcPr>
+            <w:tcW w:w="764" w:type="dxa"/>
+          </w:tcPr>
+          <w:p>
+            <w:pPr>
+              <w:rPr>
+                <w:sz w:val="22"/>
+                <w:szCs w:val="22"/>
+              </w:rPr>
+            </w:pPr>
+            <w:r>
+              <w:rPr>
+                <w:sz w:val="22"/>
+                <w:szCs w:val="22"/>
+              </w:rPr>
+              <w:t>0.0</w:t>
+            </w:r>
+          </w:p>
+        </w:tc>
+        <w:tc>
+          <w:tcPr>
+            <w:tcW w:w="764" w:type="dxa"/>
+          </w:tcPr>
+          <w:p>
+            <w:pPr>
+              <w:rPr>
+                <w:sz w:val="22"/>
+                <w:szCs w:val="22"/>
+              </w:rPr>
+            </w:pPr>
+            <w:r>
+              <w:rPr>
+                <w:sz w:val="22"/>
+                <w:szCs w:val="22"/>
+              </w:rPr>
+              <w:t>21.1</w:t>
+            </w:r>
+          </w:p>
+        </w:tc>
+        <w:tc>
+          <w:tcPr>
+            <w:tcW w:w="764" w:type="dxa"/>
+          </w:tcPr>
+          <w:p>
+            <w:pPr>
+              <w:rPr>
+                <w:sz w:val="22"/>
+                <w:szCs w:val="22"/>
+              </w:rPr>
+            </w:pPr>
+            <w:r>
+              <w:rPr>
+                <w:sz w:val="22"/>
+                <w:szCs w:val="22"/>
+              </w:rPr>
+              <w:t>50.2</w:t>
+            </w:r>
+          </w:p>
+        </w:tc>
+        <w:tc>
+          <w:tcPr>
+            <w:tcW w:w="764" w:type="dxa"/>
+          </w:tcPr>
+          <w:p>
+            <w:pPr>
+              <w:rPr>
+                <w:sz w:val="22"/>
+                <w:szCs w:val="22"/>
+              </w:rPr>
+            </w:pPr>
+            <w:r>
+              <w:rPr>
+                <w:sz w:val="22"/>
+                <w:szCs w:val="22"/>
+              </w:rPr>
+              <w:t>80.7</w:t>
             </w:r>
           </w:p>
         </w:tc>
@@ -5996,7 +6008,7 @@
                 <w:sz w:val="22"/>
                 <w:szCs w:val="22"/>
               </w:rPr>
-              <w:t>0.00</w:t>
+              <w:t>0.0</w:t>
             </w:r>
           </w:p>
         </w:tc>
@@ -6016,7 +6028,7 @@
                 <w:sz w:val="22"/>
                 <w:szCs w:val="22"/>
               </w:rPr>
-              <w:t>0.00</w:t>
+              <w:t>0.0</w:t>
             </w:r>
           </w:p>
         </w:tc>
@@ -6036,7 +6048,7 @@
                 <w:sz w:val="22"/>
                 <w:szCs w:val="22"/>
               </w:rPr>
-              <w:t>0.20</w:t>
+              <w:t>20.1</w:t>
             </w:r>
           </w:p>
         </w:tc>
@@ -6056,7 +6068,7 @@
                 <w:sz w:val="22"/>
                 <w:szCs w:val="22"/>
               </w:rPr>
-              <w:t>0.52</w:t>
+              <w:t>51.9</w:t>
             </w:r>
           </w:p>
         </w:tc>
@@ -6076,7 +6088,7 @@
                 <w:sz w:val="22"/>
                 <w:szCs w:val="22"/>
               </w:rPr>
-              <w:t>0.84</w:t>
+              <w:t>84.5</w:t>
             </w:r>
           </w:p>
         </w:tc>
@@ -6145,87 +6157,87 @@
                 <w:sz w:val="22"/>
                 <w:szCs w:val="22"/>
               </w:rPr>
-              <w:t>0.04</w:t>
-            </w:r>
-          </w:p>
-        </w:tc>
-        <w:tc>
-          <w:tcPr>
-            <w:tcW w:w="764" w:type="dxa"/>
-          </w:tcPr>
-          <w:p>
-            <w:pPr>
-              <w:rPr>
-                <w:sz w:val="22"/>
-                <w:szCs w:val="22"/>
-              </w:rPr>
-            </w:pPr>
-            <w:r>
-              <w:rPr>
-                <w:sz w:val="22"/>
-                <w:szCs w:val="22"/>
-              </w:rPr>
-              <w:t>0.30</w:t>
-            </w:r>
-          </w:p>
-        </w:tc>
-        <w:tc>
-          <w:tcPr>
-            <w:tcW w:w="764" w:type="dxa"/>
-          </w:tcPr>
-          <w:p>
-            <w:pPr>
-              <w:rPr>
-                <w:sz w:val="22"/>
-                <w:szCs w:val="22"/>
-              </w:rPr>
-            </w:pPr>
-            <w:r>
-              <w:rPr>
-                <w:sz w:val="22"/>
-                <w:szCs w:val="22"/>
-              </w:rPr>
-              <w:t>0.53</w:t>
-            </w:r>
-          </w:p>
-        </w:tc>
-        <w:tc>
-          <w:tcPr>
-            <w:tcW w:w="764" w:type="dxa"/>
-          </w:tcPr>
-          <w:p>
-            <w:pPr>
-              <w:rPr>
-                <w:sz w:val="22"/>
-                <w:szCs w:val="22"/>
-              </w:rPr>
-            </w:pPr>
-            <w:r>
-              <w:rPr>
-                <w:sz w:val="22"/>
-                <w:szCs w:val="22"/>
-              </w:rPr>
-              <w:t>0.88</w:t>
-            </w:r>
-          </w:p>
-        </w:tc>
-        <w:tc>
-          <w:tcPr>
-            <w:tcW w:w="764" w:type="dxa"/>
-          </w:tcPr>
-          <w:p>
-            <w:pPr>
-              <w:rPr>
-                <w:sz w:val="22"/>
-                <w:szCs w:val="22"/>
-              </w:rPr>
-            </w:pPr>
-            <w:r>
-              <w:rPr>
-                <w:sz w:val="22"/>
-                <w:szCs w:val="22"/>
-              </w:rPr>
-              <w:t>1.00</w:t>
+              <w:t>4.3</w:t>
+            </w:r>
+          </w:p>
+        </w:tc>
+        <w:tc>
+          <w:tcPr>
+            <w:tcW w:w="764" w:type="dxa"/>
+          </w:tcPr>
+          <w:p>
+            <w:pPr>
+              <w:rPr>
+                <w:sz w:val="22"/>
+                <w:szCs w:val="22"/>
+              </w:rPr>
+            </w:pPr>
+            <w:r>
+              <w:rPr>
+                <w:sz w:val="22"/>
+                <w:szCs w:val="22"/>
+              </w:rPr>
+              <w:t>29.6</w:t>
+            </w:r>
+          </w:p>
+        </w:tc>
+        <w:tc>
+          <w:tcPr>
+            <w:tcW w:w="764" w:type="dxa"/>
+          </w:tcPr>
+          <w:p>
+            <w:pPr>
+              <w:rPr>
+                <w:sz w:val="22"/>
+                <w:szCs w:val="22"/>
+              </w:rPr>
+            </w:pPr>
+            <w:r>
+              <w:rPr>
+                <w:sz w:val="22"/>
+                <w:szCs w:val="22"/>
+              </w:rPr>
+              <w:t>52.7</w:t>
+            </w:r>
+          </w:p>
+        </w:tc>
+        <w:tc>
+          <w:tcPr>
+            <w:tcW w:w="764" w:type="dxa"/>
+          </w:tcPr>
+          <w:p>
+            <w:pPr>
+              <w:rPr>
+                <w:sz w:val="22"/>
+                <w:szCs w:val="22"/>
+              </w:rPr>
+            </w:pPr>
+            <w:r>
+              <w:rPr>
+                <w:sz w:val="22"/>
+                <w:szCs w:val="22"/>
+              </w:rPr>
+              <w:t>87.8</w:t>
+            </w:r>
+          </w:p>
+        </w:tc>
+        <w:tc>
+          <w:tcPr>
+            <w:tcW w:w="764" w:type="dxa"/>
+          </w:tcPr>
+          <w:p>
+            <w:pPr>
+              <w:rPr>
+                <w:sz w:val="22"/>
+                <w:szCs w:val="22"/>
+              </w:rPr>
+            </w:pPr>
+            <w:r>
+              <w:rPr>
+                <w:sz w:val="22"/>
+                <w:szCs w:val="22"/>
+              </w:rPr>
+              <w:t>100.0</w:t>
             </w:r>
           </w:p>
         </w:tc>
@@ -6245,7 +6257,7 @@
                 <w:sz w:val="22"/>
                 <w:szCs w:val="22"/>
               </w:rPr>
-              <w:t>0.02</w:t>
+              <w:t>2.1</w:t>
             </w:r>
           </w:p>
         </w:tc>
@@ -6265,7 +6277,7 @@
                 <w:sz w:val="22"/>
                 <w:szCs w:val="22"/>
               </w:rPr>
-              <w:t>0.26</w:t>
+              <w:t>26.3</w:t>
             </w:r>
           </w:p>
         </w:tc>
@@ -6285,7 +6297,7 @@
                 <w:sz w:val="22"/>
                 <w:szCs w:val="22"/>
               </w:rPr>
-              <w:t>0.50</w:t>
+              <w:t>49.6</w:t>
             </w:r>
           </w:p>
         </w:tc>
@@ -6305,7 +6317,7 @@
                 <w:sz w:val="22"/>
                 <w:szCs w:val="22"/>
               </w:rPr>
-              <w:t>0.85</w:t>
+              <w:t>84.5</w:t>
             </w:r>
           </w:p>
         </w:tc>
@@ -6325,7 +6337,7 @@
                 <w:sz w:val="22"/>
                 <w:szCs w:val="22"/>
               </w:rPr>
-              <w:t>1.00</w:t>
+              <w:t>100.0</w:t>
             </w:r>
           </w:p>
         </w:tc>
@@ -6347,13 +6359,6 @@
                 <w:sz w:val="22"/>
                 <w:szCs w:val="22"/>
               </w:rPr>
-              <w:t xml:space="preserve">Log of </w:t>
-            </w:r>
-            <w:r>
-              <w:rPr>
-                <w:sz w:val="22"/>
-                <w:szCs w:val="22"/>
-              </w:rPr>
               <w:t xml:space="preserve">County </w:t>
             </w:r>
             <w:r>
@@ -6363,7 +6368,13 @@
               </w:rPr>
               <w:t xml:space="preserve">Median </w:t>
             </w:r>
-            <w:commentRangeStart w:id="1"/>
+            <w:r>
+              <w:rPr>
+                <w:sz w:val="22"/>
+                <w:szCs w:val="22"/>
+              </w:rPr>
+              <w:t xml:space="preserve">Household </w:t>
+            </w:r>
             <w:r>
               <w:rPr>
                 <w:sz w:val="22"/>
@@ -6371,15 +6382,6 @@
               </w:rPr>
               <w:t>Income</w:t>
             </w:r>
-            <w:commentRangeEnd w:id="1"/>
-            <w:r>
-              <w:rPr>
-                <w:rStyle w:val="CommentReference"/>
-                <w:sz w:val="22"/>
-                <w:szCs w:val="22"/>
-              </w:rPr>
-              <w:commentReference w:id="1"/>
-            </w:r>
           </w:p>
         </w:tc>
         <w:tc>
@@ -6411,87 +6413,94 @@
                 <w:sz w:val="22"/>
                 <w:szCs w:val="22"/>
               </w:rPr>
-              <w:t>10.35</w:t>
-            </w:r>
-          </w:p>
-        </w:tc>
-        <w:tc>
-          <w:tcPr>
-            <w:tcW w:w="764" w:type="dxa"/>
-          </w:tcPr>
-          <w:p>
-            <w:pPr>
-              <w:rPr>
-                <w:sz w:val="22"/>
-                <w:szCs w:val="22"/>
-              </w:rPr>
-            </w:pPr>
-            <w:r>
-              <w:rPr>
-                <w:sz w:val="22"/>
-                <w:szCs w:val="22"/>
-              </w:rPr>
-              <w:t>10.56</w:t>
-            </w:r>
-          </w:p>
-        </w:tc>
-        <w:tc>
-          <w:tcPr>
-            <w:tcW w:w="764" w:type="dxa"/>
-          </w:tcPr>
-          <w:p>
-            <w:pPr>
-              <w:rPr>
-                <w:sz w:val="22"/>
-                <w:szCs w:val="22"/>
-              </w:rPr>
-            </w:pPr>
-            <w:r>
-              <w:rPr>
-                <w:sz w:val="22"/>
-                <w:szCs w:val="22"/>
-              </w:rPr>
-              <w:t>10.71</w:t>
-            </w:r>
-          </w:p>
-        </w:tc>
-        <w:tc>
-          <w:tcPr>
-            <w:tcW w:w="764" w:type="dxa"/>
-          </w:tcPr>
-          <w:p>
-            <w:pPr>
-              <w:rPr>
-                <w:sz w:val="22"/>
-                <w:szCs w:val="22"/>
-              </w:rPr>
-            </w:pPr>
-            <w:r>
-              <w:rPr>
-                <w:sz w:val="22"/>
-                <w:szCs w:val="22"/>
-              </w:rPr>
-              <w:t>10.86</w:t>
-            </w:r>
-          </w:p>
-        </w:tc>
-        <w:tc>
-          <w:tcPr>
-            <w:tcW w:w="764" w:type="dxa"/>
-          </w:tcPr>
-          <w:p>
-            <w:pPr>
-              <w:rPr>
-                <w:sz w:val="22"/>
-                <w:szCs w:val="22"/>
-              </w:rPr>
-            </w:pPr>
-            <w:r>
-              <w:rPr>
-                <w:sz w:val="22"/>
-                <w:szCs w:val="22"/>
-              </w:rPr>
-              <w:t>11.17</w:t>
+              <w:t>$31</w:t>
+            </w:r>
+            <w:r>
+              <w:rPr>
+                <w:sz w:val="22"/>
+                <w:szCs w:val="22"/>
+              </w:rPr>
+              <w:t>k</w:t>
+            </w:r>
+          </w:p>
+        </w:tc>
+        <w:tc>
+          <w:tcPr>
+            <w:tcW w:w="764" w:type="dxa"/>
+          </w:tcPr>
+          <w:p>
+            <w:pPr>
+              <w:rPr>
+                <w:sz w:val="22"/>
+                <w:szCs w:val="22"/>
+              </w:rPr>
+            </w:pPr>
+            <w:r>
+              <w:rPr>
+                <w:sz w:val="22"/>
+                <w:szCs w:val="22"/>
+              </w:rPr>
+              <w:t>$39k</w:t>
+            </w:r>
+          </w:p>
+        </w:tc>
+        <w:tc>
+          <w:tcPr>
+            <w:tcW w:w="764" w:type="dxa"/>
+          </w:tcPr>
+          <w:p>
+            <w:pPr>
+              <w:rPr>
+                <w:sz w:val="22"/>
+                <w:szCs w:val="22"/>
+              </w:rPr>
+            </w:pPr>
+            <w:r>
+              <w:rPr>
+                <w:sz w:val="22"/>
+                <w:szCs w:val="22"/>
+              </w:rPr>
+              <w:t>$45k</w:t>
+            </w:r>
+          </w:p>
+        </w:tc>
+        <w:tc>
+          <w:tcPr>
+            <w:tcW w:w="764" w:type="dxa"/>
+          </w:tcPr>
+          <w:p>
+            <w:pPr>
+              <w:rPr>
+                <w:sz w:val="22"/>
+                <w:szCs w:val="22"/>
+              </w:rPr>
+            </w:pPr>
+            <w:r>
+              <w:rPr>
+                <w:sz w:val="22"/>
+                <w:szCs w:val="22"/>
+              </w:rPr>
+              <w:t>$52k</w:t>
+            </w:r>
+          </w:p>
+        </w:tc>
+        <w:tc>
+          <w:tcPr>
+            <w:tcW w:w="764" w:type="dxa"/>
+          </w:tcPr>
+          <w:p>
+            <w:pPr>
+              <w:rPr>
+                <w:sz w:val="22"/>
+                <w:szCs w:val="22"/>
+              </w:rPr>
+            </w:pPr>
+            <w:r>
+              <w:rPr>
+                <w:sz w:val="22"/>
+                <w:szCs w:val="22"/>
+              </w:rPr>
+              <w:t>$71k</w:t>
             </w:r>
           </w:p>
         </w:tc>
@@ -6511,7 +6520,7 @@
                 <w:sz w:val="22"/>
                 <w:szCs w:val="22"/>
               </w:rPr>
-              <w:t>10.33</w:t>
+              <w:t>$31k</w:t>
             </w:r>
           </w:p>
         </w:tc>
@@ -6531,7 +6540,7 @@
                 <w:sz w:val="22"/>
                 <w:szCs w:val="22"/>
               </w:rPr>
-              <w:t>10.54</w:t>
+              <w:t>$38k</w:t>
             </w:r>
           </w:p>
         </w:tc>
@@ -6551,7 +6560,7 @@
                 <w:sz w:val="22"/>
                 <w:szCs w:val="22"/>
               </w:rPr>
-              <w:t>10.69</w:t>
+              <w:t>$44k</w:t>
             </w:r>
           </w:p>
         </w:tc>
@@ -6571,7 +6580,7 @@
                 <w:sz w:val="22"/>
                 <w:szCs w:val="22"/>
               </w:rPr>
-              <w:t>10.83</w:t>
+              <w:t>$51k</w:t>
             </w:r>
           </w:p>
         </w:tc>
@@ -6591,7 +6600,7 @@
                 <w:sz w:val="22"/>
                 <w:szCs w:val="22"/>
               </w:rPr>
-              <w:t>11.11</w:t>
+              <w:t>$67k</w:t>
             </w:r>
           </w:p>
         </w:tc>
@@ -6660,87 +6669,87 @@
                 <w:sz w:val="22"/>
                 <w:szCs w:val="22"/>
               </w:rPr>
-              <w:t>0.09</w:t>
-            </w:r>
-          </w:p>
-        </w:tc>
-        <w:tc>
-          <w:tcPr>
-            <w:tcW w:w="764" w:type="dxa"/>
-          </w:tcPr>
-          <w:p>
-            <w:pPr>
-              <w:rPr>
-                <w:sz w:val="22"/>
-                <w:szCs w:val="22"/>
-              </w:rPr>
-            </w:pPr>
-            <w:r>
-              <w:rPr>
-                <w:sz w:val="22"/>
-                <w:szCs w:val="22"/>
-              </w:rPr>
-              <w:t>0.12</w:t>
-            </w:r>
-          </w:p>
-        </w:tc>
-        <w:tc>
-          <w:tcPr>
-            <w:tcW w:w="764" w:type="dxa"/>
-          </w:tcPr>
-          <w:p>
-            <w:pPr>
-              <w:rPr>
-                <w:sz w:val="22"/>
-                <w:szCs w:val="22"/>
-              </w:rPr>
-            </w:pPr>
-            <w:r>
-              <w:rPr>
-                <w:sz w:val="22"/>
-                <w:szCs w:val="22"/>
-              </w:rPr>
-              <w:t>0.16</w:t>
-            </w:r>
-          </w:p>
-        </w:tc>
-        <w:tc>
-          <w:tcPr>
-            <w:tcW w:w="764" w:type="dxa"/>
-          </w:tcPr>
-          <w:p>
-            <w:pPr>
-              <w:rPr>
-                <w:sz w:val="22"/>
-                <w:szCs w:val="22"/>
-              </w:rPr>
-            </w:pPr>
-            <w:r>
-              <w:rPr>
-                <w:sz w:val="22"/>
-                <w:szCs w:val="22"/>
-              </w:rPr>
-              <w:t>0.21</w:t>
-            </w:r>
-          </w:p>
-        </w:tc>
-        <w:tc>
-          <w:tcPr>
-            <w:tcW w:w="764" w:type="dxa"/>
-          </w:tcPr>
-          <w:p>
-            <w:pPr>
-              <w:rPr>
-                <w:sz w:val="22"/>
-                <w:szCs w:val="22"/>
-              </w:rPr>
-            </w:pPr>
-            <w:r>
-              <w:rPr>
-                <w:sz w:val="22"/>
-                <w:szCs w:val="22"/>
-              </w:rPr>
-              <w:t>0.34</w:t>
+              <w:t>9.1</w:t>
+            </w:r>
+          </w:p>
+        </w:tc>
+        <w:tc>
+          <w:tcPr>
+            <w:tcW w:w="764" w:type="dxa"/>
+          </w:tcPr>
+          <w:p>
+            <w:pPr>
+              <w:rPr>
+                <w:sz w:val="22"/>
+                <w:szCs w:val="22"/>
+              </w:rPr>
+            </w:pPr>
+            <w:r>
+              <w:rPr>
+                <w:sz w:val="22"/>
+                <w:szCs w:val="22"/>
+              </w:rPr>
+              <w:t>12.4</w:t>
+            </w:r>
+          </w:p>
+        </w:tc>
+        <w:tc>
+          <w:tcPr>
+            <w:tcW w:w="764" w:type="dxa"/>
+          </w:tcPr>
+          <w:p>
+            <w:pPr>
+              <w:rPr>
+                <w:sz w:val="22"/>
+                <w:szCs w:val="22"/>
+              </w:rPr>
+            </w:pPr>
+            <w:r>
+              <w:rPr>
+                <w:sz w:val="22"/>
+                <w:szCs w:val="22"/>
+              </w:rPr>
+              <w:t>15.8</w:t>
+            </w:r>
+          </w:p>
+        </w:tc>
+        <w:tc>
+          <w:tcPr>
+            <w:tcW w:w="764" w:type="dxa"/>
+          </w:tcPr>
+          <w:p>
+            <w:pPr>
+              <w:rPr>
+                <w:sz w:val="22"/>
+                <w:szCs w:val="22"/>
+              </w:rPr>
+            </w:pPr>
+            <w:r>
+              <w:rPr>
+                <w:sz w:val="22"/>
+                <w:szCs w:val="22"/>
+              </w:rPr>
+              <w:t>21.2</w:t>
+            </w:r>
+          </w:p>
+        </w:tc>
+        <w:tc>
+          <w:tcPr>
+            <w:tcW w:w="764" w:type="dxa"/>
+          </w:tcPr>
+          <w:p>
+            <w:pPr>
+              <w:rPr>
+                <w:sz w:val="22"/>
+                <w:szCs w:val="22"/>
+              </w:rPr>
+            </w:pPr>
+            <w:r>
+              <w:rPr>
+                <w:sz w:val="22"/>
+                <w:szCs w:val="22"/>
+              </w:rPr>
+              <w:t>34.4</w:t>
             </w:r>
           </w:p>
         </w:tc>
@@ -6760,7 +6769,7 @@
                 <w:sz w:val="22"/>
                 <w:szCs w:val="22"/>
               </w:rPr>
-              <w:t>0.11</w:t>
+              <w:t>10.6</w:t>
             </w:r>
           </w:p>
         </w:tc>
@@ -6780,7 +6789,7 @@
                 <w:sz w:val="22"/>
                 <w:szCs w:val="22"/>
               </w:rPr>
-              <w:t>0.14</w:t>
+              <w:t>14.3</w:t>
             </w:r>
           </w:p>
         </w:tc>
@@ -6800,7 +6809,7 @@
                 <w:sz w:val="22"/>
                 <w:szCs w:val="22"/>
               </w:rPr>
-              <w:t>0.18</w:t>
+              <w:t>18.1</w:t>
             </w:r>
           </w:p>
         </w:tc>
@@ -6820,7 +6829,7 @@
                 <w:sz w:val="22"/>
                 <w:szCs w:val="22"/>
               </w:rPr>
-              <w:t>0.24</w:t>
+              <w:t>23.8</w:t>
             </w:r>
           </w:p>
         </w:tc>
@@ -6840,7 +6849,7 @@
                 <w:sz w:val="22"/>
                 <w:szCs w:val="22"/>
               </w:rPr>
-              <w:t>0.39</w:t>
+              <w:t>38.9</w:t>
             </w:r>
           </w:p>
         </w:tc>
@@ -6909,87 +6918,87 @@
                 <w:sz w:val="22"/>
                 <w:szCs w:val="22"/>
               </w:rPr>
-              <w:t>0.07</w:t>
-            </w:r>
-          </w:p>
-        </w:tc>
-        <w:tc>
-          <w:tcPr>
-            <w:tcW w:w="764" w:type="dxa"/>
-          </w:tcPr>
-          <w:p>
-            <w:pPr>
-              <w:rPr>
-                <w:sz w:val="22"/>
-                <w:szCs w:val="22"/>
-              </w:rPr>
-            </w:pPr>
-            <w:r>
-              <w:rPr>
-                <w:sz w:val="22"/>
-                <w:szCs w:val="22"/>
-              </w:rPr>
-              <w:t>0.12</w:t>
-            </w:r>
-          </w:p>
-        </w:tc>
-        <w:tc>
-          <w:tcPr>
-            <w:tcW w:w="764" w:type="dxa"/>
-          </w:tcPr>
-          <w:p>
-            <w:pPr>
-              <w:rPr>
-                <w:sz w:val="22"/>
-                <w:szCs w:val="22"/>
-              </w:rPr>
-            </w:pPr>
-            <w:r>
-              <w:rPr>
-                <w:sz w:val="22"/>
-                <w:szCs w:val="22"/>
-              </w:rPr>
-              <w:t>0.15</w:t>
-            </w:r>
-          </w:p>
-        </w:tc>
-        <w:tc>
-          <w:tcPr>
-            <w:tcW w:w="764" w:type="dxa"/>
-          </w:tcPr>
-          <w:p>
-            <w:pPr>
-              <w:rPr>
-                <w:sz w:val="22"/>
-                <w:szCs w:val="22"/>
-              </w:rPr>
-            </w:pPr>
-            <w:r>
-              <w:rPr>
-                <w:sz w:val="22"/>
-                <w:szCs w:val="22"/>
-              </w:rPr>
-              <w:t>0.19</w:t>
-            </w:r>
-          </w:p>
-        </w:tc>
-        <w:tc>
-          <w:tcPr>
-            <w:tcW w:w="764" w:type="dxa"/>
-          </w:tcPr>
-          <w:p>
-            <w:pPr>
-              <w:rPr>
-                <w:sz w:val="22"/>
-                <w:szCs w:val="22"/>
-              </w:rPr>
-            </w:pPr>
-            <w:r>
-              <w:rPr>
-                <w:sz w:val="22"/>
-                <w:szCs w:val="22"/>
-              </w:rPr>
-              <w:t>0.26</w:t>
+              <w:t>7.1</w:t>
+            </w:r>
+          </w:p>
+        </w:tc>
+        <w:tc>
+          <w:tcPr>
+            <w:tcW w:w="764" w:type="dxa"/>
+          </w:tcPr>
+          <w:p>
+            <w:pPr>
+              <w:rPr>
+                <w:sz w:val="22"/>
+                <w:szCs w:val="22"/>
+              </w:rPr>
+            </w:pPr>
+            <w:r>
+              <w:rPr>
+                <w:sz w:val="22"/>
+                <w:szCs w:val="22"/>
+              </w:rPr>
+              <w:t>11.6</w:t>
+            </w:r>
+          </w:p>
+        </w:tc>
+        <w:tc>
+          <w:tcPr>
+            <w:tcW w:w="764" w:type="dxa"/>
+          </w:tcPr>
+          <w:p>
+            <w:pPr>
+              <w:rPr>
+                <w:sz w:val="22"/>
+                <w:szCs w:val="22"/>
+              </w:rPr>
+            </w:pPr>
+            <w:r>
+              <w:rPr>
+                <w:sz w:val="22"/>
+                <w:szCs w:val="22"/>
+              </w:rPr>
+              <w:t>15.3</w:t>
+            </w:r>
+          </w:p>
+        </w:tc>
+        <w:tc>
+          <w:tcPr>
+            <w:tcW w:w="764" w:type="dxa"/>
+          </w:tcPr>
+          <w:p>
+            <w:pPr>
+              <w:rPr>
+                <w:sz w:val="22"/>
+                <w:szCs w:val="22"/>
+              </w:rPr>
+            </w:pPr>
+            <w:r>
+              <w:rPr>
+                <w:sz w:val="22"/>
+                <w:szCs w:val="22"/>
+              </w:rPr>
+              <w:t>19.2</w:t>
+            </w:r>
+          </w:p>
+        </w:tc>
+        <w:tc>
+          <w:tcPr>
+            <w:tcW w:w="764" w:type="dxa"/>
+          </w:tcPr>
+          <w:p>
+            <w:pPr>
+              <w:rPr>
+                <w:sz w:val="22"/>
+                <w:szCs w:val="22"/>
+              </w:rPr>
+            </w:pPr>
+            <w:r>
+              <w:rPr>
+                <w:sz w:val="22"/>
+                <w:szCs w:val="22"/>
+              </w:rPr>
+              <w:t>26.2</w:t>
             </w:r>
           </w:p>
         </w:tc>
@@ -7009,7 +7018,7 @@
                 <w:sz w:val="22"/>
                 <w:szCs w:val="22"/>
               </w:rPr>
-              <w:t>0.08</w:t>
+              <w:t>8.0</w:t>
             </w:r>
           </w:p>
         </w:tc>
@@ -7029,7 +7038,7 @@
                 <w:sz w:val="22"/>
                 <w:szCs w:val="22"/>
               </w:rPr>
-              <w:t>0.12</w:t>
+              <w:t>12.1</w:t>
             </w:r>
           </w:p>
         </w:tc>
@@ -7049,7 +7058,7 @@
                 <w:sz w:val="22"/>
                 <w:szCs w:val="22"/>
               </w:rPr>
-              <w:t>0.16</w:t>
+              <w:t>15.7</w:t>
             </w:r>
           </w:p>
         </w:tc>
@@ -7069,7 +7078,7 @@
                 <w:sz w:val="22"/>
                 <w:szCs w:val="22"/>
               </w:rPr>
-              <w:t>0.20</w:t>
+              <w:t>19.7</w:t>
             </w:r>
           </w:p>
         </w:tc>
@@ -7089,7 +7098,7 @@
                 <w:sz w:val="22"/>
                 <w:szCs w:val="22"/>
               </w:rPr>
-              <w:t>0.26</w:t>
+              <w:t>26.1</w:t>
             </w:r>
           </w:p>
         </w:tc>
@@ -7158,87 +7167,87 @@
                 <w:sz w:val="22"/>
                 <w:szCs w:val="22"/>
               </w:rPr>
-              <w:t>0.04</w:t>
-            </w:r>
-          </w:p>
-        </w:tc>
-        <w:tc>
-          <w:tcPr>
-            <w:tcW w:w="764" w:type="dxa"/>
-          </w:tcPr>
-          <w:p>
-            <w:pPr>
-              <w:rPr>
-                <w:sz w:val="22"/>
-                <w:szCs w:val="22"/>
-              </w:rPr>
-            </w:pPr>
-            <w:r>
-              <w:rPr>
-                <w:sz w:val="22"/>
-                <w:szCs w:val="22"/>
-              </w:rPr>
-              <w:t>0.07</w:t>
-            </w:r>
-          </w:p>
-        </w:tc>
-        <w:tc>
-          <w:tcPr>
-            <w:tcW w:w="764" w:type="dxa"/>
-          </w:tcPr>
-          <w:p>
-            <w:pPr>
-              <w:rPr>
-                <w:sz w:val="22"/>
-                <w:szCs w:val="22"/>
-              </w:rPr>
-            </w:pPr>
-            <w:r>
-              <w:rPr>
-                <w:sz w:val="22"/>
-                <w:szCs w:val="22"/>
-              </w:rPr>
-              <w:t>0.10</w:t>
-            </w:r>
-          </w:p>
-        </w:tc>
-        <w:tc>
-          <w:tcPr>
-            <w:tcW w:w="764" w:type="dxa"/>
-          </w:tcPr>
-          <w:p>
-            <w:pPr>
-              <w:rPr>
-                <w:sz w:val="22"/>
-                <w:szCs w:val="22"/>
-              </w:rPr>
-            </w:pPr>
-            <w:r>
-              <w:rPr>
-                <w:sz w:val="22"/>
-                <w:szCs w:val="22"/>
-              </w:rPr>
-              <w:t>0.14</w:t>
-            </w:r>
-          </w:p>
-        </w:tc>
-        <w:tc>
-          <w:tcPr>
-            <w:tcW w:w="764" w:type="dxa"/>
-          </w:tcPr>
-          <w:p>
-            <w:pPr>
-              <w:rPr>
-                <w:sz w:val="22"/>
-                <w:szCs w:val="22"/>
-              </w:rPr>
-            </w:pPr>
-            <w:r>
-              <w:rPr>
-                <w:sz w:val="22"/>
-                <w:szCs w:val="22"/>
-              </w:rPr>
-              <w:t>0.21</w:t>
+              <w:t>3.8</w:t>
+            </w:r>
+          </w:p>
+        </w:tc>
+        <w:tc>
+          <w:tcPr>
+            <w:tcW w:w="764" w:type="dxa"/>
+          </w:tcPr>
+          <w:p>
+            <w:pPr>
+              <w:rPr>
+                <w:sz w:val="22"/>
+                <w:szCs w:val="22"/>
+              </w:rPr>
+            </w:pPr>
+            <w:r>
+              <w:rPr>
+                <w:sz w:val="22"/>
+                <w:szCs w:val="22"/>
+              </w:rPr>
+              <w:t>7.3</w:t>
+            </w:r>
+          </w:p>
+        </w:tc>
+        <w:tc>
+          <w:tcPr>
+            <w:tcW w:w="764" w:type="dxa"/>
+          </w:tcPr>
+          <w:p>
+            <w:pPr>
+              <w:rPr>
+                <w:sz w:val="22"/>
+                <w:szCs w:val="22"/>
+              </w:rPr>
+            </w:pPr>
+            <w:r>
+              <w:rPr>
+                <w:sz w:val="22"/>
+                <w:szCs w:val="22"/>
+              </w:rPr>
+              <w:t>10.4</w:t>
+            </w:r>
+          </w:p>
+        </w:tc>
+        <w:tc>
+          <w:tcPr>
+            <w:tcW w:w="764" w:type="dxa"/>
+          </w:tcPr>
+          <w:p>
+            <w:pPr>
+              <w:rPr>
+                <w:sz w:val="22"/>
+                <w:szCs w:val="22"/>
+              </w:rPr>
+            </w:pPr>
+            <w:r>
+              <w:rPr>
+                <w:sz w:val="22"/>
+                <w:szCs w:val="22"/>
+              </w:rPr>
+              <w:t>14.1</w:t>
+            </w:r>
+          </w:p>
+        </w:tc>
+        <w:tc>
+          <w:tcPr>
+            <w:tcW w:w="764" w:type="dxa"/>
+          </w:tcPr>
+          <w:p>
+            <w:pPr>
+              <w:rPr>
+                <w:sz w:val="22"/>
+                <w:szCs w:val="22"/>
+              </w:rPr>
+            </w:pPr>
+            <w:r>
+              <w:rPr>
+                <w:sz w:val="22"/>
+                <w:szCs w:val="22"/>
+              </w:rPr>
+              <w:t>20.9</w:t>
             </w:r>
           </w:p>
         </w:tc>
@@ -7258,7 +7267,7 @@
                 <w:sz w:val="22"/>
                 <w:szCs w:val="22"/>
               </w:rPr>
-              <w:t>0.06</w:t>
+              <w:t>5.7</w:t>
             </w:r>
           </w:p>
         </w:tc>
@@ -7278,7 +7287,7 @@
                 <w:sz w:val="22"/>
                 <w:szCs w:val="22"/>
               </w:rPr>
-              <w:t>0.10</w:t>
+              <w:t>10.0</w:t>
             </w:r>
           </w:p>
         </w:tc>
@@ -7298,7 +7307,7 @@
                 <w:sz w:val="22"/>
                 <w:szCs w:val="22"/>
               </w:rPr>
-              <w:t>0.13</w:t>
+              <w:t>13.3</w:t>
             </w:r>
           </w:p>
         </w:tc>
@@ -7309,16 +7318,18 @@
           <w:p>
             <w:pPr>
               <w:rPr>
-                <w:sz w:val="22"/>
-                <w:szCs w:val="22"/>
-              </w:rPr>
-            </w:pPr>
-            <w:r>
-              <w:rPr>
-                <w:sz w:val="22"/>
-                <w:szCs w:val="22"/>
-              </w:rPr>
-              <w:t>0.17</w:t>
+                <w:b/>
+                <w:bCs/>
+                <w:sz w:val="22"/>
+                <w:szCs w:val="22"/>
+              </w:rPr>
+            </w:pPr>
+            <w:r>
+              <w:rPr>
+                <w:sz w:val="22"/>
+                <w:szCs w:val="22"/>
+              </w:rPr>
+              <w:t>17.2</w:t>
             </w:r>
           </w:p>
         </w:tc>
@@ -7338,7 +7349,7 @@
                 <w:sz w:val="22"/>
                 <w:szCs w:val="22"/>
               </w:rPr>
-              <w:t>0.25</w:t>
+              <w:t>24.9</w:t>
             </w:r>
           </w:p>
         </w:tc>
@@ -7407,87 +7418,87 @@
                 <w:sz w:val="22"/>
                 <w:szCs w:val="22"/>
               </w:rPr>
-              <w:t>0.10</w:t>
-            </w:r>
-          </w:p>
-        </w:tc>
-        <w:tc>
-          <w:tcPr>
-            <w:tcW w:w="764" w:type="dxa"/>
-          </w:tcPr>
-          <w:p>
-            <w:pPr>
-              <w:rPr>
-                <w:sz w:val="22"/>
-                <w:szCs w:val="22"/>
-              </w:rPr>
-            </w:pPr>
-            <w:r>
-              <w:rPr>
-                <w:sz w:val="22"/>
-                <w:szCs w:val="22"/>
-              </w:rPr>
-              <w:t>0.13</w:t>
-            </w:r>
-          </w:p>
-        </w:tc>
-        <w:tc>
-          <w:tcPr>
-            <w:tcW w:w="764" w:type="dxa"/>
-          </w:tcPr>
-          <w:p>
-            <w:pPr>
-              <w:rPr>
-                <w:sz w:val="22"/>
-                <w:szCs w:val="22"/>
-              </w:rPr>
-            </w:pPr>
-            <w:r>
-              <w:rPr>
-                <w:sz w:val="22"/>
-                <w:szCs w:val="22"/>
-              </w:rPr>
-              <w:t>0.16</w:t>
-            </w:r>
-          </w:p>
-        </w:tc>
-        <w:tc>
-          <w:tcPr>
-            <w:tcW w:w="764" w:type="dxa"/>
-          </w:tcPr>
-          <w:p>
-            <w:pPr>
-              <w:rPr>
-                <w:sz w:val="22"/>
-                <w:szCs w:val="22"/>
-              </w:rPr>
-            </w:pPr>
-            <w:r>
-              <w:rPr>
-                <w:sz w:val="22"/>
-                <w:szCs w:val="22"/>
-              </w:rPr>
-              <w:t>0.19</w:t>
-            </w:r>
-          </w:p>
-        </w:tc>
-        <w:tc>
-          <w:tcPr>
-            <w:tcW w:w="764" w:type="dxa"/>
-          </w:tcPr>
-          <w:p>
-            <w:pPr>
-              <w:rPr>
-                <w:sz w:val="22"/>
-                <w:szCs w:val="22"/>
-              </w:rPr>
-            </w:pPr>
-            <w:r>
-              <w:rPr>
-                <w:sz w:val="22"/>
-                <w:szCs w:val="22"/>
-              </w:rPr>
-              <w:t>0.27</w:t>
+              <w:t>9.9</w:t>
+            </w:r>
+          </w:p>
+        </w:tc>
+        <w:tc>
+          <w:tcPr>
+            <w:tcW w:w="764" w:type="dxa"/>
+          </w:tcPr>
+          <w:p>
+            <w:pPr>
+              <w:rPr>
+                <w:sz w:val="22"/>
+                <w:szCs w:val="22"/>
+              </w:rPr>
+            </w:pPr>
+            <w:r>
+              <w:rPr>
+                <w:sz w:val="22"/>
+                <w:szCs w:val="22"/>
+              </w:rPr>
+              <w:t>13.3</w:t>
+            </w:r>
+          </w:p>
+        </w:tc>
+        <w:tc>
+          <w:tcPr>
+            <w:tcW w:w="764" w:type="dxa"/>
+          </w:tcPr>
+          <w:p>
+            <w:pPr>
+              <w:rPr>
+                <w:sz w:val="22"/>
+                <w:szCs w:val="22"/>
+              </w:rPr>
+            </w:pPr>
+            <w:r>
+              <w:rPr>
+                <w:sz w:val="22"/>
+                <w:szCs w:val="22"/>
+              </w:rPr>
+              <w:t>15.9</w:t>
+            </w:r>
+          </w:p>
+        </w:tc>
+        <w:tc>
+          <w:tcPr>
+            <w:tcW w:w="764" w:type="dxa"/>
+          </w:tcPr>
+          <w:p>
+            <w:pPr>
+              <w:rPr>
+                <w:sz w:val="22"/>
+                <w:szCs w:val="22"/>
+              </w:rPr>
+            </w:pPr>
+            <w:r>
+              <w:rPr>
+                <w:sz w:val="22"/>
+                <w:szCs w:val="22"/>
+              </w:rPr>
+              <w:t>19.5</w:t>
+            </w:r>
+          </w:p>
+        </w:tc>
+        <w:tc>
+          <w:tcPr>
+            <w:tcW w:w="764" w:type="dxa"/>
+          </w:tcPr>
+          <w:p>
+            <w:pPr>
+              <w:rPr>
+                <w:sz w:val="22"/>
+                <w:szCs w:val="22"/>
+              </w:rPr>
+            </w:pPr>
+            <w:r>
+              <w:rPr>
+                <w:sz w:val="22"/>
+                <w:szCs w:val="22"/>
+              </w:rPr>
+              <w:t>27.3</w:t>
             </w:r>
           </w:p>
         </w:tc>
@@ -7507,7 +7518,7 @@
                 <w:sz w:val="22"/>
                 <w:szCs w:val="22"/>
               </w:rPr>
-              <w:t>0.10</w:t>
+              <w:t>10.3</w:t>
             </w:r>
           </w:p>
         </w:tc>
@@ -7527,7 +7538,7 @@
                 <w:sz w:val="22"/>
                 <w:szCs w:val="22"/>
               </w:rPr>
-              <w:t>0.14</w:t>
+              <w:t>13.6</w:t>
             </w:r>
           </w:p>
         </w:tc>
@@ -7547,7 +7558,7 @@
                 <w:sz w:val="22"/>
                 <w:szCs w:val="22"/>
               </w:rPr>
-              <w:t>0.17</w:t>
+              <w:t>16.5</w:t>
             </w:r>
           </w:p>
         </w:tc>
@@ -7567,7 +7578,7 @@
                 <w:sz w:val="22"/>
                 <w:szCs w:val="22"/>
               </w:rPr>
-              <w:t>0.20</w:t>
+              <w:t>20.1</w:t>
             </w:r>
           </w:p>
         </w:tc>
@@ -7587,7 +7598,7 @@
                 <w:sz w:val="22"/>
                 <w:szCs w:val="22"/>
               </w:rPr>
-              <w:t>0.28</w:t>
+              <w:t>28.3</w:t>
             </w:r>
           </w:p>
         </w:tc>
@@ -7602,54 +7613,6 @@
     </w:sectPr>
   </w:body>
 </w:document>
-</file>
-
-<file path=word/comments.xml><?xml version="1.0" encoding="utf-8"?>
-<w:comments xmlns:wpc="http://schemas.microsoft.com/office/word/2010/wordprocessingCanvas" xmlns:cx="http://schemas.microsoft.com/office/drawing/2014/chartex" xmlns:cx1="http://schemas.microsoft.com/office/drawing/2015/9/8/chartex" xmlns:cx2="http://schemas.microsoft.com/office/drawing/2015/10/21/chartex" xmlns:cx3="http://schemas.microsoft.com/office/drawing/2016/5/9/chartex" xmlns:cx4="http://schemas.microsoft.com/office/drawing/2016/5/10/chartex" xmlns:cx5="http://schemas.microsoft.com/office/drawing/2016/5/11/chartex" xmlns:cx6="http://schemas.microsoft.com/office/drawing/2016/5/12/chartex" xmlns:cx7="http://schemas.microsoft.com/office/drawing/2016/5/13/chartex" xmlns:cx8="http://schemas.microsoft.com/office/drawing/2016/5/14/chartex" xmlns:mc="http://schemas.openxmlformats.org/markup-compatibility/2006" xmlns:aink="http://schemas.microsoft.com/office/drawing/2016/ink" xmlns:am3d="http://schemas.microsoft.com/office/drawing/2017/model3d" xmlns:o="urn:schemas-microsoft-com:office:office" xmlns:oel="http://schemas.microsoft.com/office/2019/extlst" xmlns:r="http://schemas.openxmlformats.org/officeDocument/2006/relationships" xmlns:m="http://schemas.openxmlformats.org/officeDocument/2006/math" xmlns:v="urn:schemas-microsoft-com:vml" xmlns:wp14="http://schemas.microsoft.com/office/word/2010/wordprocessingDrawing" xmlns:wp="http://schemas.openxmlformats.org/drawingml/2006/wordprocessingDrawing" xmlns:w10="urn:schemas-microsoft-com:office:word" xmlns:w="http://schemas.openxmlformats.org/wordprocessingml/2006/main" xmlns:w14="http://schemas.microsoft.com/office/word/2010/wordml" xmlns:w15="http://schemas.microsoft.com/office/word/2012/wordml" xmlns:w16cex="http://schemas.microsoft.com/office/word/2018/wordml/cex" xmlns:w16cid="http://schemas.microsoft.com/office/word/2016/wordml/cid" xmlns:w16="http://schemas.microsoft.com/office/word/2018/wordml" xmlns:w16sdtdh="http://schemas.microsoft.com/office/word/2020/wordml/sdtdatahash" xmlns:w16se="http://schemas.microsoft.com/office/word/2015/wordml/symex" xmlns:wpg="http://schemas.microsoft.com/office/word/2010/wordprocessingGroup" xmlns:wpi="http://schemas.microsoft.com/office/word/2010/wordprocessingInk" xmlns:wne="http://schemas.microsoft.com/office/word/2006/wordml" xmlns:wps="http://schemas.microsoft.com/office/word/2010/wordprocessingShape" mc:Ignorable="w14 w15 w16se w16cid w16 w16cex w16sdtdh wp14">
-  <w:comment w:id="1" w:author="Gabriella Meltzer" w:date="2022-12-28T22:25:00Z" w:initials="GM">
-    <w:p>
-      <w:r>
-        <w:rPr>
-          <w:rStyle w:val="CommentReference"/>
-        </w:rPr>
-        <w:annotationRef/>
-      </w:r>
-      <w:r>
-        <w:rPr>
-          <w:sz w:val="20"/>
-          <w:szCs w:val="20"/>
-        </w:rPr>
-        <w:t>Would it be worth exponentiating this to put it in context for the reader?</w:t>
-      </w:r>
-    </w:p>
-  </w:comment>
-</w:comments>
-</file>
-
-<file path=word/commentsExtended.xml><?xml version="1.0" encoding="utf-8"?>
-<w15:commentsEx xmlns:wpc="http://schemas.microsoft.com/office/word/2010/wordprocessingCanvas" xmlns:cx="http://schemas.microsoft.com/office/drawing/2014/chartex" xmlns:cx1="http://schemas.microsoft.com/office/drawing/2015/9/8/chartex" xmlns:cx2="http://schemas.microsoft.com/office/drawing/2015/10/21/chartex" xmlns:cx3="http://schemas.microsoft.com/office/drawing/2016/5/9/chartex" xmlns:cx4="http://schemas.microsoft.com/office/drawing/2016/5/10/chartex" xmlns:cx5="http://schemas.microsoft.com/office/drawing/2016/5/11/chartex" xmlns:cx6="http://schemas.microsoft.com/office/drawing/2016/5/12/chartex" xmlns:cx7="http://schemas.microsoft.com/office/drawing/2016/5/13/chartex" xmlns:cx8="http://schemas.microsoft.com/office/drawing/2016/5/14/chartex" xmlns:mc="http://schemas.openxmlformats.org/markup-compatibility/2006" xmlns:aink="http://schemas.microsoft.com/office/drawing/2016/ink" xmlns:am3d="http://schemas.microsoft.com/office/drawing/2017/model3d" xmlns:o="urn:schemas-microsoft-com:office:office" xmlns:oel="http://schemas.microsoft.com/office/2019/extlst" xmlns:r="http://schemas.openxmlformats.org/officeDocument/2006/relationships" xmlns:m="http://schemas.openxmlformats.org/officeDocument/2006/math" xmlns:v="urn:schemas-microsoft-com:vml" xmlns:wp14="http://schemas.microsoft.com/office/word/2010/wordprocessingDrawing" xmlns:wp="http://schemas.openxmlformats.org/drawingml/2006/wordprocessingDrawing" xmlns:w10="urn:schemas-microsoft-com:office:word" xmlns:w="http://schemas.openxmlformats.org/wordprocessingml/2006/main" xmlns:w14="http://schemas.microsoft.com/office/word/2010/wordml" xmlns:w15="http://schemas.microsoft.com/office/word/2012/wordml" xmlns:w16cex="http://schemas.microsoft.com/office/word/2018/wordml/cex" xmlns:w16cid="http://schemas.microsoft.com/office/word/2016/wordml/cid" xmlns:w16="http://schemas.microsoft.com/office/word/2018/wordml" xmlns:w16sdtdh="http://schemas.microsoft.com/office/word/2020/wordml/sdtdatahash" xmlns:w16se="http://schemas.microsoft.com/office/word/2015/wordml/symex" xmlns:wpg="http://schemas.microsoft.com/office/word/2010/wordprocessingGroup" xmlns:wpi="http://schemas.microsoft.com/office/word/2010/wordprocessingInk" xmlns:wne="http://schemas.microsoft.com/office/word/2006/wordml" xmlns:wps="http://schemas.microsoft.com/office/word/2010/wordprocessingShape" mc:Ignorable="w14 w15 w16se w16cid w16 w16cex w16sdtdh wp14">
-  <w15:commentEx w15:paraId="6447E826" w15:done="0"/>
-</w15:commentsEx>
-</file>
-
-<file path=word/commentsExtensible.xml><?xml version="1.0" encoding="utf-8"?>
-<w16cex:commentsExtensible xmlns:wpc="http://schemas.microsoft.com/office/word/2010/wordprocessingCanvas" xmlns:cx="http://schemas.microsoft.com/office/drawing/2014/chartex" xmlns:cx1="http://schemas.microsoft.com/office/drawing/2015/9/8/chartex" xmlns:cx2="http://schemas.microsoft.com/office/drawing/2015/10/21/chartex" xmlns:cx3="http://schemas.microsoft.com/office/drawing/2016/5/9/chartex" xmlns:cx4="http://schemas.microsoft.com/office/drawing/2016/5/10/chartex" xmlns:cx5="http://schemas.microsoft.com/office/drawing/2016/5/11/chartex" xmlns:cx6="http://schemas.microsoft.com/office/drawing/2016/5/12/chartex" xmlns:cx7="http://schemas.microsoft.com/office/drawing/2016/5/13/chartex" xmlns:cx8="http://schemas.microsoft.com/office/drawing/2016/5/14/chartex" xmlns:mc="http://schemas.openxmlformats.org/markup-compatibility/2006" xmlns:aink="http://schemas.microsoft.com/office/drawing/2016/ink" xmlns:am3d="http://schemas.microsoft.com/office/drawing/2017/model3d" xmlns:o="urn:schemas-microsoft-com:office:office" xmlns:oel="http://schemas.microsoft.com/office/2019/extlst" xmlns:r="http://schemas.openxmlformats.org/officeDocument/2006/relationships" xmlns:m="http://schemas.openxmlformats.org/officeDocument/2006/math" xmlns:v="urn:schemas-microsoft-com:vml" xmlns:wp14="http://schemas.microsoft.com/office/word/2010/wordprocessingDrawing" xmlns:wp="http://schemas.openxmlformats.org/drawingml/2006/wordprocessingDrawing" xmlns:w10="urn:schemas-microsoft-com:office:word" xmlns:w="http://schemas.openxmlformats.org/wordprocessingml/2006/main" xmlns:w14="http://schemas.microsoft.com/office/word/2010/wordml" xmlns:w15="http://schemas.microsoft.com/office/word/2012/wordml" xmlns:w16cex="http://schemas.microsoft.com/office/word/2018/wordml/cex" xmlns:w16cid="http://schemas.microsoft.com/office/word/2016/wordml/cid" xmlns:w16="http://schemas.microsoft.com/office/word/2018/wordml" xmlns:w16sdtdh="http://schemas.microsoft.com/office/word/2020/wordml/sdtdatahash" xmlns:w16se="http://schemas.microsoft.com/office/word/2015/wordml/symex" xmlns:wpg="http://schemas.microsoft.com/office/word/2010/wordprocessingGroup" xmlns:wpi="http://schemas.microsoft.com/office/word/2010/wordprocessingInk" xmlns:wne="http://schemas.microsoft.com/office/word/2006/wordml" xmlns:wps="http://schemas.microsoft.com/office/word/2010/wordprocessingShape" mc:Ignorable="w14 w15 w16se w16cid w16 w16cex w16sdtdh wp14">
-  <w16cex:commentExtensible w16cex:durableId="275740F3" w16cex:dateUtc="2022-12-29T03:25:00Z"/>
-</w16cex:commentsExtensible>
-</file>
-
-<file path=word/commentsIds.xml><?xml version="1.0" encoding="utf-8"?>
-<w16cid:commentsIds xmlns:wpc="http://schemas.microsoft.com/office/word/2010/wordprocessingCanvas" xmlns:cx="http://schemas.microsoft.com/office/drawing/2014/chartex" xmlns:cx1="http://schemas.microsoft.com/office/drawing/2015/9/8/chartex" xmlns:cx2="http://schemas.microsoft.com/office/drawing/2015/10/21/chartex" xmlns:cx3="http://schemas.microsoft.com/office/drawing/2016/5/9/chartex" xmlns:cx4="http://schemas.microsoft.com/office/drawing/2016/5/10/chartex" xmlns:cx5="http://schemas.microsoft.com/office/drawing/2016/5/11/chartex" xmlns:cx6="http://schemas.microsoft.com/office/drawing/2016/5/12/chartex" xmlns:cx7="http://schemas.microsoft.com/office/drawing/2016/5/13/chartex" xmlns:cx8="http://schemas.microsoft.com/office/drawing/2016/5/14/chartex" xmlns:mc="http://schemas.openxmlformats.org/markup-compatibility/2006" xmlns:aink="http://schemas.microsoft.com/office/drawing/2016/ink" xmlns:am3d="http://schemas.microsoft.com/office/drawing/2017/model3d" xmlns:o="urn:schemas-microsoft-com:office:office" xmlns:oel="http://schemas.microsoft.com/office/2019/extlst" xmlns:r="http://schemas.openxmlformats.org/officeDocument/2006/relationships" xmlns:m="http://schemas.openxmlformats.org/officeDocument/2006/math" xmlns:v="urn:schemas-microsoft-com:vml" xmlns:wp14="http://schemas.microsoft.com/office/word/2010/wordprocessingDrawing" xmlns:wp="http://schemas.openxmlformats.org/drawingml/2006/wordprocessingDrawing" xmlns:w10="urn:schemas-microsoft-com:office:word" xmlns:w="http://schemas.openxmlformats.org/wordprocessingml/2006/main" xmlns:w14="http://schemas.microsoft.com/office/word/2010/wordml" xmlns:w15="http://schemas.microsoft.com/office/word/2012/wordml" xmlns:w16cex="http://schemas.microsoft.com/office/word/2018/wordml/cex" xmlns:w16cid="http://schemas.microsoft.com/office/word/2016/wordml/cid" xmlns:w16="http://schemas.microsoft.com/office/word/2018/wordml" xmlns:w16sdtdh="http://schemas.microsoft.com/office/word/2020/wordml/sdtdatahash" xmlns:w16se="http://schemas.microsoft.com/office/word/2015/wordml/symex" xmlns:wpg="http://schemas.microsoft.com/office/word/2010/wordprocessingGroup" xmlns:wpi="http://schemas.microsoft.com/office/word/2010/wordprocessingInk" xmlns:wne="http://schemas.microsoft.com/office/word/2006/wordml" xmlns:wps="http://schemas.microsoft.com/office/word/2010/wordprocessingShape" mc:Ignorable="w14 w15 w16se w16cid w16 w16cex w16sdtdh wp14">
-  <w16cid:commentId w16cid:paraId="6447E826" w16cid:durableId="275740F3"/>
-</w16cid:commentsIds>
-</file>
-
-<file path=word/people.xml><?xml version="1.0" encoding="utf-8"?>
-<w15:people xmlns:wpc="http://schemas.microsoft.com/office/word/2010/wordprocessingCanvas" xmlns:cx="http://schemas.microsoft.com/office/drawing/2014/chartex" xmlns:cx1="http://schemas.microsoft.com/office/drawing/2015/9/8/chartex" xmlns:cx2="http://schemas.microsoft.com/office/drawing/2015/10/21/chartex" xmlns:cx3="http://schemas.microsoft.com/office/drawing/2016/5/9/chartex" xmlns:cx4="http://schemas.microsoft.com/office/drawing/2016/5/10/chartex" xmlns:cx5="http://schemas.microsoft.com/office/drawing/2016/5/11/chartex" xmlns:cx6="http://schemas.microsoft.com/office/drawing/2016/5/12/chartex" xmlns:cx7="http://schemas.microsoft.com/office/drawing/2016/5/13/chartex" xmlns:cx8="http://schemas.microsoft.com/office/drawing/2016/5/14/chartex" xmlns:mc="http://schemas.openxmlformats.org/markup-compatibility/2006" xmlns:aink="http://schemas.microsoft.com/office/drawing/2016/ink" xmlns:am3d="http://schemas.microsoft.com/office/drawing/2017/model3d" xmlns:o="urn:schemas-microsoft-com:office:office" xmlns:oel="http://schemas.microsoft.com/office/2019/extlst" xmlns:r="http://schemas.openxmlformats.org/officeDocument/2006/relationships" xmlns:m="http://schemas.openxmlformats.org/officeDocument/2006/math" xmlns:v="urn:schemas-microsoft-com:vml" xmlns:wp14="http://schemas.microsoft.com/office/word/2010/wordprocessingDrawing" xmlns:wp="http://schemas.openxmlformats.org/drawingml/2006/wordprocessingDrawing" xmlns:w10="urn:schemas-microsoft-com:office:word" xmlns:w="http://schemas.openxmlformats.org/wordprocessingml/2006/main" xmlns:w14="http://schemas.microsoft.com/office/word/2010/wordml" xmlns:w15="http://schemas.microsoft.com/office/word/2012/wordml" xmlns:w16cex="http://schemas.microsoft.com/office/word/2018/wordml/cex" xmlns:w16cid="http://schemas.microsoft.com/office/word/2016/wordml/cid" xmlns:w16="http://schemas.microsoft.com/office/word/2018/wordml" xmlns:w16sdtdh="http://schemas.microsoft.com/office/word/2020/wordml/sdtdatahash" xmlns:w16se="http://schemas.microsoft.com/office/word/2015/wordml/symex" xmlns:wpg="http://schemas.microsoft.com/office/word/2010/wordprocessingGroup" xmlns:wpi="http://schemas.microsoft.com/office/word/2010/wordprocessingInk" xmlns:wne="http://schemas.microsoft.com/office/word/2006/wordml" xmlns:wps="http://schemas.microsoft.com/office/word/2010/wordprocessingShape" mc:Ignorable="w14 w15 w16se w16cid w16 w16cex w16sdtdh wp14">
-  <w15:person w15:author="Gabriella Meltzer">
-    <w15:presenceInfo w15:providerId="Windows Live" w15:userId="1922e6e6f0c2cea6"/>
-  </w15:person>
-</w15:people>
 </file>
 
 <file path=word/styles.xml><?xml version="1.0" encoding="utf-8"?>

</xml_diff>

<commit_message>
Drafted methods section; made comments on univariate table
</commit_message>
<xml_diff>
--- a/tables/Table 1_Univariates.docx
+++ b/tables/Table 1_Univariates.docx
@@ -5,61 +5,62 @@
     <w:tbl>
       <w:tblPr>
         <w:tblStyle w:val="TableGrid"/>
-        <w:tblW w:w="11020" w:type="dxa"/>
+        <w:tblW w:w="11430" w:type="dxa"/>
         <w:tblInd w:w="-1085" w:type="dxa"/>
+        <w:tblLayout w:type="fixed"/>
         <w:tblLook w:val="04A0" w:firstRow="1" w:lastRow="0" w:firstColumn="1" w:lastColumn="0" w:noHBand="0" w:noVBand="1"/>
       </w:tblPr>
       <w:tblGrid>
-        <w:gridCol w:w="3153"/>
-        <w:gridCol w:w="762"/>
-        <w:gridCol w:w="740"/>
-        <w:gridCol w:w="740"/>
-        <w:gridCol w:w="740"/>
-        <w:gridCol w:w="740"/>
-        <w:gridCol w:w="754"/>
-        <w:gridCol w:w="653"/>
-        <w:gridCol w:w="678"/>
-        <w:gridCol w:w="678"/>
-        <w:gridCol w:w="664"/>
-        <w:gridCol w:w="718"/>
+        <w:gridCol w:w="3420"/>
+        <w:gridCol w:w="810"/>
+        <w:gridCol w:w="720"/>
+        <w:gridCol w:w="720"/>
+        <w:gridCol w:w="720"/>
+        <w:gridCol w:w="720"/>
+        <w:gridCol w:w="720"/>
+        <w:gridCol w:w="720"/>
+        <w:gridCol w:w="720"/>
+        <w:gridCol w:w="720"/>
+        <w:gridCol w:w="720"/>
+        <w:gridCol w:w="720"/>
       </w:tblGrid>
       <w:tr>
         <w:tc>
           <w:tcPr>
+            <w:tcW w:w="3420" w:type="dxa"/>
+          </w:tcPr>
+          <w:p>
+            <w:pPr>
+              <w:rPr>
+                <w:sz w:val="22"/>
+                <w:szCs w:val="22"/>
+              </w:rPr>
+            </w:pPr>
+          </w:p>
+        </w:tc>
+        <w:tc>
+          <w:tcPr>
+            <w:tcW w:w="810" w:type="dxa"/>
+          </w:tcPr>
+          <w:p>
+            <w:pPr>
+              <w:rPr>
+                <w:sz w:val="22"/>
+                <w:szCs w:val="22"/>
+              </w:rPr>
+            </w:pPr>
+            <w:r>
+              <w:rPr>
+                <w:sz w:val="22"/>
+                <w:szCs w:val="22"/>
+              </w:rPr>
+              <w:t>Grade</w:t>
+            </w:r>
+          </w:p>
+        </w:tc>
+        <w:tc>
+          <w:tcPr>
             <w:tcW w:w="3600" w:type="dxa"/>
-          </w:tcPr>
-          <w:p>
-            <w:pPr>
-              <w:rPr>
-                <w:sz w:val="22"/>
-                <w:szCs w:val="22"/>
-              </w:rPr>
-            </w:pPr>
-          </w:p>
-        </w:tc>
-        <w:tc>
-          <w:tcPr>
-            <w:tcW w:w="261" w:type="dxa"/>
-          </w:tcPr>
-          <w:p>
-            <w:pPr>
-              <w:rPr>
-                <w:sz w:val="22"/>
-                <w:szCs w:val="22"/>
-              </w:rPr>
-            </w:pPr>
-            <w:r>
-              <w:rPr>
-                <w:sz w:val="22"/>
-                <w:szCs w:val="22"/>
-              </w:rPr>
-              <w:t>Grade</w:t>
-            </w:r>
-          </w:p>
-        </w:tc>
-        <w:tc>
-          <w:tcPr>
-            <w:tcW w:w="3820" w:type="dxa"/>
             <w:gridSpan w:val="5"/>
           </w:tcPr>
           <w:p>
@@ -81,7 +82,7 @@
         </w:tc>
         <w:tc>
           <w:tcPr>
-            <w:tcW w:w="3339" w:type="dxa"/>
+            <w:tcW w:w="3600" w:type="dxa"/>
             <w:gridSpan w:val="5"/>
           </w:tcPr>
           <w:p>
@@ -105,33 +106,33 @@
       <w:tr>
         <w:tc>
           <w:tcPr>
-            <w:tcW w:w="3600" w:type="dxa"/>
-          </w:tcPr>
-          <w:p>
-            <w:pPr>
-              <w:rPr>
-                <w:sz w:val="22"/>
-                <w:szCs w:val="22"/>
-              </w:rPr>
-            </w:pPr>
-          </w:p>
-        </w:tc>
-        <w:tc>
-          <w:tcPr>
-            <w:tcW w:w="261" w:type="dxa"/>
-          </w:tcPr>
-          <w:p>
-            <w:pPr>
-              <w:rPr>
-                <w:sz w:val="22"/>
-                <w:szCs w:val="22"/>
-              </w:rPr>
-            </w:pPr>
-          </w:p>
-        </w:tc>
-        <w:tc>
-          <w:tcPr>
-            <w:tcW w:w="764" w:type="dxa"/>
+            <w:tcW w:w="3420" w:type="dxa"/>
+          </w:tcPr>
+          <w:p>
+            <w:pPr>
+              <w:rPr>
+                <w:sz w:val="22"/>
+                <w:szCs w:val="22"/>
+              </w:rPr>
+            </w:pPr>
+          </w:p>
+        </w:tc>
+        <w:tc>
+          <w:tcPr>
+            <w:tcW w:w="810" w:type="dxa"/>
+          </w:tcPr>
+          <w:p>
+            <w:pPr>
+              <w:rPr>
+                <w:sz w:val="22"/>
+                <w:szCs w:val="22"/>
+              </w:rPr>
+            </w:pPr>
+          </w:p>
+        </w:tc>
+        <w:tc>
+          <w:tcPr>
+            <w:tcW w:w="720" w:type="dxa"/>
           </w:tcPr>
           <w:p>
             <w:pPr>
@@ -166,7 +167,7 @@
         </w:tc>
         <w:tc>
           <w:tcPr>
-            <w:tcW w:w="764" w:type="dxa"/>
+            <w:tcW w:w="720" w:type="dxa"/>
           </w:tcPr>
           <w:p>
             <w:pPr>
@@ -194,7 +195,7 @@
         </w:tc>
         <w:tc>
           <w:tcPr>
-            <w:tcW w:w="764" w:type="dxa"/>
+            <w:tcW w:w="720" w:type="dxa"/>
           </w:tcPr>
           <w:p>
             <w:pPr>
@@ -229,7 +230,7 @@
         </w:tc>
         <w:tc>
           <w:tcPr>
-            <w:tcW w:w="764" w:type="dxa"/>
+            <w:tcW w:w="720" w:type="dxa"/>
           </w:tcPr>
           <w:p>
             <w:pPr>
@@ -264,7 +265,7 @@
         </w:tc>
         <w:tc>
           <w:tcPr>
-            <w:tcW w:w="764" w:type="dxa"/>
+            <w:tcW w:w="720" w:type="dxa"/>
           </w:tcPr>
           <w:p>
             <w:pPr>
@@ -306,7 +307,7 @@
         </w:tc>
         <w:tc>
           <w:tcPr>
-            <w:tcW w:w="654" w:type="dxa"/>
+            <w:tcW w:w="720" w:type="dxa"/>
           </w:tcPr>
           <w:p>
             <w:pPr>
@@ -334,7 +335,7 @@
         </w:tc>
         <w:tc>
           <w:tcPr>
-            <w:tcW w:w="686" w:type="dxa"/>
+            <w:tcW w:w="720" w:type="dxa"/>
           </w:tcPr>
           <w:p>
             <w:pPr>
@@ -369,7 +370,7 @@
         </w:tc>
         <w:tc>
           <w:tcPr>
-            <w:tcW w:w="686" w:type="dxa"/>
+            <w:tcW w:w="720" w:type="dxa"/>
           </w:tcPr>
           <w:p>
             <w:pPr>
@@ -397,7 +398,7 @@
         </w:tc>
         <w:tc>
           <w:tcPr>
-            <w:tcW w:w="668" w:type="dxa"/>
+            <w:tcW w:w="720" w:type="dxa"/>
           </w:tcPr>
           <w:p>
             <w:pPr>
@@ -425,7 +426,7 @@
         </w:tc>
         <w:tc>
           <w:tcPr>
-            <w:tcW w:w="645" w:type="dxa"/>
+            <w:tcW w:w="720" w:type="dxa"/>
           </w:tcPr>
           <w:p>
             <w:pPr>
@@ -469,7 +470,7 @@
       <w:tr>
         <w:tc>
           <w:tcPr>
-            <w:tcW w:w="3600" w:type="dxa"/>
+            <w:tcW w:w="3420" w:type="dxa"/>
             <w:vMerge w:val="restart"/>
           </w:tcPr>
           <w:p>
@@ -479,6 +480,7 @@
                 <w:szCs w:val="22"/>
               </w:rPr>
             </w:pPr>
+            <w:commentRangeStart w:id="0"/>
             <w:r>
               <w:rPr>
                 <w:sz w:val="22"/>
@@ -500,11 +502,18 @@
               </w:rPr>
               <w:t xml:space="preserve"> Score</w:t>
             </w:r>
-          </w:p>
-        </w:tc>
-        <w:tc>
-          <w:tcPr>
-            <w:tcW w:w="261" w:type="dxa"/>
+            <w:commentRangeEnd w:id="0"/>
+            <w:r>
+              <w:rPr>
+                <w:rStyle w:val="CommentReference"/>
+              </w:rPr>
+              <w:commentReference w:id="0"/>
+            </w:r>
+          </w:p>
+        </w:tc>
+        <w:tc>
+          <w:tcPr>
+            <w:tcW w:w="810" w:type="dxa"/>
           </w:tcPr>
           <w:p>
             <w:pPr>
@@ -524,7 +533,7 @@
         </w:tc>
         <w:tc>
           <w:tcPr>
-            <w:tcW w:w="764" w:type="dxa"/>
+            <w:tcW w:w="720" w:type="dxa"/>
           </w:tcPr>
           <w:p>
             <w:pPr>
@@ -544,7 +553,7 @@
         </w:tc>
         <w:tc>
           <w:tcPr>
-            <w:tcW w:w="764" w:type="dxa"/>
+            <w:tcW w:w="720" w:type="dxa"/>
           </w:tcPr>
           <w:p>
             <w:pPr>
@@ -564,7 +573,7 @@
         </w:tc>
         <w:tc>
           <w:tcPr>
-            <w:tcW w:w="764" w:type="dxa"/>
+            <w:tcW w:w="720" w:type="dxa"/>
           </w:tcPr>
           <w:p>
             <w:pPr>
@@ -584,7 +593,7 @@
         </w:tc>
         <w:tc>
           <w:tcPr>
-            <w:tcW w:w="764" w:type="dxa"/>
+            <w:tcW w:w="720" w:type="dxa"/>
           </w:tcPr>
           <w:p>
             <w:pPr>
@@ -604,7 +613,7 @@
         </w:tc>
         <w:tc>
           <w:tcPr>
-            <w:tcW w:w="764" w:type="dxa"/>
+            <w:tcW w:w="720" w:type="dxa"/>
           </w:tcPr>
           <w:p>
             <w:pPr>
@@ -624,7 +633,7 @@
         </w:tc>
         <w:tc>
           <w:tcPr>
-            <w:tcW w:w="654" w:type="dxa"/>
+            <w:tcW w:w="720" w:type="dxa"/>
           </w:tcPr>
           <w:p>
             <w:pPr>
@@ -644,7 +653,7 @@
         </w:tc>
         <w:tc>
           <w:tcPr>
-            <w:tcW w:w="686" w:type="dxa"/>
+            <w:tcW w:w="720" w:type="dxa"/>
           </w:tcPr>
           <w:p>
             <w:pPr>
@@ -664,7 +673,7 @@
         </w:tc>
         <w:tc>
           <w:tcPr>
-            <w:tcW w:w="686" w:type="dxa"/>
+            <w:tcW w:w="720" w:type="dxa"/>
           </w:tcPr>
           <w:p>
             <w:pPr>
@@ -684,7 +693,7 @@
         </w:tc>
         <w:tc>
           <w:tcPr>
-            <w:tcW w:w="668" w:type="dxa"/>
+            <w:tcW w:w="720" w:type="dxa"/>
           </w:tcPr>
           <w:p>
             <w:pPr>
@@ -704,7 +713,7 @@
         </w:tc>
         <w:tc>
           <w:tcPr>
-            <w:tcW w:w="645" w:type="dxa"/>
+            <w:tcW w:w="720" w:type="dxa"/>
           </w:tcPr>
           <w:p>
             <w:pPr>
@@ -726,7 +735,7 @@
       <w:tr>
         <w:tc>
           <w:tcPr>
-            <w:tcW w:w="3600" w:type="dxa"/>
+            <w:tcW w:w="3420" w:type="dxa"/>
             <w:vMerge/>
           </w:tcPr>
           <w:p>
@@ -740,7 +749,7 @@
         </w:tc>
         <w:tc>
           <w:tcPr>
-            <w:tcW w:w="261" w:type="dxa"/>
+            <w:tcW w:w="810" w:type="dxa"/>
           </w:tcPr>
           <w:p>
             <w:pPr>
@@ -760,7 +769,7 @@
         </w:tc>
         <w:tc>
           <w:tcPr>
-            <w:tcW w:w="764" w:type="dxa"/>
+            <w:tcW w:w="720" w:type="dxa"/>
           </w:tcPr>
           <w:p>
             <w:pPr>
@@ -780,7 +789,7 @@
         </w:tc>
         <w:tc>
           <w:tcPr>
-            <w:tcW w:w="764" w:type="dxa"/>
+            <w:tcW w:w="720" w:type="dxa"/>
           </w:tcPr>
           <w:p>
             <w:pPr>
@@ -800,7 +809,7 @@
         </w:tc>
         <w:tc>
           <w:tcPr>
-            <w:tcW w:w="764" w:type="dxa"/>
+            <w:tcW w:w="720" w:type="dxa"/>
           </w:tcPr>
           <w:p>
             <w:pPr>
@@ -820,7 +829,7 @@
         </w:tc>
         <w:tc>
           <w:tcPr>
-            <w:tcW w:w="764" w:type="dxa"/>
+            <w:tcW w:w="720" w:type="dxa"/>
           </w:tcPr>
           <w:p>
             <w:pPr>
@@ -840,7 +849,7 @@
         </w:tc>
         <w:tc>
           <w:tcPr>
-            <w:tcW w:w="764" w:type="dxa"/>
+            <w:tcW w:w="720" w:type="dxa"/>
           </w:tcPr>
           <w:p>
             <w:pPr>
@@ -860,7 +869,7 @@
         </w:tc>
         <w:tc>
           <w:tcPr>
-            <w:tcW w:w="654" w:type="dxa"/>
+            <w:tcW w:w="720" w:type="dxa"/>
           </w:tcPr>
           <w:p>
             <w:pPr>
@@ -880,7 +889,7 @@
         </w:tc>
         <w:tc>
           <w:tcPr>
-            <w:tcW w:w="686" w:type="dxa"/>
+            <w:tcW w:w="720" w:type="dxa"/>
           </w:tcPr>
           <w:p>
             <w:pPr>
@@ -900,7 +909,7 @@
         </w:tc>
         <w:tc>
           <w:tcPr>
-            <w:tcW w:w="686" w:type="dxa"/>
+            <w:tcW w:w="720" w:type="dxa"/>
           </w:tcPr>
           <w:p>
             <w:pPr>
@@ -920,7 +929,7 @@
         </w:tc>
         <w:tc>
           <w:tcPr>
-            <w:tcW w:w="668" w:type="dxa"/>
+            <w:tcW w:w="720" w:type="dxa"/>
           </w:tcPr>
           <w:p>
             <w:pPr>
@@ -940,7 +949,7 @@
         </w:tc>
         <w:tc>
           <w:tcPr>
-            <w:tcW w:w="645" w:type="dxa"/>
+            <w:tcW w:w="720" w:type="dxa"/>
           </w:tcPr>
           <w:p>
             <w:pPr>
@@ -962,7 +971,7 @@
       <w:tr>
         <w:tc>
           <w:tcPr>
-            <w:tcW w:w="3600" w:type="dxa"/>
+            <w:tcW w:w="3420" w:type="dxa"/>
             <w:vMerge/>
           </w:tcPr>
           <w:p>
@@ -976,7 +985,7 @@
         </w:tc>
         <w:tc>
           <w:tcPr>
-            <w:tcW w:w="261" w:type="dxa"/>
+            <w:tcW w:w="810" w:type="dxa"/>
           </w:tcPr>
           <w:p>
             <w:pPr>
@@ -996,7 +1005,7 @@
         </w:tc>
         <w:tc>
           <w:tcPr>
-            <w:tcW w:w="764" w:type="dxa"/>
+            <w:tcW w:w="720" w:type="dxa"/>
           </w:tcPr>
           <w:p>
             <w:pPr>
@@ -1016,7 +1025,7 @@
         </w:tc>
         <w:tc>
           <w:tcPr>
-            <w:tcW w:w="764" w:type="dxa"/>
+            <w:tcW w:w="720" w:type="dxa"/>
           </w:tcPr>
           <w:p>
             <w:pPr>
@@ -1036,7 +1045,7 @@
         </w:tc>
         <w:tc>
           <w:tcPr>
-            <w:tcW w:w="764" w:type="dxa"/>
+            <w:tcW w:w="720" w:type="dxa"/>
           </w:tcPr>
           <w:p>
             <w:pPr>
@@ -1056,7 +1065,7 @@
         </w:tc>
         <w:tc>
           <w:tcPr>
-            <w:tcW w:w="764" w:type="dxa"/>
+            <w:tcW w:w="720" w:type="dxa"/>
           </w:tcPr>
           <w:p>
             <w:pPr>
@@ -1076,7 +1085,7 @@
         </w:tc>
         <w:tc>
           <w:tcPr>
-            <w:tcW w:w="764" w:type="dxa"/>
+            <w:tcW w:w="720" w:type="dxa"/>
           </w:tcPr>
           <w:p>
             <w:pPr>
@@ -1096,7 +1105,7 @@
         </w:tc>
         <w:tc>
           <w:tcPr>
-            <w:tcW w:w="654" w:type="dxa"/>
+            <w:tcW w:w="720" w:type="dxa"/>
           </w:tcPr>
           <w:p>
             <w:pPr>
@@ -1116,7 +1125,7 @@
         </w:tc>
         <w:tc>
           <w:tcPr>
-            <w:tcW w:w="686" w:type="dxa"/>
+            <w:tcW w:w="720" w:type="dxa"/>
           </w:tcPr>
           <w:p>
             <w:pPr>
@@ -1136,7 +1145,7 @@
         </w:tc>
         <w:tc>
           <w:tcPr>
-            <w:tcW w:w="686" w:type="dxa"/>
+            <w:tcW w:w="720" w:type="dxa"/>
           </w:tcPr>
           <w:p>
             <w:pPr>
@@ -1156,7 +1165,7 @@
         </w:tc>
         <w:tc>
           <w:tcPr>
-            <w:tcW w:w="668" w:type="dxa"/>
+            <w:tcW w:w="720" w:type="dxa"/>
           </w:tcPr>
           <w:p>
             <w:pPr>
@@ -1176,7 +1185,7 @@
         </w:tc>
         <w:tc>
           <w:tcPr>
-            <w:tcW w:w="645" w:type="dxa"/>
+            <w:tcW w:w="720" w:type="dxa"/>
           </w:tcPr>
           <w:p>
             <w:pPr>
@@ -1198,7 +1207,7 @@
       <w:tr>
         <w:tc>
           <w:tcPr>
-            <w:tcW w:w="3600" w:type="dxa"/>
+            <w:tcW w:w="3420" w:type="dxa"/>
             <w:vMerge/>
           </w:tcPr>
           <w:p>
@@ -1212,7 +1221,7 @@
         </w:tc>
         <w:tc>
           <w:tcPr>
-            <w:tcW w:w="261" w:type="dxa"/>
+            <w:tcW w:w="810" w:type="dxa"/>
           </w:tcPr>
           <w:p>
             <w:pPr>
@@ -1232,7 +1241,7 @@
         </w:tc>
         <w:tc>
           <w:tcPr>
-            <w:tcW w:w="764" w:type="dxa"/>
+            <w:tcW w:w="720" w:type="dxa"/>
           </w:tcPr>
           <w:p>
             <w:pPr>
@@ -1252,7 +1261,7 @@
         </w:tc>
         <w:tc>
           <w:tcPr>
-            <w:tcW w:w="764" w:type="dxa"/>
+            <w:tcW w:w="720" w:type="dxa"/>
           </w:tcPr>
           <w:p>
             <w:pPr>
@@ -1272,7 +1281,7 @@
         </w:tc>
         <w:tc>
           <w:tcPr>
-            <w:tcW w:w="764" w:type="dxa"/>
+            <w:tcW w:w="720" w:type="dxa"/>
           </w:tcPr>
           <w:p>
             <w:pPr>
@@ -1292,7 +1301,7 @@
         </w:tc>
         <w:tc>
           <w:tcPr>
-            <w:tcW w:w="764" w:type="dxa"/>
+            <w:tcW w:w="720" w:type="dxa"/>
           </w:tcPr>
           <w:p>
             <w:pPr>
@@ -1312,7 +1321,7 @@
         </w:tc>
         <w:tc>
           <w:tcPr>
-            <w:tcW w:w="764" w:type="dxa"/>
+            <w:tcW w:w="720" w:type="dxa"/>
           </w:tcPr>
           <w:p>
             <w:pPr>
@@ -1332,7 +1341,7 @@
         </w:tc>
         <w:tc>
           <w:tcPr>
-            <w:tcW w:w="654" w:type="dxa"/>
+            <w:tcW w:w="720" w:type="dxa"/>
           </w:tcPr>
           <w:p>
             <w:pPr>
@@ -1352,7 +1361,7 @@
         </w:tc>
         <w:tc>
           <w:tcPr>
-            <w:tcW w:w="686" w:type="dxa"/>
+            <w:tcW w:w="720" w:type="dxa"/>
           </w:tcPr>
           <w:p>
             <w:pPr>
@@ -1372,7 +1381,7 @@
         </w:tc>
         <w:tc>
           <w:tcPr>
-            <w:tcW w:w="686" w:type="dxa"/>
+            <w:tcW w:w="720" w:type="dxa"/>
           </w:tcPr>
           <w:p>
             <w:pPr>
@@ -1392,7 +1401,7 @@
         </w:tc>
         <w:tc>
           <w:tcPr>
-            <w:tcW w:w="668" w:type="dxa"/>
+            <w:tcW w:w="720" w:type="dxa"/>
           </w:tcPr>
           <w:p>
             <w:pPr>
@@ -1412,7 +1421,7 @@
         </w:tc>
         <w:tc>
           <w:tcPr>
-            <w:tcW w:w="645" w:type="dxa"/>
+            <w:tcW w:w="720" w:type="dxa"/>
           </w:tcPr>
           <w:p>
             <w:pPr>
@@ -1434,7 +1443,7 @@
       <w:tr>
         <w:tc>
           <w:tcPr>
-            <w:tcW w:w="3600" w:type="dxa"/>
+            <w:tcW w:w="3420" w:type="dxa"/>
             <w:vMerge/>
           </w:tcPr>
           <w:p>
@@ -1448,7 +1457,7 @@
         </w:tc>
         <w:tc>
           <w:tcPr>
-            <w:tcW w:w="261" w:type="dxa"/>
+            <w:tcW w:w="810" w:type="dxa"/>
           </w:tcPr>
           <w:p>
             <w:pPr>
@@ -1468,7 +1477,7 @@
         </w:tc>
         <w:tc>
           <w:tcPr>
-            <w:tcW w:w="764" w:type="dxa"/>
+            <w:tcW w:w="720" w:type="dxa"/>
           </w:tcPr>
           <w:p>
             <w:pPr>
@@ -1488,7 +1497,7 @@
         </w:tc>
         <w:tc>
           <w:tcPr>
-            <w:tcW w:w="764" w:type="dxa"/>
+            <w:tcW w:w="720" w:type="dxa"/>
           </w:tcPr>
           <w:p>
             <w:pPr>
@@ -1508,7 +1517,7 @@
         </w:tc>
         <w:tc>
           <w:tcPr>
-            <w:tcW w:w="764" w:type="dxa"/>
+            <w:tcW w:w="720" w:type="dxa"/>
           </w:tcPr>
           <w:p>
             <w:pPr>
@@ -1528,7 +1537,7 @@
         </w:tc>
         <w:tc>
           <w:tcPr>
-            <w:tcW w:w="764" w:type="dxa"/>
+            <w:tcW w:w="720" w:type="dxa"/>
           </w:tcPr>
           <w:p>
             <w:pPr>
@@ -1548,7 +1557,7 @@
         </w:tc>
         <w:tc>
           <w:tcPr>
-            <w:tcW w:w="764" w:type="dxa"/>
+            <w:tcW w:w="720" w:type="dxa"/>
           </w:tcPr>
           <w:p>
             <w:pPr>
@@ -1568,7 +1577,7 @@
         </w:tc>
         <w:tc>
           <w:tcPr>
-            <w:tcW w:w="654" w:type="dxa"/>
+            <w:tcW w:w="720" w:type="dxa"/>
           </w:tcPr>
           <w:p>
             <w:pPr>
@@ -1588,7 +1597,7 @@
         </w:tc>
         <w:tc>
           <w:tcPr>
-            <w:tcW w:w="686" w:type="dxa"/>
+            <w:tcW w:w="720" w:type="dxa"/>
           </w:tcPr>
           <w:p>
             <w:pPr>
@@ -1608,7 +1617,7 @@
         </w:tc>
         <w:tc>
           <w:tcPr>
-            <w:tcW w:w="686" w:type="dxa"/>
+            <w:tcW w:w="720" w:type="dxa"/>
           </w:tcPr>
           <w:p>
             <w:pPr>
@@ -1628,7 +1637,7 @@
         </w:tc>
         <w:tc>
           <w:tcPr>
-            <w:tcW w:w="668" w:type="dxa"/>
+            <w:tcW w:w="720" w:type="dxa"/>
           </w:tcPr>
           <w:p>
             <w:pPr>
@@ -1648,7 +1657,7 @@
         </w:tc>
         <w:tc>
           <w:tcPr>
-            <w:tcW w:w="645" w:type="dxa"/>
+            <w:tcW w:w="720" w:type="dxa"/>
           </w:tcPr>
           <w:p>
             <w:pPr>
@@ -1670,7 +1679,7 @@
       <w:tr>
         <w:tc>
           <w:tcPr>
-            <w:tcW w:w="3600" w:type="dxa"/>
+            <w:tcW w:w="3420" w:type="dxa"/>
             <w:vMerge/>
           </w:tcPr>
           <w:p>
@@ -1684,7 +1693,7 @@
         </w:tc>
         <w:tc>
           <w:tcPr>
-            <w:tcW w:w="261" w:type="dxa"/>
+            <w:tcW w:w="810" w:type="dxa"/>
           </w:tcPr>
           <w:p>
             <w:pPr>
@@ -1704,7 +1713,7 @@
         </w:tc>
         <w:tc>
           <w:tcPr>
-            <w:tcW w:w="764" w:type="dxa"/>
+            <w:tcW w:w="720" w:type="dxa"/>
           </w:tcPr>
           <w:p>
             <w:pPr>
@@ -1724,7 +1733,7 @@
         </w:tc>
         <w:tc>
           <w:tcPr>
-            <w:tcW w:w="764" w:type="dxa"/>
+            <w:tcW w:w="720" w:type="dxa"/>
           </w:tcPr>
           <w:p>
             <w:pPr>
@@ -1744,7 +1753,7 @@
         </w:tc>
         <w:tc>
           <w:tcPr>
-            <w:tcW w:w="764" w:type="dxa"/>
+            <w:tcW w:w="720" w:type="dxa"/>
           </w:tcPr>
           <w:p>
             <w:pPr>
@@ -1764,7 +1773,7 @@
         </w:tc>
         <w:tc>
           <w:tcPr>
-            <w:tcW w:w="764" w:type="dxa"/>
+            <w:tcW w:w="720" w:type="dxa"/>
           </w:tcPr>
           <w:p>
             <w:pPr>
@@ -1784,7 +1793,7 @@
         </w:tc>
         <w:tc>
           <w:tcPr>
-            <w:tcW w:w="764" w:type="dxa"/>
+            <w:tcW w:w="720" w:type="dxa"/>
           </w:tcPr>
           <w:p>
             <w:pPr>
@@ -1804,7 +1813,7 @@
         </w:tc>
         <w:tc>
           <w:tcPr>
-            <w:tcW w:w="654" w:type="dxa"/>
+            <w:tcW w:w="720" w:type="dxa"/>
           </w:tcPr>
           <w:p>
             <w:pPr>
@@ -1824,7 +1833,7 @@
         </w:tc>
         <w:tc>
           <w:tcPr>
-            <w:tcW w:w="686" w:type="dxa"/>
+            <w:tcW w:w="720" w:type="dxa"/>
           </w:tcPr>
           <w:p>
             <w:pPr>
@@ -1844,7 +1853,7 @@
         </w:tc>
         <w:tc>
           <w:tcPr>
-            <w:tcW w:w="686" w:type="dxa"/>
+            <w:tcW w:w="720" w:type="dxa"/>
           </w:tcPr>
           <w:p>
             <w:pPr>
@@ -1864,7 +1873,7 @@
         </w:tc>
         <w:tc>
           <w:tcPr>
-            <w:tcW w:w="668" w:type="dxa"/>
+            <w:tcW w:w="720" w:type="dxa"/>
           </w:tcPr>
           <w:p>
             <w:pPr>
@@ -1884,7 +1893,7 @@
         </w:tc>
         <w:tc>
           <w:tcPr>
-            <w:tcW w:w="645" w:type="dxa"/>
+            <w:tcW w:w="720" w:type="dxa"/>
           </w:tcPr>
           <w:p>
             <w:pPr>
@@ -1906,7 +1915,7 @@
       <w:tr>
         <w:tc>
           <w:tcPr>
-            <w:tcW w:w="3600" w:type="dxa"/>
+            <w:tcW w:w="3420" w:type="dxa"/>
             <w:vMerge w:val="restart"/>
           </w:tcPr>
           <w:p>
@@ -1941,7 +1950,7 @@
         </w:tc>
         <w:tc>
           <w:tcPr>
-            <w:tcW w:w="261" w:type="dxa"/>
+            <w:tcW w:w="810" w:type="dxa"/>
           </w:tcPr>
           <w:p>
             <w:pPr>
@@ -1961,7 +1970,7 @@
         </w:tc>
         <w:tc>
           <w:tcPr>
-            <w:tcW w:w="764" w:type="dxa"/>
+            <w:tcW w:w="720" w:type="dxa"/>
           </w:tcPr>
           <w:p>
             <w:pPr>
@@ -1981,7 +1990,7 @@
         </w:tc>
         <w:tc>
           <w:tcPr>
-            <w:tcW w:w="764" w:type="dxa"/>
+            <w:tcW w:w="720" w:type="dxa"/>
           </w:tcPr>
           <w:p>
             <w:pPr>
@@ -2001,7 +2010,7 @@
         </w:tc>
         <w:tc>
           <w:tcPr>
-            <w:tcW w:w="764" w:type="dxa"/>
+            <w:tcW w:w="720" w:type="dxa"/>
           </w:tcPr>
           <w:p>
             <w:pPr>
@@ -2021,7 +2030,7 @@
         </w:tc>
         <w:tc>
           <w:tcPr>
-            <w:tcW w:w="764" w:type="dxa"/>
+            <w:tcW w:w="720" w:type="dxa"/>
           </w:tcPr>
           <w:p>
             <w:pPr>
@@ -2041,7 +2050,7 @@
         </w:tc>
         <w:tc>
           <w:tcPr>
-            <w:tcW w:w="764" w:type="dxa"/>
+            <w:tcW w:w="720" w:type="dxa"/>
           </w:tcPr>
           <w:p>
             <w:pPr>
@@ -2061,7 +2070,7 @@
         </w:tc>
         <w:tc>
           <w:tcPr>
-            <w:tcW w:w="654" w:type="dxa"/>
+            <w:tcW w:w="720" w:type="dxa"/>
           </w:tcPr>
           <w:p>
             <w:pPr>
@@ -2081,7 +2090,7 @@
         </w:tc>
         <w:tc>
           <w:tcPr>
-            <w:tcW w:w="686" w:type="dxa"/>
+            <w:tcW w:w="720" w:type="dxa"/>
           </w:tcPr>
           <w:p>
             <w:pPr>
@@ -2101,7 +2110,7 @@
         </w:tc>
         <w:tc>
           <w:tcPr>
-            <w:tcW w:w="686" w:type="dxa"/>
+            <w:tcW w:w="720" w:type="dxa"/>
           </w:tcPr>
           <w:p>
             <w:pPr>
@@ -2121,7 +2130,7 @@
         </w:tc>
         <w:tc>
           <w:tcPr>
-            <w:tcW w:w="668" w:type="dxa"/>
+            <w:tcW w:w="720" w:type="dxa"/>
           </w:tcPr>
           <w:p>
             <w:pPr>
@@ -2141,7 +2150,7 @@
         </w:tc>
         <w:tc>
           <w:tcPr>
-            <w:tcW w:w="645" w:type="dxa"/>
+            <w:tcW w:w="720" w:type="dxa"/>
           </w:tcPr>
           <w:p>
             <w:pPr>
@@ -2163,7 +2172,7 @@
       <w:tr>
         <w:tc>
           <w:tcPr>
-            <w:tcW w:w="3600" w:type="dxa"/>
+            <w:tcW w:w="3420" w:type="dxa"/>
             <w:vMerge/>
           </w:tcPr>
           <w:p>
@@ -2177,7 +2186,7 @@
         </w:tc>
         <w:tc>
           <w:tcPr>
-            <w:tcW w:w="261" w:type="dxa"/>
+            <w:tcW w:w="810" w:type="dxa"/>
           </w:tcPr>
           <w:p>
             <w:pPr>
@@ -2197,7 +2206,7 @@
         </w:tc>
         <w:tc>
           <w:tcPr>
-            <w:tcW w:w="764" w:type="dxa"/>
+            <w:tcW w:w="720" w:type="dxa"/>
           </w:tcPr>
           <w:p>
             <w:pPr>
@@ -2217,7 +2226,7 @@
         </w:tc>
         <w:tc>
           <w:tcPr>
-            <w:tcW w:w="764" w:type="dxa"/>
+            <w:tcW w:w="720" w:type="dxa"/>
           </w:tcPr>
           <w:p>
             <w:pPr>
@@ -2237,7 +2246,7 @@
         </w:tc>
         <w:tc>
           <w:tcPr>
-            <w:tcW w:w="764" w:type="dxa"/>
+            <w:tcW w:w="720" w:type="dxa"/>
           </w:tcPr>
           <w:p>
             <w:pPr>
@@ -2257,7 +2266,7 @@
         </w:tc>
         <w:tc>
           <w:tcPr>
-            <w:tcW w:w="764" w:type="dxa"/>
+            <w:tcW w:w="720" w:type="dxa"/>
           </w:tcPr>
           <w:p>
             <w:pPr>
@@ -2277,7 +2286,7 @@
         </w:tc>
         <w:tc>
           <w:tcPr>
-            <w:tcW w:w="764" w:type="dxa"/>
+            <w:tcW w:w="720" w:type="dxa"/>
           </w:tcPr>
           <w:p>
             <w:pPr>
@@ -2297,7 +2306,7 @@
         </w:tc>
         <w:tc>
           <w:tcPr>
-            <w:tcW w:w="654" w:type="dxa"/>
+            <w:tcW w:w="720" w:type="dxa"/>
           </w:tcPr>
           <w:p>
             <w:pPr>
@@ -2317,7 +2326,7 @@
         </w:tc>
         <w:tc>
           <w:tcPr>
-            <w:tcW w:w="686" w:type="dxa"/>
+            <w:tcW w:w="720" w:type="dxa"/>
           </w:tcPr>
           <w:p>
             <w:pPr>
@@ -2337,7 +2346,7 @@
         </w:tc>
         <w:tc>
           <w:tcPr>
-            <w:tcW w:w="686" w:type="dxa"/>
+            <w:tcW w:w="720" w:type="dxa"/>
           </w:tcPr>
           <w:p>
             <w:pPr>
@@ -2357,7 +2366,7 @@
         </w:tc>
         <w:tc>
           <w:tcPr>
-            <w:tcW w:w="668" w:type="dxa"/>
+            <w:tcW w:w="720" w:type="dxa"/>
           </w:tcPr>
           <w:p>
             <w:pPr>
@@ -2377,7 +2386,7 @@
         </w:tc>
         <w:tc>
           <w:tcPr>
-            <w:tcW w:w="645" w:type="dxa"/>
+            <w:tcW w:w="720" w:type="dxa"/>
           </w:tcPr>
           <w:p>
             <w:pPr>
@@ -2399,7 +2408,7 @@
       <w:tr>
         <w:tc>
           <w:tcPr>
-            <w:tcW w:w="3600" w:type="dxa"/>
+            <w:tcW w:w="3420" w:type="dxa"/>
             <w:vMerge/>
           </w:tcPr>
           <w:p>
@@ -2413,7 +2422,7 @@
         </w:tc>
         <w:tc>
           <w:tcPr>
-            <w:tcW w:w="261" w:type="dxa"/>
+            <w:tcW w:w="810" w:type="dxa"/>
           </w:tcPr>
           <w:p>
             <w:pPr>
@@ -2433,7 +2442,7 @@
         </w:tc>
         <w:tc>
           <w:tcPr>
-            <w:tcW w:w="764" w:type="dxa"/>
+            <w:tcW w:w="720" w:type="dxa"/>
           </w:tcPr>
           <w:p>
             <w:pPr>
@@ -2453,7 +2462,7 @@
         </w:tc>
         <w:tc>
           <w:tcPr>
-            <w:tcW w:w="764" w:type="dxa"/>
+            <w:tcW w:w="720" w:type="dxa"/>
           </w:tcPr>
           <w:p>
             <w:pPr>
@@ -2473,7 +2482,7 @@
         </w:tc>
         <w:tc>
           <w:tcPr>
-            <w:tcW w:w="764" w:type="dxa"/>
+            <w:tcW w:w="720" w:type="dxa"/>
           </w:tcPr>
           <w:p>
             <w:pPr>
@@ -2493,7 +2502,7 @@
         </w:tc>
         <w:tc>
           <w:tcPr>
-            <w:tcW w:w="764" w:type="dxa"/>
+            <w:tcW w:w="720" w:type="dxa"/>
           </w:tcPr>
           <w:p>
             <w:pPr>
@@ -2513,7 +2522,7 @@
         </w:tc>
         <w:tc>
           <w:tcPr>
-            <w:tcW w:w="764" w:type="dxa"/>
+            <w:tcW w:w="720" w:type="dxa"/>
           </w:tcPr>
           <w:p>
             <w:pPr>
@@ -2533,7 +2542,7 @@
         </w:tc>
         <w:tc>
           <w:tcPr>
-            <w:tcW w:w="654" w:type="dxa"/>
+            <w:tcW w:w="720" w:type="dxa"/>
           </w:tcPr>
           <w:p>
             <w:pPr>
@@ -2553,7 +2562,7 @@
         </w:tc>
         <w:tc>
           <w:tcPr>
-            <w:tcW w:w="686" w:type="dxa"/>
+            <w:tcW w:w="720" w:type="dxa"/>
           </w:tcPr>
           <w:p>
             <w:pPr>
@@ -2573,7 +2582,7 @@
         </w:tc>
         <w:tc>
           <w:tcPr>
-            <w:tcW w:w="686" w:type="dxa"/>
+            <w:tcW w:w="720" w:type="dxa"/>
           </w:tcPr>
           <w:p>
             <w:pPr>
@@ -2593,7 +2602,7 @@
         </w:tc>
         <w:tc>
           <w:tcPr>
-            <w:tcW w:w="668" w:type="dxa"/>
+            <w:tcW w:w="720" w:type="dxa"/>
           </w:tcPr>
           <w:p>
             <w:pPr>
@@ -2613,7 +2622,7 @@
         </w:tc>
         <w:tc>
           <w:tcPr>
-            <w:tcW w:w="645" w:type="dxa"/>
+            <w:tcW w:w="720" w:type="dxa"/>
           </w:tcPr>
           <w:p>
             <w:pPr>
@@ -2635,7 +2644,7 @@
       <w:tr>
         <w:tc>
           <w:tcPr>
-            <w:tcW w:w="3600" w:type="dxa"/>
+            <w:tcW w:w="3420" w:type="dxa"/>
             <w:vMerge/>
           </w:tcPr>
           <w:p>
@@ -2649,7 +2658,7 @@
         </w:tc>
         <w:tc>
           <w:tcPr>
-            <w:tcW w:w="261" w:type="dxa"/>
+            <w:tcW w:w="810" w:type="dxa"/>
           </w:tcPr>
           <w:p>
             <w:pPr>
@@ -2669,7 +2678,7 @@
         </w:tc>
         <w:tc>
           <w:tcPr>
-            <w:tcW w:w="764" w:type="dxa"/>
+            <w:tcW w:w="720" w:type="dxa"/>
           </w:tcPr>
           <w:p>
             <w:pPr>
@@ -2689,7 +2698,7 @@
         </w:tc>
         <w:tc>
           <w:tcPr>
-            <w:tcW w:w="764" w:type="dxa"/>
+            <w:tcW w:w="720" w:type="dxa"/>
           </w:tcPr>
           <w:p>
             <w:pPr>
@@ -2709,7 +2718,7 @@
         </w:tc>
         <w:tc>
           <w:tcPr>
-            <w:tcW w:w="764" w:type="dxa"/>
+            <w:tcW w:w="720" w:type="dxa"/>
           </w:tcPr>
           <w:p>
             <w:pPr>
@@ -2729,7 +2738,7 @@
         </w:tc>
         <w:tc>
           <w:tcPr>
-            <w:tcW w:w="764" w:type="dxa"/>
+            <w:tcW w:w="720" w:type="dxa"/>
           </w:tcPr>
           <w:p>
             <w:pPr>
@@ -2749,7 +2758,7 @@
         </w:tc>
         <w:tc>
           <w:tcPr>
-            <w:tcW w:w="764" w:type="dxa"/>
+            <w:tcW w:w="720" w:type="dxa"/>
           </w:tcPr>
           <w:p>
             <w:pPr>
@@ -2769,7 +2778,7 @@
         </w:tc>
         <w:tc>
           <w:tcPr>
-            <w:tcW w:w="654" w:type="dxa"/>
+            <w:tcW w:w="720" w:type="dxa"/>
           </w:tcPr>
           <w:p>
             <w:pPr>
@@ -2789,7 +2798,7 @@
         </w:tc>
         <w:tc>
           <w:tcPr>
-            <w:tcW w:w="686" w:type="dxa"/>
+            <w:tcW w:w="720" w:type="dxa"/>
           </w:tcPr>
           <w:p>
             <w:pPr>
@@ -2809,7 +2818,7 @@
         </w:tc>
         <w:tc>
           <w:tcPr>
-            <w:tcW w:w="686" w:type="dxa"/>
+            <w:tcW w:w="720" w:type="dxa"/>
           </w:tcPr>
           <w:p>
             <w:pPr>
@@ -2829,7 +2838,7 @@
         </w:tc>
         <w:tc>
           <w:tcPr>
-            <w:tcW w:w="668" w:type="dxa"/>
+            <w:tcW w:w="720" w:type="dxa"/>
           </w:tcPr>
           <w:p>
             <w:pPr>
@@ -2849,7 +2858,7 @@
         </w:tc>
         <w:tc>
           <w:tcPr>
-            <w:tcW w:w="645" w:type="dxa"/>
+            <w:tcW w:w="720" w:type="dxa"/>
           </w:tcPr>
           <w:p>
             <w:pPr>
@@ -2871,7 +2880,7 @@
       <w:tr>
         <w:tc>
           <w:tcPr>
-            <w:tcW w:w="3600" w:type="dxa"/>
+            <w:tcW w:w="3420" w:type="dxa"/>
             <w:vMerge/>
           </w:tcPr>
           <w:p>
@@ -2885,7 +2894,7 @@
         </w:tc>
         <w:tc>
           <w:tcPr>
-            <w:tcW w:w="261" w:type="dxa"/>
+            <w:tcW w:w="810" w:type="dxa"/>
           </w:tcPr>
           <w:p>
             <w:pPr>
@@ -2905,7 +2914,7 @@
         </w:tc>
         <w:tc>
           <w:tcPr>
-            <w:tcW w:w="764" w:type="dxa"/>
+            <w:tcW w:w="720" w:type="dxa"/>
           </w:tcPr>
           <w:p>
             <w:pPr>
@@ -2925,7 +2934,7 @@
         </w:tc>
         <w:tc>
           <w:tcPr>
-            <w:tcW w:w="764" w:type="dxa"/>
+            <w:tcW w:w="720" w:type="dxa"/>
           </w:tcPr>
           <w:p>
             <w:pPr>
@@ -2945,7 +2954,7 @@
         </w:tc>
         <w:tc>
           <w:tcPr>
-            <w:tcW w:w="764" w:type="dxa"/>
+            <w:tcW w:w="720" w:type="dxa"/>
           </w:tcPr>
           <w:p>
             <w:pPr>
@@ -2965,7 +2974,7 @@
         </w:tc>
         <w:tc>
           <w:tcPr>
-            <w:tcW w:w="764" w:type="dxa"/>
+            <w:tcW w:w="720" w:type="dxa"/>
           </w:tcPr>
           <w:p>
             <w:pPr>
@@ -2985,7 +2994,7 @@
         </w:tc>
         <w:tc>
           <w:tcPr>
-            <w:tcW w:w="764" w:type="dxa"/>
+            <w:tcW w:w="720" w:type="dxa"/>
           </w:tcPr>
           <w:p>
             <w:pPr>
@@ -3005,7 +3014,7 @@
         </w:tc>
         <w:tc>
           <w:tcPr>
-            <w:tcW w:w="654" w:type="dxa"/>
+            <w:tcW w:w="720" w:type="dxa"/>
           </w:tcPr>
           <w:p>
             <w:pPr>
@@ -3025,7 +3034,7 @@
         </w:tc>
         <w:tc>
           <w:tcPr>
-            <w:tcW w:w="686" w:type="dxa"/>
+            <w:tcW w:w="720" w:type="dxa"/>
           </w:tcPr>
           <w:p>
             <w:pPr>
@@ -3045,7 +3054,7 @@
         </w:tc>
         <w:tc>
           <w:tcPr>
-            <w:tcW w:w="686" w:type="dxa"/>
+            <w:tcW w:w="720" w:type="dxa"/>
           </w:tcPr>
           <w:p>
             <w:pPr>
@@ -3065,7 +3074,7 @@
         </w:tc>
         <w:tc>
           <w:tcPr>
-            <w:tcW w:w="668" w:type="dxa"/>
+            <w:tcW w:w="720" w:type="dxa"/>
           </w:tcPr>
           <w:p>
             <w:pPr>
@@ -3085,7 +3094,7 @@
         </w:tc>
         <w:tc>
           <w:tcPr>
-            <w:tcW w:w="645" w:type="dxa"/>
+            <w:tcW w:w="720" w:type="dxa"/>
           </w:tcPr>
           <w:p>
             <w:pPr>
@@ -3107,7 +3116,7 @@
       <w:tr>
         <w:tc>
           <w:tcPr>
-            <w:tcW w:w="3600" w:type="dxa"/>
+            <w:tcW w:w="3420" w:type="dxa"/>
             <w:vMerge/>
           </w:tcPr>
           <w:p>
@@ -3121,7 +3130,7 @@
         </w:tc>
         <w:tc>
           <w:tcPr>
-            <w:tcW w:w="261" w:type="dxa"/>
+            <w:tcW w:w="810" w:type="dxa"/>
           </w:tcPr>
           <w:p>
             <w:pPr>
@@ -3141,7 +3150,7 @@
         </w:tc>
         <w:tc>
           <w:tcPr>
-            <w:tcW w:w="764" w:type="dxa"/>
+            <w:tcW w:w="720" w:type="dxa"/>
           </w:tcPr>
           <w:p>
             <w:pPr>
@@ -3161,7 +3170,7 @@
         </w:tc>
         <w:tc>
           <w:tcPr>
-            <w:tcW w:w="764" w:type="dxa"/>
+            <w:tcW w:w="720" w:type="dxa"/>
           </w:tcPr>
           <w:p>
             <w:pPr>
@@ -3181,7 +3190,7 @@
         </w:tc>
         <w:tc>
           <w:tcPr>
-            <w:tcW w:w="764" w:type="dxa"/>
+            <w:tcW w:w="720" w:type="dxa"/>
           </w:tcPr>
           <w:p>
             <w:pPr>
@@ -3201,7 +3210,7 @@
         </w:tc>
         <w:tc>
           <w:tcPr>
-            <w:tcW w:w="764" w:type="dxa"/>
+            <w:tcW w:w="720" w:type="dxa"/>
           </w:tcPr>
           <w:p>
             <w:pPr>
@@ -3221,7 +3230,7 @@
         </w:tc>
         <w:tc>
           <w:tcPr>
-            <w:tcW w:w="764" w:type="dxa"/>
+            <w:tcW w:w="720" w:type="dxa"/>
           </w:tcPr>
           <w:p>
             <w:pPr>
@@ -3241,7 +3250,7 @@
         </w:tc>
         <w:tc>
           <w:tcPr>
-            <w:tcW w:w="654" w:type="dxa"/>
+            <w:tcW w:w="720" w:type="dxa"/>
           </w:tcPr>
           <w:p>
             <w:pPr>
@@ -3261,7 +3270,7 @@
         </w:tc>
         <w:tc>
           <w:tcPr>
-            <w:tcW w:w="686" w:type="dxa"/>
+            <w:tcW w:w="720" w:type="dxa"/>
           </w:tcPr>
           <w:p>
             <w:pPr>
@@ -3281,7 +3290,7 @@
         </w:tc>
         <w:tc>
           <w:tcPr>
-            <w:tcW w:w="686" w:type="dxa"/>
+            <w:tcW w:w="720" w:type="dxa"/>
           </w:tcPr>
           <w:p>
             <w:pPr>
@@ -3301,7 +3310,7 @@
         </w:tc>
         <w:tc>
           <w:tcPr>
-            <w:tcW w:w="668" w:type="dxa"/>
+            <w:tcW w:w="720" w:type="dxa"/>
           </w:tcPr>
           <w:p>
             <w:pPr>
@@ -3321,7 +3330,7 @@
         </w:tc>
         <w:tc>
           <w:tcPr>
-            <w:tcW w:w="645" w:type="dxa"/>
+            <w:tcW w:w="720" w:type="dxa"/>
           </w:tcPr>
           <w:p>
             <w:pPr>
@@ -3343,7 +3352,7 @@
       <w:tr>
         <w:tc>
           <w:tcPr>
-            <w:tcW w:w="3600" w:type="dxa"/>
+            <w:tcW w:w="3420" w:type="dxa"/>
           </w:tcPr>
           <w:p>
             <w:pPr>
@@ -3377,20 +3386,20 @@
         </w:tc>
         <w:tc>
           <w:tcPr>
-            <w:tcW w:w="261" w:type="dxa"/>
-          </w:tcPr>
-          <w:p>
-            <w:pPr>
-              <w:rPr>
-                <w:sz w:val="22"/>
-                <w:szCs w:val="22"/>
-              </w:rPr>
-            </w:pPr>
-          </w:p>
-        </w:tc>
-        <w:tc>
-          <w:tcPr>
-            <w:tcW w:w="764" w:type="dxa"/>
+            <w:tcW w:w="810" w:type="dxa"/>
+          </w:tcPr>
+          <w:p>
+            <w:pPr>
+              <w:rPr>
+                <w:sz w:val="22"/>
+                <w:szCs w:val="22"/>
+              </w:rPr>
+            </w:pPr>
+          </w:p>
+        </w:tc>
+        <w:tc>
+          <w:tcPr>
+            <w:tcW w:w="720" w:type="dxa"/>
           </w:tcPr>
           <w:p>
             <w:pPr>
@@ -3410,7 +3419,7 @@
         </w:tc>
         <w:tc>
           <w:tcPr>
-            <w:tcW w:w="764" w:type="dxa"/>
+            <w:tcW w:w="720" w:type="dxa"/>
           </w:tcPr>
           <w:p>
             <w:pPr>
@@ -3430,7 +3439,7 @@
         </w:tc>
         <w:tc>
           <w:tcPr>
-            <w:tcW w:w="764" w:type="dxa"/>
+            <w:tcW w:w="720" w:type="dxa"/>
           </w:tcPr>
           <w:p>
             <w:pPr>
@@ -3457,7 +3466,7 @@
         </w:tc>
         <w:tc>
           <w:tcPr>
-            <w:tcW w:w="764" w:type="dxa"/>
+            <w:tcW w:w="720" w:type="dxa"/>
           </w:tcPr>
           <w:p>
             <w:pPr>
@@ -3477,7 +3486,7 @@
         </w:tc>
         <w:tc>
           <w:tcPr>
-            <w:tcW w:w="764" w:type="dxa"/>
+            <w:tcW w:w="720" w:type="dxa"/>
           </w:tcPr>
           <w:p>
             <w:pPr>
@@ -3497,7 +3506,7 @@
         </w:tc>
         <w:tc>
           <w:tcPr>
-            <w:tcW w:w="654" w:type="dxa"/>
+            <w:tcW w:w="720" w:type="dxa"/>
           </w:tcPr>
           <w:p>
             <w:pPr>
@@ -3517,7 +3526,7 @@
         </w:tc>
         <w:tc>
           <w:tcPr>
-            <w:tcW w:w="686" w:type="dxa"/>
+            <w:tcW w:w="720" w:type="dxa"/>
           </w:tcPr>
           <w:p>
             <w:pPr>
@@ -3537,7 +3546,7 @@
         </w:tc>
         <w:tc>
           <w:tcPr>
-            <w:tcW w:w="686" w:type="dxa"/>
+            <w:tcW w:w="720" w:type="dxa"/>
           </w:tcPr>
           <w:p>
             <w:pPr>
@@ -3557,7 +3566,7 @@
         </w:tc>
         <w:tc>
           <w:tcPr>
-            <w:tcW w:w="668" w:type="dxa"/>
+            <w:tcW w:w="720" w:type="dxa"/>
           </w:tcPr>
           <w:p>
             <w:pPr>
@@ -3577,7 +3586,7 @@
         </w:tc>
         <w:tc>
           <w:tcPr>
-            <w:tcW w:w="645" w:type="dxa"/>
+            <w:tcW w:w="720" w:type="dxa"/>
           </w:tcPr>
           <w:p>
             <w:pPr>
@@ -3599,7 +3608,7 @@
       <w:tr>
         <w:tc>
           <w:tcPr>
-            <w:tcW w:w="3600" w:type="dxa"/>
+            <w:tcW w:w="3420" w:type="dxa"/>
           </w:tcPr>
           <w:p>
             <w:pPr>
@@ -3633,20 +3642,20 @@
         </w:tc>
         <w:tc>
           <w:tcPr>
-            <w:tcW w:w="261" w:type="dxa"/>
-          </w:tcPr>
-          <w:p>
-            <w:pPr>
-              <w:rPr>
-                <w:sz w:val="22"/>
-                <w:szCs w:val="22"/>
-              </w:rPr>
-            </w:pPr>
-          </w:p>
-        </w:tc>
-        <w:tc>
-          <w:tcPr>
-            <w:tcW w:w="764" w:type="dxa"/>
+            <w:tcW w:w="810" w:type="dxa"/>
+          </w:tcPr>
+          <w:p>
+            <w:pPr>
+              <w:rPr>
+                <w:sz w:val="22"/>
+                <w:szCs w:val="22"/>
+              </w:rPr>
+            </w:pPr>
+          </w:p>
+        </w:tc>
+        <w:tc>
+          <w:tcPr>
+            <w:tcW w:w="720" w:type="dxa"/>
           </w:tcPr>
           <w:p>
             <w:pPr>
@@ -3673,7 +3682,7 @@
         </w:tc>
         <w:tc>
           <w:tcPr>
-            <w:tcW w:w="764" w:type="dxa"/>
+            <w:tcW w:w="720" w:type="dxa"/>
           </w:tcPr>
           <w:p>
             <w:pPr>
@@ -3693,7 +3702,7 @@
         </w:tc>
         <w:tc>
           <w:tcPr>
-            <w:tcW w:w="764" w:type="dxa"/>
+            <w:tcW w:w="720" w:type="dxa"/>
           </w:tcPr>
           <w:p>
             <w:pPr>
@@ -3713,7 +3722,7 @@
         </w:tc>
         <w:tc>
           <w:tcPr>
-            <w:tcW w:w="764" w:type="dxa"/>
+            <w:tcW w:w="720" w:type="dxa"/>
           </w:tcPr>
           <w:p>
             <w:pPr>
@@ -3733,7 +3742,7 @@
         </w:tc>
         <w:tc>
           <w:tcPr>
-            <w:tcW w:w="764" w:type="dxa"/>
+            <w:tcW w:w="720" w:type="dxa"/>
           </w:tcPr>
           <w:p>
             <w:pPr>
@@ -3753,7 +3762,7 @@
         </w:tc>
         <w:tc>
           <w:tcPr>
-            <w:tcW w:w="654" w:type="dxa"/>
+            <w:tcW w:w="720" w:type="dxa"/>
           </w:tcPr>
           <w:p>
             <w:pPr>
@@ -3773,7 +3782,7 @@
         </w:tc>
         <w:tc>
           <w:tcPr>
-            <w:tcW w:w="686" w:type="dxa"/>
+            <w:tcW w:w="720" w:type="dxa"/>
           </w:tcPr>
           <w:p>
             <w:pPr>
@@ -3793,7 +3802,7 @@
         </w:tc>
         <w:tc>
           <w:tcPr>
-            <w:tcW w:w="686" w:type="dxa"/>
+            <w:tcW w:w="720" w:type="dxa"/>
           </w:tcPr>
           <w:p>
             <w:pPr>
@@ -3813,7 +3822,7 @@
         </w:tc>
         <w:tc>
           <w:tcPr>
-            <w:tcW w:w="668" w:type="dxa"/>
+            <w:tcW w:w="720" w:type="dxa"/>
           </w:tcPr>
           <w:p>
             <w:pPr>
@@ -3833,7 +3842,7 @@
         </w:tc>
         <w:tc>
           <w:tcPr>
-            <w:tcW w:w="645" w:type="dxa"/>
+            <w:tcW w:w="720" w:type="dxa"/>
           </w:tcPr>
           <w:p>
             <w:pPr>
@@ -3855,7 +3864,7 @@
       <w:tr>
         <w:tc>
           <w:tcPr>
-            <w:tcW w:w="3600" w:type="dxa"/>
+            <w:tcW w:w="3420" w:type="dxa"/>
           </w:tcPr>
           <w:p>
             <w:pPr>
@@ -3889,20 +3898,20 @@
         </w:tc>
         <w:tc>
           <w:tcPr>
-            <w:tcW w:w="261" w:type="dxa"/>
-          </w:tcPr>
-          <w:p>
-            <w:pPr>
-              <w:rPr>
-                <w:sz w:val="22"/>
-                <w:szCs w:val="22"/>
-              </w:rPr>
-            </w:pPr>
-          </w:p>
-        </w:tc>
-        <w:tc>
-          <w:tcPr>
-            <w:tcW w:w="764" w:type="dxa"/>
+            <w:tcW w:w="810" w:type="dxa"/>
+          </w:tcPr>
+          <w:p>
+            <w:pPr>
+              <w:rPr>
+                <w:sz w:val="22"/>
+                <w:szCs w:val="22"/>
+              </w:rPr>
+            </w:pPr>
+          </w:p>
+        </w:tc>
+        <w:tc>
+          <w:tcPr>
+            <w:tcW w:w="720" w:type="dxa"/>
           </w:tcPr>
           <w:p>
             <w:pPr>
@@ -3922,7 +3931,7 @@
         </w:tc>
         <w:tc>
           <w:tcPr>
-            <w:tcW w:w="764" w:type="dxa"/>
+            <w:tcW w:w="720" w:type="dxa"/>
           </w:tcPr>
           <w:p>
             <w:pPr>
@@ -3942,7 +3951,7 @@
         </w:tc>
         <w:tc>
           <w:tcPr>
-            <w:tcW w:w="764" w:type="dxa"/>
+            <w:tcW w:w="720" w:type="dxa"/>
           </w:tcPr>
           <w:p>
             <w:pPr>
@@ -3962,7 +3971,7 @@
         </w:tc>
         <w:tc>
           <w:tcPr>
-            <w:tcW w:w="764" w:type="dxa"/>
+            <w:tcW w:w="720" w:type="dxa"/>
           </w:tcPr>
           <w:p>
             <w:pPr>
@@ -3982,7 +3991,7 @@
         </w:tc>
         <w:tc>
           <w:tcPr>
-            <w:tcW w:w="764" w:type="dxa"/>
+            <w:tcW w:w="720" w:type="dxa"/>
           </w:tcPr>
           <w:p>
             <w:pPr>
@@ -4002,7 +4011,7 @@
         </w:tc>
         <w:tc>
           <w:tcPr>
-            <w:tcW w:w="654" w:type="dxa"/>
+            <w:tcW w:w="720" w:type="dxa"/>
           </w:tcPr>
           <w:p>
             <w:pPr>
@@ -4022,7 +4031,7 @@
         </w:tc>
         <w:tc>
           <w:tcPr>
-            <w:tcW w:w="686" w:type="dxa"/>
+            <w:tcW w:w="720" w:type="dxa"/>
           </w:tcPr>
           <w:p>
             <w:pPr>
@@ -4042,7 +4051,7 @@
         </w:tc>
         <w:tc>
           <w:tcPr>
-            <w:tcW w:w="686" w:type="dxa"/>
+            <w:tcW w:w="720" w:type="dxa"/>
           </w:tcPr>
           <w:p>
             <w:pPr>
@@ -4062,7 +4071,7 @@
         </w:tc>
         <w:tc>
           <w:tcPr>
-            <w:tcW w:w="668" w:type="dxa"/>
+            <w:tcW w:w="720" w:type="dxa"/>
           </w:tcPr>
           <w:p>
             <w:pPr>
@@ -4082,7 +4091,7 @@
         </w:tc>
         <w:tc>
           <w:tcPr>
-            <w:tcW w:w="645" w:type="dxa"/>
+            <w:tcW w:w="720" w:type="dxa"/>
           </w:tcPr>
           <w:p>
             <w:pPr>
@@ -4104,7 +4113,7 @@
       <w:tr>
         <w:tc>
           <w:tcPr>
-            <w:tcW w:w="3600" w:type="dxa"/>
+            <w:tcW w:w="3420" w:type="dxa"/>
           </w:tcPr>
           <w:p>
             <w:pPr>
@@ -4138,20 +4147,20 @@
         </w:tc>
         <w:tc>
           <w:tcPr>
-            <w:tcW w:w="261" w:type="dxa"/>
-          </w:tcPr>
-          <w:p>
-            <w:pPr>
-              <w:rPr>
-                <w:sz w:val="22"/>
-                <w:szCs w:val="22"/>
-              </w:rPr>
-            </w:pPr>
-          </w:p>
-        </w:tc>
-        <w:tc>
-          <w:tcPr>
-            <w:tcW w:w="764" w:type="dxa"/>
+            <w:tcW w:w="810" w:type="dxa"/>
+          </w:tcPr>
+          <w:p>
+            <w:pPr>
+              <w:rPr>
+                <w:sz w:val="22"/>
+                <w:szCs w:val="22"/>
+              </w:rPr>
+            </w:pPr>
+          </w:p>
+        </w:tc>
+        <w:tc>
+          <w:tcPr>
+            <w:tcW w:w="720" w:type="dxa"/>
           </w:tcPr>
           <w:p>
             <w:pPr>
@@ -4171,7 +4180,7 @@
         </w:tc>
         <w:tc>
           <w:tcPr>
-            <w:tcW w:w="764" w:type="dxa"/>
+            <w:tcW w:w="720" w:type="dxa"/>
           </w:tcPr>
           <w:p>
             <w:pPr>
@@ -4191,7 +4200,7 @@
         </w:tc>
         <w:tc>
           <w:tcPr>
-            <w:tcW w:w="764" w:type="dxa"/>
+            <w:tcW w:w="720" w:type="dxa"/>
           </w:tcPr>
           <w:p>
             <w:pPr>
@@ -4211,7 +4220,7 @@
         </w:tc>
         <w:tc>
           <w:tcPr>
-            <w:tcW w:w="764" w:type="dxa"/>
+            <w:tcW w:w="720" w:type="dxa"/>
           </w:tcPr>
           <w:p>
             <w:pPr>
@@ -4231,7 +4240,7 @@
         </w:tc>
         <w:tc>
           <w:tcPr>
-            <w:tcW w:w="764" w:type="dxa"/>
+            <w:tcW w:w="720" w:type="dxa"/>
           </w:tcPr>
           <w:p>
             <w:pPr>
@@ -4251,7 +4260,7 @@
         </w:tc>
         <w:tc>
           <w:tcPr>
-            <w:tcW w:w="654" w:type="dxa"/>
+            <w:tcW w:w="720" w:type="dxa"/>
           </w:tcPr>
           <w:p>
             <w:pPr>
@@ -4271,7 +4280,7 @@
         </w:tc>
         <w:tc>
           <w:tcPr>
-            <w:tcW w:w="686" w:type="dxa"/>
+            <w:tcW w:w="720" w:type="dxa"/>
           </w:tcPr>
           <w:p>
             <w:pPr>
@@ -4291,7 +4300,7 @@
         </w:tc>
         <w:tc>
           <w:tcPr>
-            <w:tcW w:w="686" w:type="dxa"/>
+            <w:tcW w:w="720" w:type="dxa"/>
           </w:tcPr>
           <w:p>
             <w:pPr>
@@ -4311,7 +4320,7 @@
         </w:tc>
         <w:tc>
           <w:tcPr>
-            <w:tcW w:w="668" w:type="dxa"/>
+            <w:tcW w:w="720" w:type="dxa"/>
           </w:tcPr>
           <w:p>
             <w:pPr>
@@ -4331,7 +4340,7 @@
         </w:tc>
         <w:tc>
           <w:tcPr>
-            <w:tcW w:w="645" w:type="dxa"/>
+            <w:tcW w:w="720" w:type="dxa"/>
           </w:tcPr>
           <w:p>
             <w:pPr>
@@ -4353,7 +4362,7 @@
       <w:tr>
         <w:tc>
           <w:tcPr>
-            <w:tcW w:w="3600" w:type="dxa"/>
+            <w:tcW w:w="3420" w:type="dxa"/>
           </w:tcPr>
           <w:p>
             <w:pPr>
@@ -4387,20 +4396,20 @@
         </w:tc>
         <w:tc>
           <w:tcPr>
-            <w:tcW w:w="261" w:type="dxa"/>
-          </w:tcPr>
-          <w:p>
-            <w:pPr>
-              <w:rPr>
-                <w:sz w:val="22"/>
-                <w:szCs w:val="22"/>
-              </w:rPr>
-            </w:pPr>
-          </w:p>
-        </w:tc>
-        <w:tc>
-          <w:tcPr>
-            <w:tcW w:w="764" w:type="dxa"/>
+            <w:tcW w:w="810" w:type="dxa"/>
+          </w:tcPr>
+          <w:p>
+            <w:pPr>
+              <w:rPr>
+                <w:sz w:val="22"/>
+                <w:szCs w:val="22"/>
+              </w:rPr>
+            </w:pPr>
+          </w:p>
+        </w:tc>
+        <w:tc>
+          <w:tcPr>
+            <w:tcW w:w="720" w:type="dxa"/>
           </w:tcPr>
           <w:p>
             <w:pPr>
@@ -4420,7 +4429,7 @@
         </w:tc>
         <w:tc>
           <w:tcPr>
-            <w:tcW w:w="764" w:type="dxa"/>
+            <w:tcW w:w="720" w:type="dxa"/>
           </w:tcPr>
           <w:p>
             <w:pPr>
@@ -4440,7 +4449,7 @@
         </w:tc>
         <w:tc>
           <w:tcPr>
-            <w:tcW w:w="764" w:type="dxa"/>
+            <w:tcW w:w="720" w:type="dxa"/>
           </w:tcPr>
           <w:p>
             <w:pPr>
@@ -4460,7 +4469,7 @@
         </w:tc>
         <w:tc>
           <w:tcPr>
-            <w:tcW w:w="764" w:type="dxa"/>
+            <w:tcW w:w="720" w:type="dxa"/>
           </w:tcPr>
           <w:p>
             <w:pPr>
@@ -4480,7 +4489,7 @@
         </w:tc>
         <w:tc>
           <w:tcPr>
-            <w:tcW w:w="764" w:type="dxa"/>
+            <w:tcW w:w="720" w:type="dxa"/>
           </w:tcPr>
           <w:p>
             <w:pPr>
@@ -4500,7 +4509,7 @@
         </w:tc>
         <w:tc>
           <w:tcPr>
-            <w:tcW w:w="654" w:type="dxa"/>
+            <w:tcW w:w="720" w:type="dxa"/>
           </w:tcPr>
           <w:p>
             <w:pPr>
@@ -4520,7 +4529,7 @@
         </w:tc>
         <w:tc>
           <w:tcPr>
-            <w:tcW w:w="686" w:type="dxa"/>
+            <w:tcW w:w="720" w:type="dxa"/>
           </w:tcPr>
           <w:p>
             <w:pPr>
@@ -4540,7 +4549,7 @@
         </w:tc>
         <w:tc>
           <w:tcPr>
-            <w:tcW w:w="686" w:type="dxa"/>
+            <w:tcW w:w="720" w:type="dxa"/>
           </w:tcPr>
           <w:p>
             <w:pPr>
@@ -4560,7 +4569,7 @@
         </w:tc>
         <w:tc>
           <w:tcPr>
-            <w:tcW w:w="668" w:type="dxa"/>
+            <w:tcW w:w="720" w:type="dxa"/>
           </w:tcPr>
           <w:p>
             <w:pPr>
@@ -4580,7 +4589,7 @@
         </w:tc>
         <w:tc>
           <w:tcPr>
-            <w:tcW w:w="645" w:type="dxa"/>
+            <w:tcW w:w="720" w:type="dxa"/>
           </w:tcPr>
           <w:p>
             <w:pPr>
@@ -4602,7 +4611,7 @@
       <w:tr>
         <w:tc>
           <w:tcPr>
-            <w:tcW w:w="3600" w:type="dxa"/>
+            <w:tcW w:w="3420" w:type="dxa"/>
           </w:tcPr>
           <w:p>
             <w:pPr>
@@ -4636,20 +4645,20 @@
         </w:tc>
         <w:tc>
           <w:tcPr>
-            <w:tcW w:w="261" w:type="dxa"/>
-          </w:tcPr>
-          <w:p>
-            <w:pPr>
-              <w:rPr>
-                <w:sz w:val="22"/>
-                <w:szCs w:val="22"/>
-              </w:rPr>
-            </w:pPr>
-          </w:p>
-        </w:tc>
-        <w:tc>
-          <w:tcPr>
-            <w:tcW w:w="764" w:type="dxa"/>
+            <w:tcW w:w="810" w:type="dxa"/>
+          </w:tcPr>
+          <w:p>
+            <w:pPr>
+              <w:rPr>
+                <w:sz w:val="22"/>
+                <w:szCs w:val="22"/>
+              </w:rPr>
+            </w:pPr>
+          </w:p>
+        </w:tc>
+        <w:tc>
+          <w:tcPr>
+            <w:tcW w:w="720" w:type="dxa"/>
           </w:tcPr>
           <w:p>
             <w:pPr>
@@ -4669,7 +4678,7 @@
         </w:tc>
         <w:tc>
           <w:tcPr>
-            <w:tcW w:w="764" w:type="dxa"/>
+            <w:tcW w:w="720" w:type="dxa"/>
           </w:tcPr>
           <w:p>
             <w:pPr>
@@ -4689,7 +4698,7 @@
         </w:tc>
         <w:tc>
           <w:tcPr>
-            <w:tcW w:w="764" w:type="dxa"/>
+            <w:tcW w:w="720" w:type="dxa"/>
           </w:tcPr>
           <w:p>
             <w:pPr>
@@ -4709,7 +4718,7 @@
         </w:tc>
         <w:tc>
           <w:tcPr>
-            <w:tcW w:w="764" w:type="dxa"/>
+            <w:tcW w:w="720" w:type="dxa"/>
           </w:tcPr>
           <w:p>
             <w:pPr>
@@ -4729,7 +4738,7 @@
         </w:tc>
         <w:tc>
           <w:tcPr>
-            <w:tcW w:w="764" w:type="dxa"/>
+            <w:tcW w:w="720" w:type="dxa"/>
           </w:tcPr>
           <w:p>
             <w:pPr>
@@ -4749,7 +4758,7 @@
         </w:tc>
         <w:tc>
           <w:tcPr>
-            <w:tcW w:w="654" w:type="dxa"/>
+            <w:tcW w:w="720" w:type="dxa"/>
           </w:tcPr>
           <w:p>
             <w:pPr>
@@ -4769,7 +4778,7 @@
         </w:tc>
         <w:tc>
           <w:tcPr>
-            <w:tcW w:w="686" w:type="dxa"/>
+            <w:tcW w:w="720" w:type="dxa"/>
           </w:tcPr>
           <w:p>
             <w:pPr>
@@ -4789,7 +4798,7 @@
         </w:tc>
         <w:tc>
           <w:tcPr>
-            <w:tcW w:w="686" w:type="dxa"/>
+            <w:tcW w:w="720" w:type="dxa"/>
           </w:tcPr>
           <w:p>
             <w:pPr>
@@ -4809,7 +4818,7 @@
         </w:tc>
         <w:tc>
           <w:tcPr>
-            <w:tcW w:w="668" w:type="dxa"/>
+            <w:tcW w:w="720" w:type="dxa"/>
           </w:tcPr>
           <w:p>
             <w:pPr>
@@ -4829,7 +4838,7 @@
         </w:tc>
         <w:tc>
           <w:tcPr>
-            <w:tcW w:w="645" w:type="dxa"/>
+            <w:tcW w:w="720" w:type="dxa"/>
           </w:tcPr>
           <w:p>
             <w:pPr>
@@ -4851,7 +4860,7 @@
       <w:tr>
         <w:tc>
           <w:tcPr>
-            <w:tcW w:w="3600" w:type="dxa"/>
+            <w:tcW w:w="3420" w:type="dxa"/>
           </w:tcPr>
           <w:p>
             <w:pPr>
@@ -4885,20 +4894,20 @@
         </w:tc>
         <w:tc>
           <w:tcPr>
-            <w:tcW w:w="261" w:type="dxa"/>
-          </w:tcPr>
-          <w:p>
-            <w:pPr>
-              <w:rPr>
-                <w:sz w:val="22"/>
-                <w:szCs w:val="22"/>
-              </w:rPr>
-            </w:pPr>
-          </w:p>
-        </w:tc>
-        <w:tc>
-          <w:tcPr>
-            <w:tcW w:w="764" w:type="dxa"/>
+            <w:tcW w:w="810" w:type="dxa"/>
+          </w:tcPr>
+          <w:p>
+            <w:pPr>
+              <w:rPr>
+                <w:sz w:val="22"/>
+                <w:szCs w:val="22"/>
+              </w:rPr>
+            </w:pPr>
+          </w:p>
+        </w:tc>
+        <w:tc>
+          <w:tcPr>
+            <w:tcW w:w="720" w:type="dxa"/>
           </w:tcPr>
           <w:p>
             <w:pPr>
@@ -4918,7 +4927,7 @@
         </w:tc>
         <w:tc>
           <w:tcPr>
-            <w:tcW w:w="764" w:type="dxa"/>
+            <w:tcW w:w="720" w:type="dxa"/>
           </w:tcPr>
           <w:p>
             <w:pPr>
@@ -4938,7 +4947,7 @@
         </w:tc>
         <w:tc>
           <w:tcPr>
-            <w:tcW w:w="764" w:type="dxa"/>
+            <w:tcW w:w="720" w:type="dxa"/>
           </w:tcPr>
           <w:p>
             <w:pPr>
@@ -4958,7 +4967,7 @@
         </w:tc>
         <w:tc>
           <w:tcPr>
-            <w:tcW w:w="764" w:type="dxa"/>
+            <w:tcW w:w="720" w:type="dxa"/>
           </w:tcPr>
           <w:p>
             <w:pPr>
@@ -4978,7 +4987,7 @@
         </w:tc>
         <w:tc>
           <w:tcPr>
-            <w:tcW w:w="764" w:type="dxa"/>
+            <w:tcW w:w="720" w:type="dxa"/>
           </w:tcPr>
           <w:p>
             <w:pPr>
@@ -4998,7 +5007,7 @@
         </w:tc>
         <w:tc>
           <w:tcPr>
-            <w:tcW w:w="654" w:type="dxa"/>
+            <w:tcW w:w="720" w:type="dxa"/>
           </w:tcPr>
           <w:p>
             <w:pPr>
@@ -5018,7 +5027,7 @@
         </w:tc>
         <w:tc>
           <w:tcPr>
-            <w:tcW w:w="686" w:type="dxa"/>
+            <w:tcW w:w="720" w:type="dxa"/>
           </w:tcPr>
           <w:p>
             <w:pPr>
@@ -5038,7 +5047,7 @@
         </w:tc>
         <w:tc>
           <w:tcPr>
-            <w:tcW w:w="686" w:type="dxa"/>
+            <w:tcW w:w="720" w:type="dxa"/>
           </w:tcPr>
           <w:p>
             <w:pPr>
@@ -5058,7 +5067,7 @@
         </w:tc>
         <w:tc>
           <w:tcPr>
-            <w:tcW w:w="668" w:type="dxa"/>
+            <w:tcW w:w="720" w:type="dxa"/>
           </w:tcPr>
           <w:p>
             <w:pPr>
@@ -5078,7 +5087,7 @@
         </w:tc>
         <w:tc>
           <w:tcPr>
-            <w:tcW w:w="645" w:type="dxa"/>
+            <w:tcW w:w="720" w:type="dxa"/>
           </w:tcPr>
           <w:p>
             <w:pPr>
@@ -5100,7 +5109,7 @@
       <w:tr>
         <w:tc>
           <w:tcPr>
-            <w:tcW w:w="3600" w:type="dxa"/>
+            <w:tcW w:w="3420" w:type="dxa"/>
           </w:tcPr>
           <w:p>
             <w:pPr>
@@ -5134,20 +5143,20 @@
         </w:tc>
         <w:tc>
           <w:tcPr>
-            <w:tcW w:w="261" w:type="dxa"/>
-          </w:tcPr>
-          <w:p>
-            <w:pPr>
-              <w:rPr>
-                <w:sz w:val="22"/>
-                <w:szCs w:val="22"/>
-              </w:rPr>
-            </w:pPr>
-          </w:p>
-        </w:tc>
-        <w:tc>
-          <w:tcPr>
-            <w:tcW w:w="764" w:type="dxa"/>
+            <w:tcW w:w="810" w:type="dxa"/>
+          </w:tcPr>
+          <w:p>
+            <w:pPr>
+              <w:rPr>
+                <w:sz w:val="22"/>
+                <w:szCs w:val="22"/>
+              </w:rPr>
+            </w:pPr>
+          </w:p>
+        </w:tc>
+        <w:tc>
+          <w:tcPr>
+            <w:tcW w:w="720" w:type="dxa"/>
           </w:tcPr>
           <w:p>
             <w:pPr>
@@ -5167,7 +5176,7 @@
         </w:tc>
         <w:tc>
           <w:tcPr>
-            <w:tcW w:w="764" w:type="dxa"/>
+            <w:tcW w:w="720" w:type="dxa"/>
           </w:tcPr>
           <w:p>
             <w:pPr>
@@ -5187,7 +5196,7 @@
         </w:tc>
         <w:tc>
           <w:tcPr>
-            <w:tcW w:w="764" w:type="dxa"/>
+            <w:tcW w:w="720" w:type="dxa"/>
           </w:tcPr>
           <w:p>
             <w:pPr>
@@ -5207,7 +5216,7 @@
         </w:tc>
         <w:tc>
           <w:tcPr>
-            <w:tcW w:w="764" w:type="dxa"/>
+            <w:tcW w:w="720" w:type="dxa"/>
           </w:tcPr>
           <w:p>
             <w:pPr>
@@ -5227,7 +5236,7 @@
         </w:tc>
         <w:tc>
           <w:tcPr>
-            <w:tcW w:w="764" w:type="dxa"/>
+            <w:tcW w:w="720" w:type="dxa"/>
           </w:tcPr>
           <w:p>
             <w:pPr>
@@ -5247,7 +5256,7 @@
         </w:tc>
         <w:tc>
           <w:tcPr>
-            <w:tcW w:w="654" w:type="dxa"/>
+            <w:tcW w:w="720" w:type="dxa"/>
           </w:tcPr>
           <w:p>
             <w:pPr>
@@ -5267,7 +5276,7 @@
         </w:tc>
         <w:tc>
           <w:tcPr>
-            <w:tcW w:w="686" w:type="dxa"/>
+            <w:tcW w:w="720" w:type="dxa"/>
           </w:tcPr>
           <w:p>
             <w:pPr>
@@ -5287,7 +5296,7 @@
         </w:tc>
         <w:tc>
           <w:tcPr>
-            <w:tcW w:w="686" w:type="dxa"/>
+            <w:tcW w:w="720" w:type="dxa"/>
           </w:tcPr>
           <w:p>
             <w:pPr>
@@ -5307,7 +5316,7 @@
         </w:tc>
         <w:tc>
           <w:tcPr>
-            <w:tcW w:w="668" w:type="dxa"/>
+            <w:tcW w:w="720" w:type="dxa"/>
           </w:tcPr>
           <w:p>
             <w:pPr>
@@ -5327,7 +5336,7 @@
         </w:tc>
         <w:tc>
           <w:tcPr>
-            <w:tcW w:w="645" w:type="dxa"/>
+            <w:tcW w:w="720" w:type="dxa"/>
           </w:tcPr>
           <w:p>
             <w:pPr>
@@ -5349,7 +5358,7 @@
       <w:tr>
         <w:tc>
           <w:tcPr>
-            <w:tcW w:w="3600" w:type="dxa"/>
+            <w:tcW w:w="3420" w:type="dxa"/>
           </w:tcPr>
           <w:p>
             <w:pPr>
@@ -5377,26 +5386,47 @@
                 <w:sz w:val="22"/>
                 <w:szCs w:val="22"/>
               </w:rPr>
+              <w:t>Schools</w:t>
+            </w:r>
+            <w:r>
+              <w:rPr>
+                <w:sz w:val="22"/>
+                <w:szCs w:val="22"/>
+              </w:rPr>
+              <w:t xml:space="preserve"> </w:t>
+            </w:r>
+            <w:r>
+              <w:rPr>
+                <w:sz w:val="22"/>
+                <w:szCs w:val="22"/>
+              </w:rPr>
               <w:t>Urban</w:t>
             </w:r>
-          </w:p>
-        </w:tc>
-        <w:tc>
-          <w:tcPr>
-            <w:tcW w:w="261" w:type="dxa"/>
-          </w:tcPr>
-          <w:p>
-            <w:pPr>
-              <w:rPr>
-                <w:sz w:val="22"/>
-                <w:szCs w:val="22"/>
-              </w:rPr>
-            </w:pPr>
-          </w:p>
-        </w:tc>
-        <w:tc>
-          <w:tcPr>
-            <w:tcW w:w="764" w:type="dxa"/>
+            <w:r>
+              <w:rPr>
+                <w:sz w:val="22"/>
+                <w:szCs w:val="22"/>
+              </w:rPr>
+              <w:t xml:space="preserve"> </w:t>
+            </w:r>
+          </w:p>
+        </w:tc>
+        <w:tc>
+          <w:tcPr>
+            <w:tcW w:w="810" w:type="dxa"/>
+          </w:tcPr>
+          <w:p>
+            <w:pPr>
+              <w:rPr>
+                <w:sz w:val="22"/>
+                <w:szCs w:val="22"/>
+              </w:rPr>
+            </w:pPr>
+          </w:p>
+        </w:tc>
+        <w:tc>
+          <w:tcPr>
+            <w:tcW w:w="720" w:type="dxa"/>
           </w:tcPr>
           <w:p>
             <w:pPr>
@@ -5416,7 +5446,7 @@
         </w:tc>
         <w:tc>
           <w:tcPr>
-            <w:tcW w:w="764" w:type="dxa"/>
+            <w:tcW w:w="720" w:type="dxa"/>
           </w:tcPr>
           <w:p>
             <w:pPr>
@@ -5436,7 +5466,7 @@
         </w:tc>
         <w:tc>
           <w:tcPr>
-            <w:tcW w:w="764" w:type="dxa"/>
+            <w:tcW w:w="720" w:type="dxa"/>
           </w:tcPr>
           <w:p>
             <w:pPr>
@@ -5456,7 +5486,7 @@
         </w:tc>
         <w:tc>
           <w:tcPr>
-            <w:tcW w:w="764" w:type="dxa"/>
+            <w:tcW w:w="720" w:type="dxa"/>
           </w:tcPr>
           <w:p>
             <w:pPr>
@@ -5476,7 +5506,7 @@
         </w:tc>
         <w:tc>
           <w:tcPr>
-            <w:tcW w:w="764" w:type="dxa"/>
+            <w:tcW w:w="720" w:type="dxa"/>
           </w:tcPr>
           <w:p>
             <w:pPr>
@@ -5496,7 +5526,7 @@
         </w:tc>
         <w:tc>
           <w:tcPr>
-            <w:tcW w:w="654" w:type="dxa"/>
+            <w:tcW w:w="720" w:type="dxa"/>
           </w:tcPr>
           <w:p>
             <w:pPr>
@@ -5516,7 +5546,7 @@
         </w:tc>
         <w:tc>
           <w:tcPr>
-            <w:tcW w:w="686" w:type="dxa"/>
+            <w:tcW w:w="720" w:type="dxa"/>
           </w:tcPr>
           <w:p>
             <w:pPr>
@@ -5536,7 +5566,7 @@
         </w:tc>
         <w:tc>
           <w:tcPr>
-            <w:tcW w:w="686" w:type="dxa"/>
+            <w:tcW w:w="720" w:type="dxa"/>
           </w:tcPr>
           <w:p>
             <w:pPr>
@@ -5556,7 +5586,7 @@
         </w:tc>
         <w:tc>
           <w:tcPr>
-            <w:tcW w:w="668" w:type="dxa"/>
+            <w:tcW w:w="720" w:type="dxa"/>
           </w:tcPr>
           <w:p>
             <w:pPr>
@@ -5576,7 +5606,7 @@
         </w:tc>
         <w:tc>
           <w:tcPr>
-            <w:tcW w:w="645" w:type="dxa"/>
+            <w:tcW w:w="720" w:type="dxa"/>
           </w:tcPr>
           <w:p>
             <w:pPr>
@@ -5598,7 +5628,7 @@
       <w:tr>
         <w:tc>
           <w:tcPr>
-            <w:tcW w:w="3600" w:type="dxa"/>
+            <w:tcW w:w="3420" w:type="dxa"/>
           </w:tcPr>
           <w:p>
             <w:pPr>
@@ -5626,26 +5656,47 @@
                 <w:sz w:val="22"/>
                 <w:szCs w:val="22"/>
               </w:rPr>
+              <w:t>Schools</w:t>
+            </w:r>
+            <w:r>
+              <w:rPr>
+                <w:sz w:val="22"/>
+                <w:szCs w:val="22"/>
+              </w:rPr>
+              <w:t xml:space="preserve"> </w:t>
+            </w:r>
+            <w:r>
+              <w:rPr>
+                <w:sz w:val="22"/>
+                <w:szCs w:val="22"/>
+              </w:rPr>
               <w:t>Suburban</w:t>
             </w:r>
-          </w:p>
-        </w:tc>
-        <w:tc>
-          <w:tcPr>
-            <w:tcW w:w="261" w:type="dxa"/>
-          </w:tcPr>
-          <w:p>
-            <w:pPr>
-              <w:rPr>
-                <w:sz w:val="22"/>
-                <w:szCs w:val="22"/>
-              </w:rPr>
-            </w:pPr>
-          </w:p>
-        </w:tc>
-        <w:tc>
-          <w:tcPr>
-            <w:tcW w:w="764" w:type="dxa"/>
+            <w:r>
+              <w:rPr>
+                <w:sz w:val="22"/>
+                <w:szCs w:val="22"/>
+              </w:rPr>
+              <w:t xml:space="preserve"> </w:t>
+            </w:r>
+          </w:p>
+        </w:tc>
+        <w:tc>
+          <w:tcPr>
+            <w:tcW w:w="810" w:type="dxa"/>
+          </w:tcPr>
+          <w:p>
+            <w:pPr>
+              <w:rPr>
+                <w:sz w:val="22"/>
+                <w:szCs w:val="22"/>
+              </w:rPr>
+            </w:pPr>
+          </w:p>
+        </w:tc>
+        <w:tc>
+          <w:tcPr>
+            <w:tcW w:w="720" w:type="dxa"/>
           </w:tcPr>
           <w:p>
             <w:pPr>
@@ -5665,7 +5716,7 @@
         </w:tc>
         <w:tc>
           <w:tcPr>
-            <w:tcW w:w="764" w:type="dxa"/>
+            <w:tcW w:w="720" w:type="dxa"/>
           </w:tcPr>
           <w:p>
             <w:pPr>
@@ -5685,7 +5736,7 @@
         </w:tc>
         <w:tc>
           <w:tcPr>
-            <w:tcW w:w="764" w:type="dxa"/>
+            <w:tcW w:w="720" w:type="dxa"/>
           </w:tcPr>
           <w:p>
             <w:pPr>
@@ -5705,7 +5756,7 @@
         </w:tc>
         <w:tc>
           <w:tcPr>
-            <w:tcW w:w="764" w:type="dxa"/>
+            <w:tcW w:w="720" w:type="dxa"/>
           </w:tcPr>
           <w:p>
             <w:pPr>
@@ -5725,7 +5776,7 @@
         </w:tc>
         <w:tc>
           <w:tcPr>
-            <w:tcW w:w="764" w:type="dxa"/>
+            <w:tcW w:w="720" w:type="dxa"/>
           </w:tcPr>
           <w:p>
             <w:pPr>
@@ -5745,7 +5796,7 @@
         </w:tc>
         <w:tc>
           <w:tcPr>
-            <w:tcW w:w="654" w:type="dxa"/>
+            <w:tcW w:w="720" w:type="dxa"/>
           </w:tcPr>
           <w:p>
             <w:pPr>
@@ -5765,7 +5816,7 @@
         </w:tc>
         <w:tc>
           <w:tcPr>
-            <w:tcW w:w="686" w:type="dxa"/>
+            <w:tcW w:w="720" w:type="dxa"/>
           </w:tcPr>
           <w:p>
             <w:pPr>
@@ -5785,7 +5836,7 @@
         </w:tc>
         <w:tc>
           <w:tcPr>
-            <w:tcW w:w="686" w:type="dxa"/>
+            <w:tcW w:w="720" w:type="dxa"/>
           </w:tcPr>
           <w:p>
             <w:pPr>
@@ -5805,7 +5856,7 @@
         </w:tc>
         <w:tc>
           <w:tcPr>
-            <w:tcW w:w="668" w:type="dxa"/>
+            <w:tcW w:w="720" w:type="dxa"/>
           </w:tcPr>
           <w:p>
             <w:pPr>
@@ -5825,7 +5876,7 @@
         </w:tc>
         <w:tc>
           <w:tcPr>
-            <w:tcW w:w="645" w:type="dxa"/>
+            <w:tcW w:w="720" w:type="dxa"/>
           </w:tcPr>
           <w:p>
             <w:pPr>
@@ -5847,7 +5898,7 @@
       <w:tr>
         <w:tc>
           <w:tcPr>
-            <w:tcW w:w="3600" w:type="dxa"/>
+            <w:tcW w:w="3420" w:type="dxa"/>
           </w:tcPr>
           <w:p>
             <w:pPr>
@@ -5875,26 +5926,33 @@
                 <w:sz w:val="22"/>
                 <w:szCs w:val="22"/>
               </w:rPr>
-              <w:t>Town</w:t>
-            </w:r>
-          </w:p>
-        </w:tc>
-        <w:tc>
-          <w:tcPr>
-            <w:tcW w:w="261" w:type="dxa"/>
-          </w:tcPr>
-          <w:p>
-            <w:pPr>
-              <w:rPr>
-                <w:sz w:val="22"/>
-                <w:szCs w:val="22"/>
-              </w:rPr>
-            </w:pPr>
-          </w:p>
-        </w:tc>
-        <w:tc>
-          <w:tcPr>
-            <w:tcW w:w="764" w:type="dxa"/>
+              <w:t>Schools</w:t>
+            </w:r>
+            <w:r>
+              <w:rPr>
+                <w:sz w:val="22"/>
+                <w:szCs w:val="22"/>
+              </w:rPr>
+              <w:t xml:space="preserve"> Town</w:t>
+            </w:r>
+          </w:p>
+        </w:tc>
+        <w:tc>
+          <w:tcPr>
+            <w:tcW w:w="810" w:type="dxa"/>
+          </w:tcPr>
+          <w:p>
+            <w:pPr>
+              <w:rPr>
+                <w:sz w:val="22"/>
+                <w:szCs w:val="22"/>
+              </w:rPr>
+            </w:pPr>
+          </w:p>
+        </w:tc>
+        <w:tc>
+          <w:tcPr>
+            <w:tcW w:w="720" w:type="dxa"/>
           </w:tcPr>
           <w:p>
             <w:pPr>
@@ -5914,7 +5972,7 @@
         </w:tc>
         <w:tc>
           <w:tcPr>
-            <w:tcW w:w="764" w:type="dxa"/>
+            <w:tcW w:w="720" w:type="dxa"/>
           </w:tcPr>
           <w:p>
             <w:pPr>
@@ -5934,7 +5992,7 @@
         </w:tc>
         <w:tc>
           <w:tcPr>
-            <w:tcW w:w="764" w:type="dxa"/>
+            <w:tcW w:w="720" w:type="dxa"/>
           </w:tcPr>
           <w:p>
             <w:pPr>
@@ -5954,7 +6012,7 @@
         </w:tc>
         <w:tc>
           <w:tcPr>
-            <w:tcW w:w="764" w:type="dxa"/>
+            <w:tcW w:w="720" w:type="dxa"/>
           </w:tcPr>
           <w:p>
             <w:pPr>
@@ -5974,7 +6032,7 @@
         </w:tc>
         <w:tc>
           <w:tcPr>
-            <w:tcW w:w="764" w:type="dxa"/>
+            <w:tcW w:w="720" w:type="dxa"/>
           </w:tcPr>
           <w:p>
             <w:pPr>
@@ -5994,7 +6052,7 @@
         </w:tc>
         <w:tc>
           <w:tcPr>
-            <w:tcW w:w="654" w:type="dxa"/>
+            <w:tcW w:w="720" w:type="dxa"/>
           </w:tcPr>
           <w:p>
             <w:pPr>
@@ -6014,7 +6072,7 @@
         </w:tc>
         <w:tc>
           <w:tcPr>
-            <w:tcW w:w="686" w:type="dxa"/>
+            <w:tcW w:w="720" w:type="dxa"/>
           </w:tcPr>
           <w:p>
             <w:pPr>
@@ -6034,7 +6092,7 @@
         </w:tc>
         <w:tc>
           <w:tcPr>
-            <w:tcW w:w="686" w:type="dxa"/>
+            <w:tcW w:w="720" w:type="dxa"/>
           </w:tcPr>
           <w:p>
             <w:pPr>
@@ -6054,7 +6112,7 @@
         </w:tc>
         <w:tc>
           <w:tcPr>
-            <w:tcW w:w="668" w:type="dxa"/>
+            <w:tcW w:w="720" w:type="dxa"/>
           </w:tcPr>
           <w:p>
             <w:pPr>
@@ -6074,7 +6132,7 @@
         </w:tc>
         <w:tc>
           <w:tcPr>
-            <w:tcW w:w="645" w:type="dxa"/>
+            <w:tcW w:w="720" w:type="dxa"/>
           </w:tcPr>
           <w:p>
             <w:pPr>
@@ -6096,7 +6154,7 @@
       <w:tr>
         <w:tc>
           <w:tcPr>
-            <w:tcW w:w="3600" w:type="dxa"/>
+            <w:tcW w:w="3420" w:type="dxa"/>
           </w:tcPr>
           <w:p>
             <w:pPr>
@@ -6124,26 +6182,47 @@
                 <w:sz w:val="22"/>
                 <w:szCs w:val="22"/>
               </w:rPr>
+              <w:t>Schools</w:t>
+            </w:r>
+            <w:r>
+              <w:rPr>
+                <w:sz w:val="22"/>
+                <w:szCs w:val="22"/>
+              </w:rPr>
+              <w:t xml:space="preserve"> </w:t>
+            </w:r>
+            <w:r>
+              <w:rPr>
+                <w:sz w:val="22"/>
+                <w:szCs w:val="22"/>
+              </w:rPr>
               <w:t>Rural</w:t>
             </w:r>
-          </w:p>
-        </w:tc>
-        <w:tc>
-          <w:tcPr>
-            <w:tcW w:w="261" w:type="dxa"/>
-          </w:tcPr>
-          <w:p>
-            <w:pPr>
-              <w:rPr>
-                <w:sz w:val="22"/>
-                <w:szCs w:val="22"/>
-              </w:rPr>
-            </w:pPr>
-          </w:p>
-        </w:tc>
-        <w:tc>
-          <w:tcPr>
-            <w:tcW w:w="764" w:type="dxa"/>
+            <w:r>
+              <w:rPr>
+                <w:sz w:val="22"/>
+                <w:szCs w:val="22"/>
+              </w:rPr>
+              <w:t xml:space="preserve"> </w:t>
+            </w:r>
+          </w:p>
+        </w:tc>
+        <w:tc>
+          <w:tcPr>
+            <w:tcW w:w="810" w:type="dxa"/>
+          </w:tcPr>
+          <w:p>
+            <w:pPr>
+              <w:rPr>
+                <w:sz w:val="22"/>
+                <w:szCs w:val="22"/>
+              </w:rPr>
+            </w:pPr>
+          </w:p>
+        </w:tc>
+        <w:tc>
+          <w:tcPr>
+            <w:tcW w:w="720" w:type="dxa"/>
           </w:tcPr>
           <w:p>
             <w:pPr>
@@ -6163,7 +6242,7 @@
         </w:tc>
         <w:tc>
           <w:tcPr>
-            <w:tcW w:w="764" w:type="dxa"/>
+            <w:tcW w:w="720" w:type="dxa"/>
           </w:tcPr>
           <w:p>
             <w:pPr>
@@ -6183,7 +6262,7 @@
         </w:tc>
         <w:tc>
           <w:tcPr>
-            <w:tcW w:w="764" w:type="dxa"/>
+            <w:tcW w:w="720" w:type="dxa"/>
           </w:tcPr>
           <w:p>
             <w:pPr>
@@ -6203,7 +6282,7 @@
         </w:tc>
         <w:tc>
           <w:tcPr>
-            <w:tcW w:w="764" w:type="dxa"/>
+            <w:tcW w:w="720" w:type="dxa"/>
           </w:tcPr>
           <w:p>
             <w:pPr>
@@ -6223,7 +6302,7 @@
         </w:tc>
         <w:tc>
           <w:tcPr>
-            <w:tcW w:w="764" w:type="dxa"/>
+            <w:tcW w:w="720" w:type="dxa"/>
           </w:tcPr>
           <w:p>
             <w:pPr>
@@ -6243,7 +6322,7 @@
         </w:tc>
         <w:tc>
           <w:tcPr>
-            <w:tcW w:w="654" w:type="dxa"/>
+            <w:tcW w:w="720" w:type="dxa"/>
           </w:tcPr>
           <w:p>
             <w:pPr>
@@ -6263,7 +6342,7 @@
         </w:tc>
         <w:tc>
           <w:tcPr>
-            <w:tcW w:w="686" w:type="dxa"/>
+            <w:tcW w:w="720" w:type="dxa"/>
           </w:tcPr>
           <w:p>
             <w:pPr>
@@ -6283,7 +6362,7 @@
         </w:tc>
         <w:tc>
           <w:tcPr>
-            <w:tcW w:w="686" w:type="dxa"/>
+            <w:tcW w:w="720" w:type="dxa"/>
           </w:tcPr>
           <w:p>
             <w:pPr>
@@ -6303,7 +6382,7 @@
         </w:tc>
         <w:tc>
           <w:tcPr>
-            <w:tcW w:w="668" w:type="dxa"/>
+            <w:tcW w:w="720" w:type="dxa"/>
           </w:tcPr>
           <w:p>
             <w:pPr>
@@ -6323,7 +6402,7 @@
         </w:tc>
         <w:tc>
           <w:tcPr>
-            <w:tcW w:w="645" w:type="dxa"/>
+            <w:tcW w:w="720" w:type="dxa"/>
           </w:tcPr>
           <w:p>
             <w:pPr>
@@ -6345,7 +6424,7 @@
       <w:tr>
         <w:tc>
           <w:tcPr>
-            <w:tcW w:w="3600" w:type="dxa"/>
+            <w:tcW w:w="3420" w:type="dxa"/>
           </w:tcPr>
           <w:p>
             <w:pPr>
@@ -6386,20 +6465,20 @@
         </w:tc>
         <w:tc>
           <w:tcPr>
-            <w:tcW w:w="261" w:type="dxa"/>
-          </w:tcPr>
-          <w:p>
-            <w:pPr>
-              <w:rPr>
-                <w:sz w:val="22"/>
-                <w:szCs w:val="22"/>
-              </w:rPr>
-            </w:pPr>
-          </w:p>
-        </w:tc>
-        <w:tc>
-          <w:tcPr>
-            <w:tcW w:w="764" w:type="dxa"/>
+            <w:tcW w:w="810" w:type="dxa"/>
+          </w:tcPr>
+          <w:p>
+            <w:pPr>
+              <w:rPr>
+                <w:sz w:val="22"/>
+                <w:szCs w:val="22"/>
+              </w:rPr>
+            </w:pPr>
+          </w:p>
+        </w:tc>
+        <w:tc>
+          <w:tcPr>
+            <w:tcW w:w="720" w:type="dxa"/>
           </w:tcPr>
           <w:p>
             <w:pPr>
@@ -6426,7 +6505,7 @@
         </w:tc>
         <w:tc>
           <w:tcPr>
-            <w:tcW w:w="764" w:type="dxa"/>
+            <w:tcW w:w="720" w:type="dxa"/>
           </w:tcPr>
           <w:p>
             <w:pPr>
@@ -6446,7 +6525,7 @@
         </w:tc>
         <w:tc>
           <w:tcPr>
-            <w:tcW w:w="764" w:type="dxa"/>
+            <w:tcW w:w="720" w:type="dxa"/>
           </w:tcPr>
           <w:p>
             <w:pPr>
@@ -6466,7 +6545,7 @@
         </w:tc>
         <w:tc>
           <w:tcPr>
-            <w:tcW w:w="764" w:type="dxa"/>
+            <w:tcW w:w="720" w:type="dxa"/>
           </w:tcPr>
           <w:p>
             <w:pPr>
@@ -6486,7 +6565,7 @@
         </w:tc>
         <w:tc>
           <w:tcPr>
-            <w:tcW w:w="764" w:type="dxa"/>
+            <w:tcW w:w="720" w:type="dxa"/>
           </w:tcPr>
           <w:p>
             <w:pPr>
@@ -6506,7 +6585,7 @@
         </w:tc>
         <w:tc>
           <w:tcPr>
-            <w:tcW w:w="654" w:type="dxa"/>
+            <w:tcW w:w="720" w:type="dxa"/>
           </w:tcPr>
           <w:p>
             <w:pPr>
@@ -6526,7 +6605,7 @@
         </w:tc>
         <w:tc>
           <w:tcPr>
-            <w:tcW w:w="686" w:type="dxa"/>
+            <w:tcW w:w="720" w:type="dxa"/>
           </w:tcPr>
           <w:p>
             <w:pPr>
@@ -6546,7 +6625,7 @@
         </w:tc>
         <w:tc>
           <w:tcPr>
-            <w:tcW w:w="686" w:type="dxa"/>
+            <w:tcW w:w="720" w:type="dxa"/>
           </w:tcPr>
           <w:p>
             <w:pPr>
@@ -6566,7 +6645,7 @@
         </w:tc>
         <w:tc>
           <w:tcPr>
-            <w:tcW w:w="668" w:type="dxa"/>
+            <w:tcW w:w="720" w:type="dxa"/>
           </w:tcPr>
           <w:p>
             <w:pPr>
@@ -6586,7 +6665,7 @@
         </w:tc>
         <w:tc>
           <w:tcPr>
-            <w:tcW w:w="645" w:type="dxa"/>
+            <w:tcW w:w="720" w:type="dxa"/>
           </w:tcPr>
           <w:p>
             <w:pPr>
@@ -6608,54 +6687,54 @@
       <w:tr>
         <w:tc>
           <w:tcPr>
-            <w:tcW w:w="3600" w:type="dxa"/>
-          </w:tcPr>
-          <w:p>
-            <w:pPr>
-              <w:rPr>
-                <w:sz w:val="22"/>
-                <w:szCs w:val="22"/>
-              </w:rPr>
-            </w:pPr>
-            <w:r>
-              <w:rPr>
-                <w:sz w:val="22"/>
-                <w:szCs w:val="22"/>
-              </w:rPr>
-              <w:t xml:space="preserve">Percent </w:t>
-            </w:r>
-            <w:r>
-              <w:rPr>
-                <w:sz w:val="22"/>
-                <w:szCs w:val="22"/>
-              </w:rPr>
-              <w:t xml:space="preserve">of County </w:t>
-            </w:r>
-            <w:r>
-              <w:rPr>
-                <w:sz w:val="22"/>
-                <w:szCs w:val="22"/>
-              </w:rPr>
-              <w:t>with College Degree</w:t>
-            </w:r>
-          </w:p>
-        </w:tc>
-        <w:tc>
-          <w:tcPr>
-            <w:tcW w:w="261" w:type="dxa"/>
-          </w:tcPr>
-          <w:p>
-            <w:pPr>
-              <w:rPr>
-                <w:sz w:val="22"/>
-                <w:szCs w:val="22"/>
-              </w:rPr>
-            </w:pPr>
-          </w:p>
-        </w:tc>
-        <w:tc>
-          <w:tcPr>
-            <w:tcW w:w="764" w:type="dxa"/>
+            <w:tcW w:w="3420" w:type="dxa"/>
+          </w:tcPr>
+          <w:p>
+            <w:pPr>
+              <w:rPr>
+                <w:sz w:val="22"/>
+                <w:szCs w:val="22"/>
+              </w:rPr>
+            </w:pPr>
+            <w:r>
+              <w:rPr>
+                <w:sz w:val="22"/>
+                <w:szCs w:val="22"/>
+              </w:rPr>
+              <w:t xml:space="preserve">County </w:t>
+            </w:r>
+            <w:r>
+              <w:rPr>
+                <w:sz w:val="22"/>
+                <w:szCs w:val="22"/>
+              </w:rPr>
+              <w:t>College Degree</w:t>
+            </w:r>
+            <w:r>
+              <w:rPr>
+                <w:sz w:val="22"/>
+                <w:szCs w:val="22"/>
+              </w:rPr>
+              <w:t xml:space="preserve"> Rate</w:t>
+            </w:r>
+          </w:p>
+        </w:tc>
+        <w:tc>
+          <w:tcPr>
+            <w:tcW w:w="810" w:type="dxa"/>
+          </w:tcPr>
+          <w:p>
+            <w:pPr>
+              <w:rPr>
+                <w:sz w:val="22"/>
+                <w:szCs w:val="22"/>
+              </w:rPr>
+            </w:pPr>
+          </w:p>
+        </w:tc>
+        <w:tc>
+          <w:tcPr>
+            <w:tcW w:w="720" w:type="dxa"/>
           </w:tcPr>
           <w:p>
             <w:pPr>
@@ -6675,7 +6754,7 @@
         </w:tc>
         <w:tc>
           <w:tcPr>
-            <w:tcW w:w="764" w:type="dxa"/>
+            <w:tcW w:w="720" w:type="dxa"/>
           </w:tcPr>
           <w:p>
             <w:pPr>
@@ -6695,7 +6774,7 @@
         </w:tc>
         <w:tc>
           <w:tcPr>
-            <w:tcW w:w="764" w:type="dxa"/>
+            <w:tcW w:w="720" w:type="dxa"/>
           </w:tcPr>
           <w:p>
             <w:pPr>
@@ -6715,7 +6794,7 @@
         </w:tc>
         <w:tc>
           <w:tcPr>
-            <w:tcW w:w="764" w:type="dxa"/>
+            <w:tcW w:w="720" w:type="dxa"/>
           </w:tcPr>
           <w:p>
             <w:pPr>
@@ -6735,7 +6814,7 @@
         </w:tc>
         <w:tc>
           <w:tcPr>
-            <w:tcW w:w="764" w:type="dxa"/>
+            <w:tcW w:w="720" w:type="dxa"/>
           </w:tcPr>
           <w:p>
             <w:pPr>
@@ -6755,7 +6834,7 @@
         </w:tc>
         <w:tc>
           <w:tcPr>
-            <w:tcW w:w="654" w:type="dxa"/>
+            <w:tcW w:w="720" w:type="dxa"/>
           </w:tcPr>
           <w:p>
             <w:pPr>
@@ -6775,7 +6854,7 @@
         </w:tc>
         <w:tc>
           <w:tcPr>
-            <w:tcW w:w="686" w:type="dxa"/>
+            <w:tcW w:w="720" w:type="dxa"/>
           </w:tcPr>
           <w:p>
             <w:pPr>
@@ -6795,7 +6874,7 @@
         </w:tc>
         <w:tc>
           <w:tcPr>
-            <w:tcW w:w="686" w:type="dxa"/>
+            <w:tcW w:w="720" w:type="dxa"/>
           </w:tcPr>
           <w:p>
             <w:pPr>
@@ -6815,7 +6894,7 @@
         </w:tc>
         <w:tc>
           <w:tcPr>
-            <w:tcW w:w="668" w:type="dxa"/>
+            <w:tcW w:w="720" w:type="dxa"/>
           </w:tcPr>
           <w:p>
             <w:pPr>
@@ -6835,7 +6914,7 @@
         </w:tc>
         <w:tc>
           <w:tcPr>
-            <w:tcW w:w="645" w:type="dxa"/>
+            <w:tcW w:w="720" w:type="dxa"/>
           </w:tcPr>
           <w:p>
             <w:pPr>
@@ -6857,54 +6936,54 @@
       <w:tr>
         <w:tc>
           <w:tcPr>
-            <w:tcW w:w="3600" w:type="dxa"/>
-          </w:tcPr>
-          <w:p>
-            <w:pPr>
-              <w:rPr>
-                <w:sz w:val="22"/>
-                <w:szCs w:val="22"/>
-              </w:rPr>
-            </w:pPr>
-            <w:r>
-              <w:rPr>
-                <w:sz w:val="22"/>
-                <w:szCs w:val="22"/>
-              </w:rPr>
-              <w:t xml:space="preserve">Percent </w:t>
-            </w:r>
-            <w:r>
-              <w:rPr>
-                <w:sz w:val="22"/>
-                <w:szCs w:val="22"/>
-              </w:rPr>
-              <w:t xml:space="preserve">of County </w:t>
-            </w:r>
-            <w:r>
-              <w:rPr>
-                <w:sz w:val="22"/>
-                <w:szCs w:val="22"/>
-              </w:rPr>
-              <w:t>in Poverty</w:t>
-            </w:r>
-          </w:p>
-        </w:tc>
-        <w:tc>
-          <w:tcPr>
-            <w:tcW w:w="261" w:type="dxa"/>
-          </w:tcPr>
-          <w:p>
-            <w:pPr>
-              <w:rPr>
-                <w:sz w:val="22"/>
-                <w:szCs w:val="22"/>
-              </w:rPr>
-            </w:pPr>
-          </w:p>
-        </w:tc>
-        <w:tc>
-          <w:tcPr>
-            <w:tcW w:w="764" w:type="dxa"/>
+            <w:tcW w:w="3420" w:type="dxa"/>
+          </w:tcPr>
+          <w:p>
+            <w:pPr>
+              <w:rPr>
+                <w:sz w:val="22"/>
+                <w:szCs w:val="22"/>
+              </w:rPr>
+            </w:pPr>
+            <w:r>
+              <w:rPr>
+                <w:sz w:val="22"/>
+                <w:szCs w:val="22"/>
+              </w:rPr>
+              <w:t xml:space="preserve">County </w:t>
+            </w:r>
+            <w:r>
+              <w:rPr>
+                <w:sz w:val="22"/>
+                <w:szCs w:val="22"/>
+              </w:rPr>
+              <w:t>Poverty</w:t>
+            </w:r>
+            <w:r>
+              <w:rPr>
+                <w:sz w:val="22"/>
+                <w:szCs w:val="22"/>
+              </w:rPr>
+              <w:t xml:space="preserve"> Rate</w:t>
+            </w:r>
+          </w:p>
+        </w:tc>
+        <w:tc>
+          <w:tcPr>
+            <w:tcW w:w="810" w:type="dxa"/>
+          </w:tcPr>
+          <w:p>
+            <w:pPr>
+              <w:rPr>
+                <w:sz w:val="22"/>
+                <w:szCs w:val="22"/>
+              </w:rPr>
+            </w:pPr>
+          </w:p>
+        </w:tc>
+        <w:tc>
+          <w:tcPr>
+            <w:tcW w:w="720" w:type="dxa"/>
           </w:tcPr>
           <w:p>
             <w:pPr>
@@ -6924,7 +7003,7 @@
         </w:tc>
         <w:tc>
           <w:tcPr>
-            <w:tcW w:w="764" w:type="dxa"/>
+            <w:tcW w:w="720" w:type="dxa"/>
           </w:tcPr>
           <w:p>
             <w:pPr>
@@ -6944,7 +7023,7 @@
         </w:tc>
         <w:tc>
           <w:tcPr>
-            <w:tcW w:w="764" w:type="dxa"/>
+            <w:tcW w:w="720" w:type="dxa"/>
           </w:tcPr>
           <w:p>
             <w:pPr>
@@ -6964,7 +7043,7 @@
         </w:tc>
         <w:tc>
           <w:tcPr>
-            <w:tcW w:w="764" w:type="dxa"/>
+            <w:tcW w:w="720" w:type="dxa"/>
           </w:tcPr>
           <w:p>
             <w:pPr>
@@ -6984,7 +7063,7 @@
         </w:tc>
         <w:tc>
           <w:tcPr>
-            <w:tcW w:w="764" w:type="dxa"/>
+            <w:tcW w:w="720" w:type="dxa"/>
           </w:tcPr>
           <w:p>
             <w:pPr>
@@ -7004,7 +7083,7 @@
         </w:tc>
         <w:tc>
           <w:tcPr>
-            <w:tcW w:w="654" w:type="dxa"/>
+            <w:tcW w:w="720" w:type="dxa"/>
           </w:tcPr>
           <w:p>
             <w:pPr>
@@ -7024,7 +7103,7 @@
         </w:tc>
         <w:tc>
           <w:tcPr>
-            <w:tcW w:w="686" w:type="dxa"/>
+            <w:tcW w:w="720" w:type="dxa"/>
           </w:tcPr>
           <w:p>
             <w:pPr>
@@ -7044,7 +7123,7 @@
         </w:tc>
         <w:tc>
           <w:tcPr>
-            <w:tcW w:w="686" w:type="dxa"/>
+            <w:tcW w:w="720" w:type="dxa"/>
           </w:tcPr>
           <w:p>
             <w:pPr>
@@ -7064,7 +7143,7 @@
         </w:tc>
         <w:tc>
           <w:tcPr>
-            <w:tcW w:w="668" w:type="dxa"/>
+            <w:tcW w:w="720" w:type="dxa"/>
           </w:tcPr>
           <w:p>
             <w:pPr>
@@ -7084,7 +7163,7 @@
         </w:tc>
         <w:tc>
           <w:tcPr>
-            <w:tcW w:w="645" w:type="dxa"/>
+            <w:tcW w:w="720" w:type="dxa"/>
           </w:tcPr>
           <w:p>
             <w:pPr>
@@ -7106,54 +7185,54 @@
       <w:tr>
         <w:tc>
           <w:tcPr>
-            <w:tcW w:w="3600" w:type="dxa"/>
-          </w:tcPr>
-          <w:p>
-            <w:pPr>
-              <w:rPr>
-                <w:sz w:val="22"/>
-                <w:szCs w:val="22"/>
-              </w:rPr>
-            </w:pPr>
-            <w:r>
-              <w:rPr>
-                <w:sz w:val="22"/>
-                <w:szCs w:val="22"/>
-              </w:rPr>
-              <w:t xml:space="preserve">Percent </w:t>
-            </w:r>
-            <w:r>
-              <w:rPr>
-                <w:sz w:val="22"/>
-                <w:szCs w:val="22"/>
-              </w:rPr>
-              <w:t xml:space="preserve">of County </w:t>
-            </w:r>
-            <w:r>
-              <w:rPr>
-                <w:sz w:val="22"/>
-                <w:szCs w:val="22"/>
-              </w:rPr>
-              <w:t>SNAP Beneficiaries</w:t>
-            </w:r>
-          </w:p>
-        </w:tc>
-        <w:tc>
-          <w:tcPr>
-            <w:tcW w:w="261" w:type="dxa"/>
-          </w:tcPr>
-          <w:p>
-            <w:pPr>
-              <w:rPr>
-                <w:sz w:val="22"/>
-                <w:szCs w:val="22"/>
-              </w:rPr>
-            </w:pPr>
-          </w:p>
-        </w:tc>
-        <w:tc>
-          <w:tcPr>
-            <w:tcW w:w="764" w:type="dxa"/>
+            <w:tcW w:w="3420" w:type="dxa"/>
+          </w:tcPr>
+          <w:p>
+            <w:pPr>
+              <w:rPr>
+                <w:sz w:val="22"/>
+                <w:szCs w:val="22"/>
+              </w:rPr>
+            </w:pPr>
+            <w:r>
+              <w:rPr>
+                <w:sz w:val="22"/>
+                <w:szCs w:val="22"/>
+              </w:rPr>
+              <w:t xml:space="preserve">County </w:t>
+            </w:r>
+            <w:r>
+              <w:rPr>
+                <w:sz w:val="22"/>
+                <w:szCs w:val="22"/>
+              </w:rPr>
+              <w:t>SNAP Beneficiar</w:t>
+            </w:r>
+            <w:r>
+              <w:rPr>
+                <w:sz w:val="22"/>
+                <w:szCs w:val="22"/>
+              </w:rPr>
+              <w:t>y Rate</w:t>
+            </w:r>
+          </w:p>
+        </w:tc>
+        <w:tc>
+          <w:tcPr>
+            <w:tcW w:w="810" w:type="dxa"/>
+          </w:tcPr>
+          <w:p>
+            <w:pPr>
+              <w:rPr>
+                <w:sz w:val="22"/>
+                <w:szCs w:val="22"/>
+              </w:rPr>
+            </w:pPr>
+          </w:p>
+        </w:tc>
+        <w:tc>
+          <w:tcPr>
+            <w:tcW w:w="720" w:type="dxa"/>
           </w:tcPr>
           <w:p>
             <w:pPr>
@@ -7173,7 +7252,7 @@
         </w:tc>
         <w:tc>
           <w:tcPr>
-            <w:tcW w:w="764" w:type="dxa"/>
+            <w:tcW w:w="720" w:type="dxa"/>
           </w:tcPr>
           <w:p>
             <w:pPr>
@@ -7193,7 +7272,7 @@
         </w:tc>
         <w:tc>
           <w:tcPr>
-            <w:tcW w:w="764" w:type="dxa"/>
+            <w:tcW w:w="720" w:type="dxa"/>
           </w:tcPr>
           <w:p>
             <w:pPr>
@@ -7213,7 +7292,7 @@
         </w:tc>
         <w:tc>
           <w:tcPr>
-            <w:tcW w:w="764" w:type="dxa"/>
+            <w:tcW w:w="720" w:type="dxa"/>
           </w:tcPr>
           <w:p>
             <w:pPr>
@@ -7233,7 +7312,7 @@
         </w:tc>
         <w:tc>
           <w:tcPr>
-            <w:tcW w:w="764" w:type="dxa"/>
+            <w:tcW w:w="720" w:type="dxa"/>
           </w:tcPr>
           <w:p>
             <w:pPr>
@@ -7253,7 +7332,7 @@
         </w:tc>
         <w:tc>
           <w:tcPr>
-            <w:tcW w:w="654" w:type="dxa"/>
+            <w:tcW w:w="720" w:type="dxa"/>
           </w:tcPr>
           <w:p>
             <w:pPr>
@@ -7273,7 +7352,7 @@
         </w:tc>
         <w:tc>
           <w:tcPr>
-            <w:tcW w:w="686" w:type="dxa"/>
+            <w:tcW w:w="720" w:type="dxa"/>
           </w:tcPr>
           <w:p>
             <w:pPr>
@@ -7293,7 +7372,7 @@
         </w:tc>
         <w:tc>
           <w:tcPr>
-            <w:tcW w:w="686" w:type="dxa"/>
+            <w:tcW w:w="720" w:type="dxa"/>
           </w:tcPr>
           <w:p>
             <w:pPr>
@@ -7313,7 +7392,7 @@
         </w:tc>
         <w:tc>
           <w:tcPr>
-            <w:tcW w:w="668" w:type="dxa"/>
+            <w:tcW w:w="720" w:type="dxa"/>
           </w:tcPr>
           <w:p>
             <w:pPr>
@@ -7335,7 +7414,7 @@
         </w:tc>
         <w:tc>
           <w:tcPr>
-            <w:tcW w:w="645" w:type="dxa"/>
+            <w:tcW w:w="720" w:type="dxa"/>
           </w:tcPr>
           <w:p>
             <w:pPr>
@@ -7357,54 +7436,61 @@
       <w:tr>
         <w:tc>
           <w:tcPr>
-            <w:tcW w:w="3600" w:type="dxa"/>
-          </w:tcPr>
-          <w:p>
-            <w:pPr>
-              <w:rPr>
-                <w:sz w:val="22"/>
-                <w:szCs w:val="22"/>
-              </w:rPr>
-            </w:pPr>
-            <w:r>
-              <w:rPr>
-                <w:sz w:val="22"/>
-                <w:szCs w:val="22"/>
-              </w:rPr>
-              <w:t xml:space="preserve">Percent </w:t>
-            </w:r>
-            <w:r>
-              <w:rPr>
-                <w:sz w:val="22"/>
-                <w:szCs w:val="22"/>
-              </w:rPr>
-              <w:t xml:space="preserve">of County </w:t>
-            </w:r>
-            <w:r>
-              <w:rPr>
-                <w:sz w:val="22"/>
-                <w:szCs w:val="22"/>
-              </w:rPr>
-              <w:t>Single-Mother Households</w:t>
-            </w:r>
-          </w:p>
-        </w:tc>
-        <w:tc>
-          <w:tcPr>
-            <w:tcW w:w="261" w:type="dxa"/>
-          </w:tcPr>
-          <w:p>
-            <w:pPr>
-              <w:rPr>
-                <w:sz w:val="22"/>
-                <w:szCs w:val="22"/>
-              </w:rPr>
-            </w:pPr>
-          </w:p>
-        </w:tc>
-        <w:tc>
-          <w:tcPr>
-            <w:tcW w:w="764" w:type="dxa"/>
+            <w:tcW w:w="3420" w:type="dxa"/>
+          </w:tcPr>
+          <w:p>
+            <w:pPr>
+              <w:rPr>
+                <w:sz w:val="22"/>
+                <w:szCs w:val="22"/>
+              </w:rPr>
+            </w:pPr>
+            <w:r>
+              <w:rPr>
+                <w:sz w:val="22"/>
+                <w:szCs w:val="22"/>
+              </w:rPr>
+              <w:t xml:space="preserve">County </w:t>
+            </w:r>
+            <w:r>
+              <w:rPr>
+                <w:sz w:val="22"/>
+                <w:szCs w:val="22"/>
+              </w:rPr>
+              <w:t xml:space="preserve">Single-Mother </w:t>
+            </w:r>
+            <w:r>
+              <w:rPr>
+                <w:sz w:val="22"/>
+                <w:szCs w:val="22"/>
+              </w:rPr>
+              <w:t>Household</w:t>
+            </w:r>
+            <w:r>
+              <w:rPr>
+                <w:sz w:val="22"/>
+                <w:szCs w:val="22"/>
+              </w:rPr>
+              <w:t xml:space="preserve"> Rate</w:t>
+            </w:r>
+          </w:p>
+        </w:tc>
+        <w:tc>
+          <w:tcPr>
+            <w:tcW w:w="810" w:type="dxa"/>
+          </w:tcPr>
+          <w:p>
+            <w:pPr>
+              <w:rPr>
+                <w:sz w:val="22"/>
+                <w:szCs w:val="22"/>
+              </w:rPr>
+            </w:pPr>
+          </w:p>
+        </w:tc>
+        <w:tc>
+          <w:tcPr>
+            <w:tcW w:w="720" w:type="dxa"/>
           </w:tcPr>
           <w:p>
             <w:pPr>
@@ -7424,7 +7510,7 @@
         </w:tc>
         <w:tc>
           <w:tcPr>
-            <w:tcW w:w="764" w:type="dxa"/>
+            <w:tcW w:w="720" w:type="dxa"/>
           </w:tcPr>
           <w:p>
             <w:pPr>
@@ -7444,7 +7530,7 @@
         </w:tc>
         <w:tc>
           <w:tcPr>
-            <w:tcW w:w="764" w:type="dxa"/>
+            <w:tcW w:w="720" w:type="dxa"/>
           </w:tcPr>
           <w:p>
             <w:pPr>
@@ -7464,7 +7550,7 @@
         </w:tc>
         <w:tc>
           <w:tcPr>
-            <w:tcW w:w="764" w:type="dxa"/>
+            <w:tcW w:w="720" w:type="dxa"/>
           </w:tcPr>
           <w:p>
             <w:pPr>
@@ -7484,7 +7570,7 @@
         </w:tc>
         <w:tc>
           <w:tcPr>
-            <w:tcW w:w="764" w:type="dxa"/>
+            <w:tcW w:w="720" w:type="dxa"/>
           </w:tcPr>
           <w:p>
             <w:pPr>
@@ -7504,7 +7590,7 @@
         </w:tc>
         <w:tc>
           <w:tcPr>
-            <w:tcW w:w="654" w:type="dxa"/>
+            <w:tcW w:w="720" w:type="dxa"/>
           </w:tcPr>
           <w:p>
             <w:pPr>
@@ -7524,7 +7610,7 @@
         </w:tc>
         <w:tc>
           <w:tcPr>
-            <w:tcW w:w="686" w:type="dxa"/>
+            <w:tcW w:w="720" w:type="dxa"/>
           </w:tcPr>
           <w:p>
             <w:pPr>
@@ -7544,7 +7630,7 @@
         </w:tc>
         <w:tc>
           <w:tcPr>
-            <w:tcW w:w="686" w:type="dxa"/>
+            <w:tcW w:w="720" w:type="dxa"/>
           </w:tcPr>
           <w:p>
             <w:pPr>
@@ -7564,7 +7650,7 @@
         </w:tc>
         <w:tc>
           <w:tcPr>
-            <w:tcW w:w="668" w:type="dxa"/>
+            <w:tcW w:w="720" w:type="dxa"/>
           </w:tcPr>
           <w:p>
             <w:pPr>
@@ -7584,7 +7670,7 @@
         </w:tc>
         <w:tc>
           <w:tcPr>
-            <w:tcW w:w="645" w:type="dxa"/>
+            <w:tcW w:w="720" w:type="dxa"/>
           </w:tcPr>
           <w:p>
             <w:pPr>
@@ -7613,6 +7699,54 @@
     </w:sectPr>
   </w:body>
 </w:document>
+</file>
+
+<file path=word/comments.xml><?xml version="1.0" encoding="utf-8"?>
+<w:comments xmlns:wpc="http://schemas.microsoft.com/office/word/2010/wordprocessingCanvas" xmlns:cx="http://schemas.microsoft.com/office/drawing/2014/chartex" xmlns:cx1="http://schemas.microsoft.com/office/drawing/2015/9/8/chartex" xmlns:cx2="http://schemas.microsoft.com/office/drawing/2015/10/21/chartex" xmlns:cx3="http://schemas.microsoft.com/office/drawing/2016/5/9/chartex" xmlns:cx4="http://schemas.microsoft.com/office/drawing/2016/5/10/chartex" xmlns:cx5="http://schemas.microsoft.com/office/drawing/2016/5/11/chartex" xmlns:cx6="http://schemas.microsoft.com/office/drawing/2016/5/12/chartex" xmlns:cx7="http://schemas.microsoft.com/office/drawing/2016/5/13/chartex" xmlns:cx8="http://schemas.microsoft.com/office/drawing/2016/5/14/chartex" xmlns:mc="http://schemas.openxmlformats.org/markup-compatibility/2006" xmlns:aink="http://schemas.microsoft.com/office/drawing/2016/ink" xmlns:am3d="http://schemas.microsoft.com/office/drawing/2017/model3d" xmlns:o="urn:schemas-microsoft-com:office:office" xmlns:oel="http://schemas.microsoft.com/office/2019/extlst" xmlns:r="http://schemas.openxmlformats.org/officeDocument/2006/relationships" xmlns:m="http://schemas.openxmlformats.org/officeDocument/2006/math" xmlns:v="urn:schemas-microsoft-com:vml" xmlns:wp14="http://schemas.microsoft.com/office/word/2010/wordprocessingDrawing" xmlns:wp="http://schemas.openxmlformats.org/drawingml/2006/wordprocessingDrawing" xmlns:w10="urn:schemas-microsoft-com:office:word" xmlns:w="http://schemas.openxmlformats.org/wordprocessingml/2006/main" xmlns:w14="http://schemas.microsoft.com/office/word/2010/wordml" xmlns:w15="http://schemas.microsoft.com/office/word/2012/wordml" xmlns:w16cex="http://schemas.microsoft.com/office/word/2018/wordml/cex" xmlns:w16cid="http://schemas.microsoft.com/office/word/2016/wordml/cid" xmlns:w16="http://schemas.microsoft.com/office/word/2018/wordml" xmlns:w16sdtdh="http://schemas.microsoft.com/office/word/2020/wordml/sdtdatahash" xmlns:w16se="http://schemas.microsoft.com/office/word/2015/wordml/symex" xmlns:wpg="http://schemas.microsoft.com/office/word/2010/wordprocessingGroup" xmlns:wpi="http://schemas.microsoft.com/office/word/2010/wordprocessingInk" xmlns:wne="http://schemas.microsoft.com/office/word/2006/wordml" xmlns:wps="http://schemas.microsoft.com/office/word/2010/wordprocessingShape" mc:Ignorable="w14 w15 w16se w16cid w16 w16cex w16sdtdh wp14">
+  <w:comment w:id="0" w:author="Gabriella Meltzer" w:date="2023-01-23T18:17:00Z" w:initials="GM">
+    <w:p>
+      <w:r>
+        <w:rPr>
+          <w:rStyle w:val="CommentReference"/>
+        </w:rPr>
+        <w:annotationRef/>
+      </w:r>
+      <w:r>
+        <w:rPr>
+          <w:sz w:val="20"/>
+          <w:szCs w:val="20"/>
+        </w:rPr>
+        <w:t>Given the different interpretation (not SDs),  the question is whether this is the right label</w:t>
+      </w:r>
+    </w:p>
+  </w:comment>
+</w:comments>
+</file>
+
+<file path=word/commentsExtended.xml><?xml version="1.0" encoding="utf-8"?>
+<w15:commentsEx xmlns:wpc="http://schemas.microsoft.com/office/word/2010/wordprocessingCanvas" xmlns:cx="http://schemas.microsoft.com/office/drawing/2014/chartex" xmlns:cx1="http://schemas.microsoft.com/office/drawing/2015/9/8/chartex" xmlns:cx2="http://schemas.microsoft.com/office/drawing/2015/10/21/chartex" xmlns:cx3="http://schemas.microsoft.com/office/drawing/2016/5/9/chartex" xmlns:cx4="http://schemas.microsoft.com/office/drawing/2016/5/10/chartex" xmlns:cx5="http://schemas.microsoft.com/office/drawing/2016/5/11/chartex" xmlns:cx6="http://schemas.microsoft.com/office/drawing/2016/5/12/chartex" xmlns:cx7="http://schemas.microsoft.com/office/drawing/2016/5/13/chartex" xmlns:cx8="http://schemas.microsoft.com/office/drawing/2016/5/14/chartex" xmlns:mc="http://schemas.openxmlformats.org/markup-compatibility/2006" xmlns:aink="http://schemas.microsoft.com/office/drawing/2016/ink" xmlns:am3d="http://schemas.microsoft.com/office/drawing/2017/model3d" xmlns:o="urn:schemas-microsoft-com:office:office" xmlns:oel="http://schemas.microsoft.com/office/2019/extlst" xmlns:r="http://schemas.openxmlformats.org/officeDocument/2006/relationships" xmlns:m="http://schemas.openxmlformats.org/officeDocument/2006/math" xmlns:v="urn:schemas-microsoft-com:vml" xmlns:wp14="http://schemas.microsoft.com/office/word/2010/wordprocessingDrawing" xmlns:wp="http://schemas.openxmlformats.org/drawingml/2006/wordprocessingDrawing" xmlns:w10="urn:schemas-microsoft-com:office:word" xmlns:w="http://schemas.openxmlformats.org/wordprocessingml/2006/main" xmlns:w14="http://schemas.microsoft.com/office/word/2010/wordml" xmlns:w15="http://schemas.microsoft.com/office/word/2012/wordml" xmlns:w16cex="http://schemas.microsoft.com/office/word/2018/wordml/cex" xmlns:w16cid="http://schemas.microsoft.com/office/word/2016/wordml/cid" xmlns:w16="http://schemas.microsoft.com/office/word/2018/wordml" xmlns:w16sdtdh="http://schemas.microsoft.com/office/word/2020/wordml/sdtdatahash" xmlns:w16se="http://schemas.microsoft.com/office/word/2015/wordml/symex" xmlns:wpg="http://schemas.microsoft.com/office/word/2010/wordprocessingGroup" xmlns:wpi="http://schemas.microsoft.com/office/word/2010/wordprocessingInk" xmlns:wne="http://schemas.microsoft.com/office/word/2006/wordml" xmlns:wps="http://schemas.microsoft.com/office/word/2010/wordprocessingShape" mc:Ignorable="w14 w15 w16se w16cid w16 w16cex w16sdtdh wp14">
+  <w15:commentEx w15:paraId="59DDB3E9" w15:done="0"/>
+</w15:commentsEx>
+</file>
+
+<file path=word/commentsExtensible.xml><?xml version="1.0" encoding="utf-8"?>
+<w16cex:commentsExtensible xmlns:wpc="http://schemas.microsoft.com/office/word/2010/wordprocessingCanvas" xmlns:cx="http://schemas.microsoft.com/office/drawing/2014/chartex" xmlns:cx1="http://schemas.microsoft.com/office/drawing/2015/9/8/chartex" xmlns:cx2="http://schemas.microsoft.com/office/drawing/2015/10/21/chartex" xmlns:cx3="http://schemas.microsoft.com/office/drawing/2016/5/9/chartex" xmlns:cx4="http://schemas.microsoft.com/office/drawing/2016/5/10/chartex" xmlns:cx5="http://schemas.microsoft.com/office/drawing/2016/5/11/chartex" xmlns:cx6="http://schemas.microsoft.com/office/drawing/2016/5/12/chartex" xmlns:cx7="http://schemas.microsoft.com/office/drawing/2016/5/13/chartex" xmlns:cx8="http://schemas.microsoft.com/office/drawing/2016/5/14/chartex" xmlns:mc="http://schemas.openxmlformats.org/markup-compatibility/2006" xmlns:aink="http://schemas.microsoft.com/office/drawing/2016/ink" xmlns:am3d="http://schemas.microsoft.com/office/drawing/2017/model3d" xmlns:o="urn:schemas-microsoft-com:office:office" xmlns:oel="http://schemas.microsoft.com/office/2019/extlst" xmlns:r="http://schemas.openxmlformats.org/officeDocument/2006/relationships" xmlns:m="http://schemas.openxmlformats.org/officeDocument/2006/math" xmlns:v="urn:schemas-microsoft-com:vml" xmlns:wp14="http://schemas.microsoft.com/office/word/2010/wordprocessingDrawing" xmlns:wp="http://schemas.openxmlformats.org/drawingml/2006/wordprocessingDrawing" xmlns:w10="urn:schemas-microsoft-com:office:word" xmlns:w="http://schemas.openxmlformats.org/wordprocessingml/2006/main" xmlns:w14="http://schemas.microsoft.com/office/word/2010/wordml" xmlns:w15="http://schemas.microsoft.com/office/word/2012/wordml" xmlns:w16cex="http://schemas.microsoft.com/office/word/2018/wordml/cex" xmlns:w16cid="http://schemas.microsoft.com/office/word/2016/wordml/cid" xmlns:w16="http://schemas.microsoft.com/office/word/2018/wordml" xmlns:w16sdtdh="http://schemas.microsoft.com/office/word/2020/wordml/sdtdatahash" xmlns:w16se="http://schemas.microsoft.com/office/word/2015/wordml/symex" xmlns:wpg="http://schemas.microsoft.com/office/word/2010/wordprocessingGroup" xmlns:wpi="http://schemas.microsoft.com/office/word/2010/wordprocessingInk" xmlns:wne="http://schemas.microsoft.com/office/word/2006/wordml" xmlns:wps="http://schemas.microsoft.com/office/word/2010/wordprocessingShape" mc:Ignorable="w14 w15 w16se w16cid w16 w16cex w16sdtdh wp14">
+  <w16cex:commentExtensible w16cex:durableId="27794DB3" w16cex:dateUtc="2023-01-23T23:17:00Z"/>
+</w16cex:commentsExtensible>
+</file>
+
+<file path=word/commentsIds.xml><?xml version="1.0" encoding="utf-8"?>
+<w16cid:commentsIds xmlns:wpc="http://schemas.microsoft.com/office/word/2010/wordprocessingCanvas" xmlns:cx="http://schemas.microsoft.com/office/drawing/2014/chartex" xmlns:cx1="http://schemas.microsoft.com/office/drawing/2015/9/8/chartex" xmlns:cx2="http://schemas.microsoft.com/office/drawing/2015/10/21/chartex" xmlns:cx3="http://schemas.microsoft.com/office/drawing/2016/5/9/chartex" xmlns:cx4="http://schemas.microsoft.com/office/drawing/2016/5/10/chartex" xmlns:cx5="http://schemas.microsoft.com/office/drawing/2016/5/11/chartex" xmlns:cx6="http://schemas.microsoft.com/office/drawing/2016/5/12/chartex" xmlns:cx7="http://schemas.microsoft.com/office/drawing/2016/5/13/chartex" xmlns:cx8="http://schemas.microsoft.com/office/drawing/2016/5/14/chartex" xmlns:mc="http://schemas.openxmlformats.org/markup-compatibility/2006" xmlns:aink="http://schemas.microsoft.com/office/drawing/2016/ink" xmlns:am3d="http://schemas.microsoft.com/office/drawing/2017/model3d" xmlns:o="urn:schemas-microsoft-com:office:office" xmlns:oel="http://schemas.microsoft.com/office/2019/extlst" xmlns:r="http://schemas.openxmlformats.org/officeDocument/2006/relationships" xmlns:m="http://schemas.openxmlformats.org/officeDocument/2006/math" xmlns:v="urn:schemas-microsoft-com:vml" xmlns:wp14="http://schemas.microsoft.com/office/word/2010/wordprocessingDrawing" xmlns:wp="http://schemas.openxmlformats.org/drawingml/2006/wordprocessingDrawing" xmlns:w10="urn:schemas-microsoft-com:office:word" xmlns:w="http://schemas.openxmlformats.org/wordprocessingml/2006/main" xmlns:w14="http://schemas.microsoft.com/office/word/2010/wordml" xmlns:w15="http://schemas.microsoft.com/office/word/2012/wordml" xmlns:w16cex="http://schemas.microsoft.com/office/word/2018/wordml/cex" xmlns:w16cid="http://schemas.microsoft.com/office/word/2016/wordml/cid" xmlns:w16="http://schemas.microsoft.com/office/word/2018/wordml" xmlns:w16sdtdh="http://schemas.microsoft.com/office/word/2020/wordml/sdtdatahash" xmlns:w16se="http://schemas.microsoft.com/office/word/2015/wordml/symex" xmlns:wpg="http://schemas.microsoft.com/office/word/2010/wordprocessingGroup" xmlns:wpi="http://schemas.microsoft.com/office/word/2010/wordprocessingInk" xmlns:wne="http://schemas.microsoft.com/office/word/2006/wordml" xmlns:wps="http://schemas.microsoft.com/office/word/2010/wordprocessingShape" mc:Ignorable="w14 w15 w16se w16cid w16 w16cex w16sdtdh wp14">
+  <w16cid:commentId w16cid:paraId="59DDB3E9" w16cid:durableId="27794DB3"/>
+</w16cid:commentsIds>
+</file>
+
+<file path=word/people.xml><?xml version="1.0" encoding="utf-8"?>
+<w15:people xmlns:wpc="http://schemas.microsoft.com/office/word/2010/wordprocessingCanvas" xmlns:cx="http://schemas.microsoft.com/office/drawing/2014/chartex" xmlns:cx1="http://schemas.microsoft.com/office/drawing/2015/9/8/chartex" xmlns:cx2="http://schemas.microsoft.com/office/drawing/2015/10/21/chartex" xmlns:cx3="http://schemas.microsoft.com/office/drawing/2016/5/9/chartex" xmlns:cx4="http://schemas.microsoft.com/office/drawing/2016/5/10/chartex" xmlns:cx5="http://schemas.microsoft.com/office/drawing/2016/5/11/chartex" xmlns:cx6="http://schemas.microsoft.com/office/drawing/2016/5/12/chartex" xmlns:cx7="http://schemas.microsoft.com/office/drawing/2016/5/13/chartex" xmlns:cx8="http://schemas.microsoft.com/office/drawing/2016/5/14/chartex" xmlns:mc="http://schemas.openxmlformats.org/markup-compatibility/2006" xmlns:aink="http://schemas.microsoft.com/office/drawing/2016/ink" xmlns:am3d="http://schemas.microsoft.com/office/drawing/2017/model3d" xmlns:o="urn:schemas-microsoft-com:office:office" xmlns:oel="http://schemas.microsoft.com/office/2019/extlst" xmlns:r="http://schemas.openxmlformats.org/officeDocument/2006/relationships" xmlns:m="http://schemas.openxmlformats.org/officeDocument/2006/math" xmlns:v="urn:schemas-microsoft-com:vml" xmlns:wp14="http://schemas.microsoft.com/office/word/2010/wordprocessingDrawing" xmlns:wp="http://schemas.openxmlformats.org/drawingml/2006/wordprocessingDrawing" xmlns:w10="urn:schemas-microsoft-com:office:word" xmlns:w="http://schemas.openxmlformats.org/wordprocessingml/2006/main" xmlns:w14="http://schemas.microsoft.com/office/word/2010/wordml" xmlns:w15="http://schemas.microsoft.com/office/word/2012/wordml" xmlns:w16cex="http://schemas.microsoft.com/office/word/2018/wordml/cex" xmlns:w16cid="http://schemas.microsoft.com/office/word/2016/wordml/cid" xmlns:w16="http://schemas.microsoft.com/office/word/2018/wordml" xmlns:w16sdtdh="http://schemas.microsoft.com/office/word/2020/wordml/sdtdatahash" xmlns:w16se="http://schemas.microsoft.com/office/word/2015/wordml/symex" xmlns:wpg="http://schemas.microsoft.com/office/word/2010/wordprocessingGroup" xmlns:wpi="http://schemas.microsoft.com/office/word/2010/wordprocessingInk" xmlns:wne="http://schemas.microsoft.com/office/word/2006/wordml" xmlns:wps="http://schemas.microsoft.com/office/word/2010/wordprocessingShape" mc:Ignorable="w14 w15 w16se w16cid w16 w16cex w16sdtdh wp14">
+  <w15:person w15:author="Gabriella Meltzer">
+    <w15:presenceInfo w15:providerId="Windows Live" w15:userId="1922e6e6f0c2cea6"/>
+  </w15:person>
+</w15:people>
 </file>
 
 <file path=word/styles.xml><?xml version="1.0" encoding="utf-8"?>

</xml_diff>

<commit_message>
Reordered state plots and converted to be without grid lines
</commit_message>
<xml_diff>
--- a/tables/Table 1_Univariates.docx
+++ b/tables/Table 1_Univariates.docx
@@ -5,7 +5,7 @@
     <w:tbl>
       <w:tblPr>
         <w:tblStyle w:val="TableGrid"/>
-        <w:tblW w:w="11430" w:type="dxa"/>
+        <w:tblW w:w="14850" w:type="dxa"/>
         <w:tblInd w:w="-1085" w:type="dxa"/>
         <w:tblBorders>
           <w:top w:val="none" w:sz="0" w:space="0" w:color="auto"/>
@@ -20,6 +20,7 @@
       </w:tblPr>
       <w:tblGrid>
         <w:gridCol w:w="3420"/>
+        <w:gridCol w:w="3420"/>
         <w:gridCol w:w="810"/>
         <w:gridCol w:w="720"/>
         <w:gridCol w:w="720"/>
@@ -53,6 +54,24 @@
         </w:tc>
         <w:tc>
           <w:tcPr>
+            <w:tcW w:w="3420" w:type="dxa"/>
+            <w:tcBorders>
+              <w:top w:val="single" w:sz="2" w:space="0" w:color="auto"/>
+              <w:left w:val="single" w:sz="2" w:space="0" w:color="auto"/>
+              <w:bottom w:val="single" w:sz="2" w:space="0" w:color="auto"/>
+            </w:tcBorders>
+          </w:tcPr>
+          <w:p>
+            <w:pPr>
+              <w:rPr>
+                <w:sz w:val="22"/>
+                <w:szCs w:val="22"/>
+              </w:rPr>
+            </w:pPr>
+          </w:p>
+        </w:tc>
+        <w:tc>
+          <w:tcPr>
             <w:tcW w:w="810" w:type="dxa"/>
             <w:tcBorders>
               <w:top w:val="single" w:sz="2" w:space="0" w:color="auto"/>
@@ -147,10 +166,37 @@
         <w:tc>
           <w:tcPr>
             <w:tcW w:w="3420" w:type="dxa"/>
+            <w:vMerge w:val="restart"/>
             <w:tcBorders>
               <w:top w:val="single" w:sz="2" w:space="0" w:color="auto"/>
               <w:left w:val="single" w:sz="2" w:space="0" w:color="auto"/>
             </w:tcBorders>
+            <w:vAlign w:val="center"/>
+          </w:tcPr>
+          <w:p>
+            <w:pPr>
+              <w:jc w:val="center"/>
+              <w:rPr>
+                <w:sz w:val="22"/>
+                <w:szCs w:val="22"/>
+              </w:rPr>
+            </w:pPr>
+            <w:r>
+              <w:rPr>
+                <w:sz w:val="22"/>
+                <w:szCs w:val="22"/>
+              </w:rPr>
+              <w:t>Grade-specific standardized test scores</w:t>
+            </w:r>
+          </w:p>
+        </w:tc>
+        <w:tc>
+          <w:tcPr>
+            <w:tcW w:w="3420" w:type="dxa"/>
+            <w:tcBorders>
+              <w:top w:val="single" w:sz="2" w:space="0" w:color="auto"/>
+              <w:left w:val="single" w:sz="2" w:space="0" w:color="auto"/>
+            </w:tcBorders>
           </w:tcPr>
           <w:p>
             <w:pPr>
@@ -342,14 +388,7 @@
                 <w:sz w:val="22"/>
                 <w:szCs w:val="22"/>
               </w:rPr>
-              <w:t>9</w:t>
-            </w:r>
-            <w:r>
-              <w:rPr>
-                <w:sz w:val="22"/>
-                <w:szCs w:val="22"/>
-              </w:rPr>
-              <w:t>5</w:t>
+              <w:t>95</w:t>
             </w:r>
             <w:r>
               <w:rPr>
@@ -520,14 +559,7 @@
                 <w:sz w:val="22"/>
                 <w:szCs w:val="22"/>
               </w:rPr>
-              <w:t>9</w:t>
-            </w:r>
-            <w:r>
-              <w:rPr>
-                <w:sz w:val="22"/>
-                <w:szCs w:val="22"/>
-              </w:rPr>
-              <w:t>5</w:t>
+              <w:t>95</w:t>
             </w:r>
             <w:r>
               <w:rPr>
@@ -551,6 +583,23 @@
         <w:tc>
           <w:tcPr>
             <w:tcW w:w="3420" w:type="dxa"/>
+            <w:vMerge/>
+            <w:tcBorders>
+              <w:left w:val="single" w:sz="2" w:space="0" w:color="auto"/>
+            </w:tcBorders>
+          </w:tcPr>
+          <w:p>
+            <w:pPr>
+              <w:rPr>
+                <w:sz w:val="22"/>
+                <w:szCs w:val="22"/>
+              </w:rPr>
+            </w:pPr>
+          </w:p>
+        </w:tc>
+        <w:tc>
+          <w:tcPr>
+            <w:tcW w:w="3420" w:type="dxa"/>
             <w:vMerge w:val="restart"/>
             <w:tcBorders>
               <w:left w:val="single" w:sz="2" w:space="0" w:color="auto"/>
@@ -563,34 +612,12 @@
                 <w:szCs w:val="22"/>
               </w:rPr>
             </w:pPr>
-            <w:commentRangeStart w:id="0"/>
-            <w:r>
-              <w:rPr>
-                <w:sz w:val="22"/>
-                <w:szCs w:val="22"/>
-              </w:rPr>
-              <w:t xml:space="preserve">Mean Standardized </w:t>
-            </w:r>
-            <w:r>
-              <w:rPr>
-                <w:sz w:val="22"/>
-                <w:szCs w:val="22"/>
-              </w:rPr>
-              <w:t>Math</w:t>
-            </w:r>
-            <w:r>
-              <w:rPr>
-                <w:sz w:val="22"/>
-                <w:szCs w:val="22"/>
-              </w:rPr>
-              <w:t xml:space="preserve"> Score</w:t>
-            </w:r>
-            <w:commentRangeEnd w:id="0"/>
-            <w:r>
-              <w:rPr>
-                <w:rStyle w:val="CommentReference"/>
-              </w:rPr>
-              <w:commentReference w:id="0"/>
+            <w:r>
+              <w:rPr>
+                <w:sz w:val="22"/>
+                <w:szCs w:val="22"/>
+              </w:rPr>
+              <w:t>Mean Standardized Math Score</w:t>
             </w:r>
           </w:p>
         </w:tc>
@@ -851,6 +878,23 @@
         </w:tc>
         <w:tc>
           <w:tcPr>
+            <w:tcW w:w="3420" w:type="dxa"/>
+            <w:vMerge/>
+            <w:tcBorders>
+              <w:left w:val="single" w:sz="2" w:space="0" w:color="auto"/>
+            </w:tcBorders>
+          </w:tcPr>
+          <w:p>
+            <w:pPr>
+              <w:rPr>
+                <w:sz w:val="22"/>
+                <w:szCs w:val="22"/>
+              </w:rPr>
+            </w:pPr>
+          </w:p>
+        </w:tc>
+        <w:tc>
+          <w:tcPr>
             <w:tcW w:w="810" w:type="dxa"/>
           </w:tcPr>
           <w:p>
@@ -1106,6 +1150,23 @@
         </w:tc>
         <w:tc>
           <w:tcPr>
+            <w:tcW w:w="3420" w:type="dxa"/>
+            <w:vMerge/>
+            <w:tcBorders>
+              <w:left w:val="single" w:sz="2" w:space="0" w:color="auto"/>
+            </w:tcBorders>
+          </w:tcPr>
+          <w:p>
+            <w:pPr>
+              <w:rPr>
+                <w:sz w:val="22"/>
+                <w:szCs w:val="22"/>
+              </w:rPr>
+            </w:pPr>
+          </w:p>
+        </w:tc>
+        <w:tc>
+          <w:tcPr>
             <w:tcW w:w="810" w:type="dxa"/>
           </w:tcPr>
           <w:p>
@@ -1361,6 +1422,23 @@
         </w:tc>
         <w:tc>
           <w:tcPr>
+            <w:tcW w:w="3420" w:type="dxa"/>
+            <w:vMerge/>
+            <w:tcBorders>
+              <w:left w:val="single" w:sz="2" w:space="0" w:color="auto"/>
+            </w:tcBorders>
+          </w:tcPr>
+          <w:p>
+            <w:pPr>
+              <w:rPr>
+                <w:sz w:val="22"/>
+                <w:szCs w:val="22"/>
+              </w:rPr>
+            </w:pPr>
+          </w:p>
+        </w:tc>
+        <w:tc>
+          <w:tcPr>
             <w:tcW w:w="810" w:type="dxa"/>
           </w:tcPr>
           <w:p>
@@ -1616,6 +1694,23 @@
         </w:tc>
         <w:tc>
           <w:tcPr>
+            <w:tcW w:w="3420" w:type="dxa"/>
+            <w:vMerge/>
+            <w:tcBorders>
+              <w:left w:val="single" w:sz="2" w:space="0" w:color="auto"/>
+            </w:tcBorders>
+          </w:tcPr>
+          <w:p>
+            <w:pPr>
+              <w:rPr>
+                <w:sz w:val="22"/>
+                <w:szCs w:val="22"/>
+              </w:rPr>
+            </w:pPr>
+          </w:p>
+        </w:tc>
+        <w:tc>
+          <w:tcPr>
             <w:tcW w:w="810" w:type="dxa"/>
           </w:tcPr>
           <w:p>
@@ -1878,6 +1973,23 @@
         </w:tc>
         <w:tc>
           <w:tcPr>
+            <w:tcW w:w="3420" w:type="dxa"/>
+            <w:vMerge/>
+            <w:tcBorders>
+              <w:left w:val="single" w:sz="2" w:space="0" w:color="auto"/>
+            </w:tcBorders>
+          </w:tcPr>
+          <w:p>
+            <w:pPr>
+              <w:rPr>
+                <w:sz w:val="22"/>
+                <w:szCs w:val="22"/>
+              </w:rPr>
+            </w:pPr>
+          </w:p>
+        </w:tc>
+        <w:tc>
+          <w:tcPr>
             <w:tcW w:w="810" w:type="dxa"/>
           </w:tcPr>
           <w:p>
@@ -2110,6 +2222,23 @@
         <w:tc>
           <w:tcPr>
             <w:tcW w:w="3420" w:type="dxa"/>
+            <w:vMerge/>
+            <w:tcBorders>
+              <w:left w:val="single" w:sz="2" w:space="0" w:color="auto"/>
+            </w:tcBorders>
+          </w:tcPr>
+          <w:p>
+            <w:pPr>
+              <w:rPr>
+                <w:sz w:val="22"/>
+                <w:szCs w:val="22"/>
+              </w:rPr>
+            </w:pPr>
+          </w:p>
+        </w:tc>
+        <w:tc>
+          <w:tcPr>
+            <w:tcW w:w="3420" w:type="dxa"/>
             <w:vMerge w:val="restart"/>
             <w:tcBorders>
               <w:left w:val="single" w:sz="2" w:space="0" w:color="auto"/>
@@ -2127,21 +2256,7 @@
                 <w:sz w:val="22"/>
                 <w:szCs w:val="22"/>
               </w:rPr>
-              <w:t xml:space="preserve">Mean Standardized </w:t>
-            </w:r>
-            <w:r>
-              <w:rPr>
-                <w:sz w:val="22"/>
-                <w:szCs w:val="22"/>
-              </w:rPr>
-              <w:t>RLA</w:t>
-            </w:r>
-            <w:r>
-              <w:rPr>
-                <w:sz w:val="22"/>
-                <w:szCs w:val="22"/>
-              </w:rPr>
-              <w:t xml:space="preserve"> Score</w:t>
+              <w:t>Mean Standardized RLA Score</w:t>
             </w:r>
           </w:p>
         </w:tc>
@@ -2395,6 +2510,23 @@
         </w:tc>
         <w:tc>
           <w:tcPr>
+            <w:tcW w:w="3420" w:type="dxa"/>
+            <w:vMerge/>
+            <w:tcBorders>
+              <w:left w:val="single" w:sz="2" w:space="0" w:color="auto"/>
+            </w:tcBorders>
+          </w:tcPr>
+          <w:p>
+            <w:pPr>
+              <w:rPr>
+                <w:sz w:val="22"/>
+                <w:szCs w:val="22"/>
+              </w:rPr>
+            </w:pPr>
+          </w:p>
+        </w:tc>
+        <w:tc>
+          <w:tcPr>
             <w:tcW w:w="810" w:type="dxa"/>
           </w:tcPr>
           <w:p>
@@ -2643,6 +2775,23 @@
         </w:tc>
         <w:tc>
           <w:tcPr>
+            <w:tcW w:w="3420" w:type="dxa"/>
+            <w:vMerge/>
+            <w:tcBorders>
+              <w:left w:val="single" w:sz="2" w:space="0" w:color="auto"/>
+            </w:tcBorders>
+          </w:tcPr>
+          <w:p>
+            <w:pPr>
+              <w:rPr>
+                <w:sz w:val="22"/>
+                <w:szCs w:val="22"/>
+              </w:rPr>
+            </w:pPr>
+          </w:p>
+        </w:tc>
+        <w:tc>
+          <w:tcPr>
             <w:tcW w:w="810" w:type="dxa"/>
           </w:tcPr>
           <w:p>
@@ -2891,6 +3040,23 @@
         </w:tc>
         <w:tc>
           <w:tcPr>
+            <w:tcW w:w="3420" w:type="dxa"/>
+            <w:vMerge/>
+            <w:tcBorders>
+              <w:left w:val="single" w:sz="2" w:space="0" w:color="auto"/>
+            </w:tcBorders>
+          </w:tcPr>
+          <w:p>
+            <w:pPr>
+              <w:rPr>
+                <w:sz w:val="22"/>
+                <w:szCs w:val="22"/>
+              </w:rPr>
+            </w:pPr>
+          </w:p>
+        </w:tc>
+        <w:tc>
+          <w:tcPr>
             <w:tcW w:w="810" w:type="dxa"/>
           </w:tcPr>
           <w:p>
@@ -3139,6 +3305,23 @@
         </w:tc>
         <w:tc>
           <w:tcPr>
+            <w:tcW w:w="3420" w:type="dxa"/>
+            <w:vMerge/>
+            <w:tcBorders>
+              <w:left w:val="single" w:sz="2" w:space="0" w:color="auto"/>
+            </w:tcBorders>
+          </w:tcPr>
+          <w:p>
+            <w:pPr>
+              <w:rPr>
+                <w:sz w:val="22"/>
+                <w:szCs w:val="22"/>
+              </w:rPr>
+            </w:pPr>
+          </w:p>
+        </w:tc>
+        <w:tc>
+          <w:tcPr>
             <w:tcW w:w="810" w:type="dxa"/>
           </w:tcPr>
           <w:p>
@@ -3374,6 +3557,25 @@
             <w:vMerge/>
             <w:tcBorders>
               <w:left w:val="single" w:sz="2" w:space="0" w:color="auto"/>
+              <w:bottom w:val="single" w:sz="4" w:space="0" w:color="auto"/>
+            </w:tcBorders>
+          </w:tcPr>
+          <w:p>
+            <w:pPr>
+              <w:rPr>
+                <w:sz w:val="22"/>
+                <w:szCs w:val="22"/>
+              </w:rPr>
+            </w:pPr>
+          </w:p>
+        </w:tc>
+        <w:tc>
+          <w:tcPr>
+            <w:tcW w:w="3420" w:type="dxa"/>
+            <w:vMerge/>
+            <w:tcBorders>
+              <w:left w:val="single" w:sz="2" w:space="0" w:color="auto"/>
+              <w:bottom w:val="single" w:sz="4" w:space="0" w:color="auto"/>
             </w:tcBorders>
           </w:tcPr>
           <w:p>
@@ -3388,6 +3590,9 @@
         <w:tc>
           <w:tcPr>
             <w:tcW w:w="810" w:type="dxa"/>
+            <w:tcBorders>
+              <w:bottom w:val="single" w:sz="4" w:space="0" w:color="auto"/>
+            </w:tcBorders>
           </w:tcPr>
           <w:p>
             <w:pPr>
@@ -3408,6 +3613,9 @@
         <w:tc>
           <w:tcPr>
             <w:tcW w:w="720" w:type="dxa"/>
+            <w:tcBorders>
+              <w:bottom w:val="single" w:sz="4" w:space="0" w:color="auto"/>
+            </w:tcBorders>
           </w:tcPr>
           <w:p>
             <w:pPr>
@@ -3428,6 +3636,9 @@
         <w:tc>
           <w:tcPr>
             <w:tcW w:w="720" w:type="dxa"/>
+            <w:tcBorders>
+              <w:bottom w:val="single" w:sz="4" w:space="0" w:color="auto"/>
+            </w:tcBorders>
           </w:tcPr>
           <w:p>
             <w:pPr>
@@ -3448,6 +3659,9 @@
         <w:tc>
           <w:tcPr>
             <w:tcW w:w="720" w:type="dxa"/>
+            <w:tcBorders>
+              <w:bottom w:val="single" w:sz="4" w:space="0" w:color="auto"/>
+            </w:tcBorders>
           </w:tcPr>
           <w:p>
             <w:pPr>
@@ -3468,6 +3682,9 @@
         <w:tc>
           <w:tcPr>
             <w:tcW w:w="720" w:type="dxa"/>
+            <w:tcBorders>
+              <w:bottom w:val="single" w:sz="4" w:space="0" w:color="auto"/>
+            </w:tcBorders>
           </w:tcPr>
           <w:p>
             <w:pPr>
@@ -3489,6 +3706,7 @@
           <w:tcPr>
             <w:tcW w:w="720" w:type="dxa"/>
             <w:tcBorders>
+              <w:bottom w:val="single" w:sz="4" w:space="0" w:color="auto"/>
               <w:right w:val="single" w:sz="2" w:space="0" w:color="auto"/>
             </w:tcBorders>
           </w:tcPr>
@@ -3513,6 +3731,7 @@
             <w:tcW w:w="720" w:type="dxa"/>
             <w:tcBorders>
               <w:left w:val="single" w:sz="2" w:space="0" w:color="auto"/>
+              <w:bottom w:val="single" w:sz="4" w:space="0" w:color="auto"/>
             </w:tcBorders>
           </w:tcPr>
           <w:p>
@@ -3534,6 +3753,9 @@
         <w:tc>
           <w:tcPr>
             <w:tcW w:w="720" w:type="dxa"/>
+            <w:tcBorders>
+              <w:bottom w:val="single" w:sz="4" w:space="0" w:color="auto"/>
+            </w:tcBorders>
           </w:tcPr>
           <w:p>
             <w:pPr>
@@ -3554,6 +3776,9 @@
         <w:tc>
           <w:tcPr>
             <w:tcW w:w="720" w:type="dxa"/>
+            <w:tcBorders>
+              <w:bottom w:val="single" w:sz="4" w:space="0" w:color="auto"/>
+            </w:tcBorders>
           </w:tcPr>
           <w:p>
             <w:pPr>
@@ -3574,6 +3799,9 @@
         <w:tc>
           <w:tcPr>
             <w:tcW w:w="720" w:type="dxa"/>
+            <w:tcBorders>
+              <w:bottom w:val="single" w:sz="4" w:space="0" w:color="auto"/>
+            </w:tcBorders>
           </w:tcPr>
           <w:p>
             <w:pPr>
@@ -3595,6 +3823,7 @@
           <w:tcPr>
             <w:tcW w:w="720" w:type="dxa"/>
             <w:tcBorders>
+              <w:bottom w:val="single" w:sz="4" w:space="0" w:color="auto"/>
               <w:right w:val="single" w:sz="2" w:space="0" w:color="auto"/>
             </w:tcBorders>
           </w:tcPr>
@@ -3619,63 +3848,76 @@
         <w:tc>
           <w:tcPr>
             <w:tcW w:w="3420" w:type="dxa"/>
-            <w:tcBorders>
+            <w:vMerge w:val="restart"/>
+            <w:tcBorders>
+              <w:top w:val="single" w:sz="4" w:space="0" w:color="auto"/>
               <w:left w:val="single" w:sz="2" w:space="0" w:color="auto"/>
             </w:tcBorders>
-          </w:tcPr>
-          <w:p>
-            <w:pPr>
-              <w:rPr>
-                <w:sz w:val="22"/>
-                <w:szCs w:val="22"/>
-              </w:rPr>
-            </w:pPr>
-            <w:r>
-              <w:rPr>
-                <w:sz w:val="22"/>
-                <w:szCs w:val="22"/>
-              </w:rPr>
-              <w:t xml:space="preserve">Percent </w:t>
-            </w:r>
-            <w:r>
-              <w:rPr>
-                <w:sz w:val="22"/>
-                <w:szCs w:val="22"/>
-              </w:rPr>
-              <w:t xml:space="preserve">Cohort </w:t>
-            </w:r>
-            <w:r>
-              <w:rPr>
-                <w:sz w:val="22"/>
-                <w:szCs w:val="22"/>
-              </w:rPr>
-              <w:t xml:space="preserve">Students </w:t>
-            </w:r>
-            <w:r>
-              <w:rPr>
-                <w:sz w:val="22"/>
-                <w:szCs w:val="22"/>
-              </w:rPr>
-              <w:t>American Indian/Alaska Native</w:t>
+            <w:vAlign w:val="center"/>
+          </w:tcPr>
+          <w:p>
+            <w:pPr>
+              <w:jc w:val="center"/>
+              <w:rPr>
+                <w:sz w:val="22"/>
+                <w:szCs w:val="22"/>
+              </w:rPr>
+            </w:pPr>
+            <w:r>
+              <w:rPr>
+                <w:sz w:val="22"/>
+                <w:szCs w:val="22"/>
+              </w:rPr>
+              <w:t>Grade cohort level variables</w:t>
+            </w:r>
+          </w:p>
+        </w:tc>
+        <w:tc>
+          <w:tcPr>
+            <w:tcW w:w="3420" w:type="dxa"/>
+            <w:tcBorders>
+              <w:top w:val="single" w:sz="4" w:space="0" w:color="auto"/>
+              <w:left w:val="single" w:sz="2" w:space="0" w:color="auto"/>
+            </w:tcBorders>
+          </w:tcPr>
+          <w:p>
+            <w:pPr>
+              <w:rPr>
+                <w:sz w:val="22"/>
+                <w:szCs w:val="22"/>
+              </w:rPr>
+            </w:pPr>
+            <w:r>
+              <w:rPr>
+                <w:sz w:val="22"/>
+                <w:szCs w:val="22"/>
+              </w:rPr>
+              <w:t>Percent American Indian/Alaska Native</w:t>
             </w:r>
           </w:p>
         </w:tc>
         <w:tc>
           <w:tcPr>
             <w:tcW w:w="810" w:type="dxa"/>
-          </w:tcPr>
-          <w:p>
-            <w:pPr>
-              <w:rPr>
-                <w:sz w:val="22"/>
-                <w:szCs w:val="22"/>
-              </w:rPr>
-            </w:pPr>
-          </w:p>
-        </w:tc>
-        <w:tc>
-          <w:tcPr>
-            <w:tcW w:w="720" w:type="dxa"/>
+            <w:tcBorders>
+              <w:top w:val="single" w:sz="4" w:space="0" w:color="auto"/>
+            </w:tcBorders>
+          </w:tcPr>
+          <w:p>
+            <w:pPr>
+              <w:rPr>
+                <w:sz w:val="22"/>
+                <w:szCs w:val="22"/>
+              </w:rPr>
+            </w:pPr>
+          </w:p>
+        </w:tc>
+        <w:tc>
+          <w:tcPr>
+            <w:tcW w:w="720" w:type="dxa"/>
+            <w:tcBorders>
+              <w:top w:val="single" w:sz="4" w:space="0" w:color="auto"/>
+            </w:tcBorders>
           </w:tcPr>
           <w:p>
             <w:pPr>
@@ -3696,6 +3938,9 @@
         <w:tc>
           <w:tcPr>
             <w:tcW w:w="720" w:type="dxa"/>
+            <w:tcBorders>
+              <w:top w:val="single" w:sz="4" w:space="0" w:color="auto"/>
+            </w:tcBorders>
           </w:tcPr>
           <w:p>
             <w:pPr>
@@ -3716,6 +3961,9 @@
         <w:tc>
           <w:tcPr>
             <w:tcW w:w="720" w:type="dxa"/>
+            <w:tcBorders>
+              <w:top w:val="single" w:sz="4" w:space="0" w:color="auto"/>
+            </w:tcBorders>
           </w:tcPr>
           <w:p>
             <w:pPr>
@@ -3743,6 +3991,9 @@
         <w:tc>
           <w:tcPr>
             <w:tcW w:w="720" w:type="dxa"/>
+            <w:tcBorders>
+              <w:top w:val="single" w:sz="4" w:space="0" w:color="auto"/>
+            </w:tcBorders>
           </w:tcPr>
           <w:p>
             <w:pPr>
@@ -3764,6 +4015,7 @@
           <w:tcPr>
             <w:tcW w:w="720" w:type="dxa"/>
             <w:tcBorders>
+              <w:top w:val="single" w:sz="4" w:space="0" w:color="auto"/>
               <w:right w:val="single" w:sz="2" w:space="0" w:color="auto"/>
             </w:tcBorders>
           </w:tcPr>
@@ -3779,21 +4031,15 @@
                 <w:sz w:val="22"/>
                 <w:szCs w:val="22"/>
               </w:rPr>
-              <w:t>8.</w:t>
-            </w:r>
-            <w:r>
-              <w:rPr>
-                <w:sz w:val="22"/>
-                <w:szCs w:val="22"/>
-              </w:rPr>
-              <w:t>3</w:t>
-            </w:r>
-          </w:p>
-        </w:tc>
-        <w:tc>
-          <w:tcPr>
-            <w:tcW w:w="720" w:type="dxa"/>
-            <w:tcBorders>
+              <w:t>8.3</w:t>
+            </w:r>
+          </w:p>
+        </w:tc>
+        <w:tc>
+          <w:tcPr>
+            <w:tcW w:w="720" w:type="dxa"/>
+            <w:tcBorders>
+              <w:top w:val="single" w:sz="4" w:space="0" w:color="auto"/>
               <w:left w:val="single" w:sz="2" w:space="0" w:color="auto"/>
             </w:tcBorders>
           </w:tcPr>
@@ -3816,6 +4062,9 @@
         <w:tc>
           <w:tcPr>
             <w:tcW w:w="720" w:type="dxa"/>
+            <w:tcBorders>
+              <w:top w:val="single" w:sz="4" w:space="0" w:color="auto"/>
+            </w:tcBorders>
           </w:tcPr>
           <w:p>
             <w:pPr>
@@ -3836,6 +4085,9 @@
         <w:tc>
           <w:tcPr>
             <w:tcW w:w="720" w:type="dxa"/>
+            <w:tcBorders>
+              <w:top w:val="single" w:sz="4" w:space="0" w:color="auto"/>
+            </w:tcBorders>
           </w:tcPr>
           <w:p>
             <w:pPr>
@@ -3856,6 +4108,9 @@
         <w:tc>
           <w:tcPr>
             <w:tcW w:w="720" w:type="dxa"/>
+            <w:tcBorders>
+              <w:top w:val="single" w:sz="4" w:space="0" w:color="auto"/>
+            </w:tcBorders>
           </w:tcPr>
           <w:p>
             <w:pPr>
@@ -3877,6 +4132,7 @@
           <w:tcPr>
             <w:tcW w:w="720" w:type="dxa"/>
             <w:tcBorders>
+              <w:top w:val="single" w:sz="4" w:space="0" w:color="auto"/>
               <w:right w:val="single" w:sz="2" w:space="0" w:color="auto"/>
             </w:tcBorders>
           </w:tcPr>
@@ -3901,6 +4157,7 @@
         <w:tc>
           <w:tcPr>
             <w:tcW w:w="3420" w:type="dxa"/>
+            <w:vMerge/>
             <w:tcBorders>
               <w:left w:val="single" w:sz="2" w:space="0" w:color="auto"/>
             </w:tcBorders>
@@ -3912,33 +4169,28 @@
                 <w:szCs w:val="22"/>
               </w:rPr>
             </w:pPr>
-            <w:r>
-              <w:rPr>
-                <w:sz w:val="22"/>
-                <w:szCs w:val="22"/>
-              </w:rPr>
-              <w:t xml:space="preserve">Percent </w:t>
-            </w:r>
-            <w:r>
-              <w:rPr>
-                <w:sz w:val="22"/>
-                <w:szCs w:val="22"/>
-              </w:rPr>
-              <w:t xml:space="preserve">Cohort </w:t>
-            </w:r>
-            <w:r>
-              <w:rPr>
-                <w:sz w:val="22"/>
-                <w:szCs w:val="22"/>
-              </w:rPr>
-              <w:t xml:space="preserve">Students </w:t>
-            </w:r>
-            <w:r>
-              <w:rPr>
-                <w:sz w:val="22"/>
-                <w:szCs w:val="22"/>
-              </w:rPr>
-              <w:t>Asian</w:t>
+          </w:p>
+        </w:tc>
+        <w:tc>
+          <w:tcPr>
+            <w:tcW w:w="3420" w:type="dxa"/>
+            <w:tcBorders>
+              <w:left w:val="single" w:sz="2" w:space="0" w:color="auto"/>
+            </w:tcBorders>
+          </w:tcPr>
+          <w:p>
+            <w:pPr>
+              <w:rPr>
+                <w:sz w:val="22"/>
+                <w:szCs w:val="22"/>
+              </w:rPr>
+            </w:pPr>
+            <w:r>
+              <w:rPr>
+                <w:sz w:val="22"/>
+                <w:szCs w:val="22"/>
+              </w:rPr>
+              <w:t>Percent Asian</w:t>
             </w:r>
           </w:p>
         </w:tc>
@@ -4176,6 +4428,7 @@
         <w:tc>
           <w:tcPr>
             <w:tcW w:w="3420" w:type="dxa"/>
+            <w:vMerge/>
             <w:tcBorders>
               <w:left w:val="single" w:sz="2" w:space="0" w:color="auto"/>
             </w:tcBorders>
@@ -4187,33 +4440,28 @@
                 <w:szCs w:val="22"/>
               </w:rPr>
             </w:pPr>
-            <w:r>
-              <w:rPr>
-                <w:sz w:val="22"/>
-                <w:szCs w:val="22"/>
-              </w:rPr>
-              <w:t xml:space="preserve">Percent </w:t>
-            </w:r>
-            <w:r>
-              <w:rPr>
-                <w:sz w:val="22"/>
-                <w:szCs w:val="22"/>
-              </w:rPr>
-              <w:t xml:space="preserve">Cohort </w:t>
-            </w:r>
-            <w:r>
-              <w:rPr>
-                <w:sz w:val="22"/>
-                <w:szCs w:val="22"/>
-              </w:rPr>
-              <w:t xml:space="preserve">Students </w:t>
-            </w:r>
-            <w:r>
-              <w:rPr>
-                <w:sz w:val="22"/>
-                <w:szCs w:val="22"/>
-              </w:rPr>
-              <w:t>Hispanic</w:t>
+          </w:p>
+        </w:tc>
+        <w:tc>
+          <w:tcPr>
+            <w:tcW w:w="3420" w:type="dxa"/>
+            <w:tcBorders>
+              <w:left w:val="single" w:sz="2" w:space="0" w:color="auto"/>
+            </w:tcBorders>
+          </w:tcPr>
+          <w:p>
+            <w:pPr>
+              <w:rPr>
+                <w:sz w:val="22"/>
+                <w:szCs w:val="22"/>
+              </w:rPr>
+            </w:pPr>
+            <w:r>
+              <w:rPr>
+                <w:sz w:val="22"/>
+                <w:szCs w:val="22"/>
+              </w:rPr>
+              <w:t>Percent Hispanic</w:t>
             </w:r>
           </w:p>
         </w:tc>
@@ -4412,14 +4660,7 @@
                 <w:sz w:val="22"/>
                 <w:szCs w:val="22"/>
               </w:rPr>
-              <w:t>15.</w:t>
-            </w:r>
-            <w:r>
-              <w:rPr>
-                <w:sz w:val="22"/>
-                <w:szCs w:val="22"/>
-              </w:rPr>
-              <w:t>8</w:t>
+              <w:t>15.8</w:t>
             </w:r>
           </w:p>
         </w:tc>
@@ -4451,6 +4692,7 @@
         <w:tc>
           <w:tcPr>
             <w:tcW w:w="3420" w:type="dxa"/>
+            <w:vMerge/>
             <w:tcBorders>
               <w:left w:val="single" w:sz="2" w:space="0" w:color="auto"/>
             </w:tcBorders>
@@ -4462,33 +4704,28 @@
                 <w:szCs w:val="22"/>
               </w:rPr>
             </w:pPr>
-            <w:r>
-              <w:rPr>
-                <w:sz w:val="22"/>
-                <w:szCs w:val="22"/>
-              </w:rPr>
-              <w:t xml:space="preserve">Percent </w:t>
-            </w:r>
-            <w:r>
-              <w:rPr>
-                <w:sz w:val="22"/>
-                <w:szCs w:val="22"/>
-              </w:rPr>
-              <w:t xml:space="preserve">Cohort </w:t>
-            </w:r>
-            <w:r>
-              <w:rPr>
-                <w:sz w:val="22"/>
-                <w:szCs w:val="22"/>
-              </w:rPr>
-              <w:t xml:space="preserve">Students </w:t>
-            </w:r>
-            <w:r>
-              <w:rPr>
-                <w:sz w:val="22"/>
-                <w:szCs w:val="22"/>
-              </w:rPr>
-              <w:t>Black</w:t>
+          </w:p>
+        </w:tc>
+        <w:tc>
+          <w:tcPr>
+            <w:tcW w:w="3420" w:type="dxa"/>
+            <w:tcBorders>
+              <w:left w:val="single" w:sz="2" w:space="0" w:color="auto"/>
+            </w:tcBorders>
+          </w:tcPr>
+          <w:p>
+            <w:pPr>
+              <w:rPr>
+                <w:sz w:val="22"/>
+                <w:szCs w:val="22"/>
+              </w:rPr>
+            </w:pPr>
+            <w:r>
+              <w:rPr>
+                <w:sz w:val="22"/>
+                <w:szCs w:val="22"/>
+              </w:rPr>
+              <w:t>Percent Black</w:t>
             </w:r>
           </w:p>
         </w:tc>
@@ -4710,14 +4947,7 @@
                 <w:sz w:val="22"/>
                 <w:szCs w:val="22"/>
               </w:rPr>
-              <w:t>62.</w:t>
-            </w:r>
-            <w:r>
-              <w:rPr>
-                <w:sz w:val="22"/>
-                <w:szCs w:val="22"/>
-              </w:rPr>
-              <w:t>8</w:t>
+              <w:t>62.8</w:t>
             </w:r>
           </w:p>
         </w:tc>
@@ -4726,6 +4956,7 @@
         <w:tc>
           <w:tcPr>
             <w:tcW w:w="3420" w:type="dxa"/>
+            <w:vMerge/>
             <w:tcBorders>
               <w:left w:val="single" w:sz="2" w:space="0" w:color="auto"/>
             </w:tcBorders>
@@ -4737,33 +4968,28 @@
                 <w:szCs w:val="22"/>
               </w:rPr>
             </w:pPr>
-            <w:r>
-              <w:rPr>
-                <w:sz w:val="22"/>
-                <w:szCs w:val="22"/>
-              </w:rPr>
-              <w:t xml:space="preserve">Percent </w:t>
-            </w:r>
-            <w:r>
-              <w:rPr>
-                <w:sz w:val="22"/>
-                <w:szCs w:val="22"/>
-              </w:rPr>
-              <w:t xml:space="preserve">Cohort </w:t>
-            </w:r>
-            <w:r>
-              <w:rPr>
-                <w:sz w:val="22"/>
-                <w:szCs w:val="22"/>
-              </w:rPr>
-              <w:t xml:space="preserve">Students </w:t>
-            </w:r>
-            <w:r>
-              <w:rPr>
-                <w:sz w:val="22"/>
-                <w:szCs w:val="22"/>
-              </w:rPr>
-              <w:t>Free Lunch</w:t>
+          </w:p>
+        </w:tc>
+        <w:tc>
+          <w:tcPr>
+            <w:tcW w:w="3420" w:type="dxa"/>
+            <w:tcBorders>
+              <w:left w:val="single" w:sz="2" w:space="0" w:color="auto"/>
+            </w:tcBorders>
+          </w:tcPr>
+          <w:p>
+            <w:pPr>
+              <w:rPr>
+                <w:sz w:val="22"/>
+                <w:szCs w:val="22"/>
+              </w:rPr>
+            </w:pPr>
+            <w:r>
+              <w:rPr>
+                <w:sz w:val="22"/>
+                <w:szCs w:val="22"/>
+              </w:rPr>
+              <w:t>Percent Free Lunch</w:t>
             </w:r>
           </w:p>
         </w:tc>
@@ -4879,14 +5105,7 @@
                 <w:sz w:val="22"/>
                 <w:szCs w:val="22"/>
               </w:rPr>
-              <w:t>70.</w:t>
-            </w:r>
-            <w:r>
-              <w:rPr>
-                <w:sz w:val="22"/>
-                <w:szCs w:val="22"/>
-              </w:rPr>
-              <w:t>6</w:t>
+              <w:t>70.6</w:t>
             </w:r>
           </w:p>
         </w:tc>
@@ -5001,151 +5220,158 @@
         <w:tc>
           <w:tcPr>
             <w:tcW w:w="3420" w:type="dxa"/>
+            <w:vMerge/>
             <w:tcBorders>
               <w:left w:val="single" w:sz="2" w:space="0" w:color="auto"/>
-            </w:tcBorders>
-          </w:tcPr>
-          <w:p>
-            <w:pPr>
-              <w:rPr>
-                <w:sz w:val="22"/>
-                <w:szCs w:val="22"/>
-              </w:rPr>
-            </w:pPr>
-            <w:r>
-              <w:rPr>
-                <w:sz w:val="22"/>
-                <w:szCs w:val="22"/>
-              </w:rPr>
-              <w:t>Percent</w:t>
-            </w:r>
-            <w:r>
-              <w:rPr>
-                <w:sz w:val="22"/>
-                <w:szCs w:val="22"/>
-              </w:rPr>
-              <w:t xml:space="preserve"> County</w:t>
-            </w:r>
-            <w:r>
-              <w:rPr>
-                <w:sz w:val="22"/>
-                <w:szCs w:val="22"/>
-              </w:rPr>
-              <w:t xml:space="preserve"> </w:t>
-            </w:r>
-            <w:r>
-              <w:rPr>
-                <w:sz w:val="22"/>
-                <w:szCs w:val="22"/>
-              </w:rPr>
-              <w:t xml:space="preserve">Students </w:t>
-            </w:r>
-            <w:r>
-              <w:rPr>
-                <w:sz w:val="22"/>
-                <w:szCs w:val="22"/>
-              </w:rPr>
-              <w:t>English Language Learners</w:t>
+              <w:bottom w:val="single" w:sz="4" w:space="0" w:color="auto"/>
+            </w:tcBorders>
+          </w:tcPr>
+          <w:p>
+            <w:pPr>
+              <w:rPr>
+                <w:sz w:val="22"/>
+                <w:szCs w:val="22"/>
+              </w:rPr>
+            </w:pPr>
+          </w:p>
+        </w:tc>
+        <w:tc>
+          <w:tcPr>
+            <w:tcW w:w="3420" w:type="dxa"/>
+            <w:tcBorders>
+              <w:left w:val="single" w:sz="2" w:space="0" w:color="auto"/>
+              <w:bottom w:val="single" w:sz="4" w:space="0" w:color="auto"/>
+            </w:tcBorders>
+          </w:tcPr>
+          <w:p>
+            <w:pPr>
+              <w:rPr>
+                <w:sz w:val="22"/>
+                <w:szCs w:val="22"/>
+              </w:rPr>
+            </w:pPr>
+            <w:r>
+              <w:rPr>
+                <w:sz w:val="22"/>
+                <w:szCs w:val="22"/>
+              </w:rPr>
+              <w:t>Percent Economically Disadvantaged</w:t>
             </w:r>
           </w:p>
         </w:tc>
         <w:tc>
           <w:tcPr>
             <w:tcW w:w="810" w:type="dxa"/>
-          </w:tcPr>
-          <w:p>
-            <w:pPr>
-              <w:rPr>
-                <w:sz w:val="22"/>
-                <w:szCs w:val="22"/>
-              </w:rPr>
-            </w:pPr>
-          </w:p>
-        </w:tc>
-        <w:tc>
-          <w:tcPr>
-            <w:tcW w:w="720" w:type="dxa"/>
-          </w:tcPr>
-          <w:p>
-            <w:pPr>
-              <w:rPr>
-                <w:sz w:val="22"/>
-                <w:szCs w:val="22"/>
-              </w:rPr>
-            </w:pPr>
-            <w:r>
-              <w:rPr>
-                <w:sz w:val="22"/>
-                <w:szCs w:val="22"/>
-              </w:rPr>
-              <w:t>0.0</w:t>
-            </w:r>
-          </w:p>
-        </w:tc>
-        <w:tc>
-          <w:tcPr>
-            <w:tcW w:w="720" w:type="dxa"/>
-          </w:tcPr>
-          <w:p>
-            <w:pPr>
-              <w:rPr>
-                <w:sz w:val="22"/>
-                <w:szCs w:val="22"/>
-              </w:rPr>
-            </w:pPr>
-            <w:r>
-              <w:rPr>
-                <w:sz w:val="22"/>
-                <w:szCs w:val="22"/>
-              </w:rPr>
-              <w:t>0.1</w:t>
-            </w:r>
-          </w:p>
-        </w:tc>
-        <w:tc>
-          <w:tcPr>
-            <w:tcW w:w="720" w:type="dxa"/>
-          </w:tcPr>
-          <w:p>
-            <w:pPr>
-              <w:rPr>
-                <w:sz w:val="22"/>
-                <w:szCs w:val="22"/>
-              </w:rPr>
-            </w:pPr>
-            <w:r>
-              <w:rPr>
-                <w:sz w:val="22"/>
-                <w:szCs w:val="22"/>
-              </w:rPr>
-              <w:t>1.0</w:t>
-            </w:r>
-          </w:p>
-        </w:tc>
-        <w:tc>
-          <w:tcPr>
-            <w:tcW w:w="720" w:type="dxa"/>
-          </w:tcPr>
-          <w:p>
-            <w:pPr>
-              <w:rPr>
-                <w:sz w:val="22"/>
-                <w:szCs w:val="22"/>
-              </w:rPr>
-            </w:pPr>
-            <w:r>
-              <w:rPr>
-                <w:sz w:val="22"/>
-                <w:szCs w:val="22"/>
-              </w:rPr>
-              <w:t>3.6</w:t>
-            </w:r>
-          </w:p>
-        </w:tc>
-        <w:tc>
-          <w:tcPr>
-            <w:tcW w:w="720" w:type="dxa"/>
-            <w:tcBorders>
+            <w:tcBorders>
+              <w:bottom w:val="single" w:sz="4" w:space="0" w:color="auto"/>
+            </w:tcBorders>
+          </w:tcPr>
+          <w:p>
+            <w:pPr>
+              <w:rPr>
+                <w:sz w:val="22"/>
+                <w:szCs w:val="22"/>
+              </w:rPr>
+            </w:pPr>
+          </w:p>
+        </w:tc>
+        <w:tc>
+          <w:tcPr>
+            <w:tcW w:w="720" w:type="dxa"/>
+            <w:tcBorders>
+              <w:bottom w:val="single" w:sz="4" w:space="0" w:color="auto"/>
+            </w:tcBorders>
+          </w:tcPr>
+          <w:p>
+            <w:pPr>
+              <w:rPr>
+                <w:sz w:val="22"/>
+                <w:szCs w:val="22"/>
+              </w:rPr>
+            </w:pPr>
+            <w:r>
+              <w:rPr>
+                <w:sz w:val="22"/>
+                <w:szCs w:val="22"/>
+              </w:rPr>
+              <w:t>24.3</w:t>
+            </w:r>
+          </w:p>
+        </w:tc>
+        <w:tc>
+          <w:tcPr>
+            <w:tcW w:w="720" w:type="dxa"/>
+            <w:tcBorders>
+              <w:bottom w:val="single" w:sz="4" w:space="0" w:color="auto"/>
+            </w:tcBorders>
+          </w:tcPr>
+          <w:p>
+            <w:pPr>
+              <w:rPr>
+                <w:sz w:val="22"/>
+                <w:szCs w:val="22"/>
+              </w:rPr>
+            </w:pPr>
+            <w:r>
+              <w:rPr>
+                <w:sz w:val="22"/>
+                <w:szCs w:val="22"/>
+              </w:rPr>
+              <w:t>39.6</w:t>
+            </w:r>
+          </w:p>
+        </w:tc>
+        <w:tc>
+          <w:tcPr>
+            <w:tcW w:w="720" w:type="dxa"/>
+            <w:tcBorders>
+              <w:bottom w:val="single" w:sz="4" w:space="0" w:color="auto"/>
+            </w:tcBorders>
+          </w:tcPr>
+          <w:p>
+            <w:pPr>
+              <w:rPr>
+                <w:sz w:val="22"/>
+                <w:szCs w:val="22"/>
+              </w:rPr>
+            </w:pPr>
+            <w:r>
+              <w:rPr>
+                <w:sz w:val="22"/>
+                <w:szCs w:val="22"/>
+              </w:rPr>
+              <w:t>51.0</w:t>
+            </w:r>
+          </w:p>
+        </w:tc>
+        <w:tc>
+          <w:tcPr>
+            <w:tcW w:w="720" w:type="dxa"/>
+            <w:tcBorders>
+              <w:bottom w:val="single" w:sz="4" w:space="0" w:color="auto"/>
+            </w:tcBorders>
+          </w:tcPr>
+          <w:p>
+            <w:pPr>
+              <w:rPr>
+                <w:sz w:val="22"/>
+                <w:szCs w:val="22"/>
+              </w:rPr>
+            </w:pPr>
+            <w:r>
+              <w:rPr>
+                <w:sz w:val="22"/>
+                <w:szCs w:val="22"/>
+              </w:rPr>
+              <w:t>61.9</w:t>
+            </w:r>
+          </w:p>
+        </w:tc>
+        <w:tc>
+          <w:tcPr>
+            <w:tcW w:w="720" w:type="dxa"/>
+            <w:tcBorders>
+              <w:bottom w:val="single" w:sz="4" w:space="0" w:color="auto"/>
               <w:right w:val="single" w:sz="2" w:space="0" w:color="auto"/>
             </w:tcBorders>
           </w:tcPr>
@@ -5161,7 +5387,7 @@
                 <w:sz w:val="22"/>
                 <w:szCs w:val="22"/>
               </w:rPr>
-              <w:t>11.7</w:t>
+              <w:t>81.6</w:t>
             </w:r>
           </w:p>
         </w:tc>
@@ -5170,88 +5396,99 @@
             <w:tcW w:w="720" w:type="dxa"/>
             <w:tcBorders>
               <w:left w:val="single" w:sz="2" w:space="0" w:color="auto"/>
-            </w:tcBorders>
-          </w:tcPr>
-          <w:p>
-            <w:pPr>
-              <w:rPr>
-                <w:sz w:val="22"/>
-                <w:szCs w:val="22"/>
-              </w:rPr>
-            </w:pPr>
-            <w:r>
-              <w:rPr>
-                <w:sz w:val="22"/>
-                <w:szCs w:val="22"/>
-              </w:rPr>
-              <w:t>0.0</w:t>
-            </w:r>
-          </w:p>
-        </w:tc>
-        <w:tc>
-          <w:tcPr>
-            <w:tcW w:w="720" w:type="dxa"/>
-          </w:tcPr>
-          <w:p>
-            <w:pPr>
-              <w:rPr>
-                <w:sz w:val="22"/>
-                <w:szCs w:val="22"/>
-              </w:rPr>
-            </w:pPr>
-            <w:r>
-              <w:rPr>
-                <w:sz w:val="22"/>
-                <w:szCs w:val="22"/>
-              </w:rPr>
-              <w:t>0.5</w:t>
-            </w:r>
-          </w:p>
-        </w:tc>
-        <w:tc>
-          <w:tcPr>
-            <w:tcW w:w="720" w:type="dxa"/>
-          </w:tcPr>
-          <w:p>
-            <w:pPr>
-              <w:rPr>
-                <w:sz w:val="22"/>
-                <w:szCs w:val="22"/>
-              </w:rPr>
-            </w:pPr>
-            <w:r>
-              <w:rPr>
-                <w:sz w:val="22"/>
-                <w:szCs w:val="22"/>
-              </w:rPr>
-              <w:t>1.8</w:t>
-            </w:r>
-          </w:p>
-        </w:tc>
-        <w:tc>
-          <w:tcPr>
-            <w:tcW w:w="720" w:type="dxa"/>
-          </w:tcPr>
-          <w:p>
-            <w:pPr>
-              <w:rPr>
-                <w:sz w:val="22"/>
-                <w:szCs w:val="22"/>
-              </w:rPr>
-            </w:pPr>
-            <w:r>
-              <w:rPr>
-                <w:sz w:val="22"/>
-                <w:szCs w:val="22"/>
-              </w:rPr>
-              <w:t>5.1</w:t>
-            </w:r>
-          </w:p>
-        </w:tc>
-        <w:tc>
-          <w:tcPr>
-            <w:tcW w:w="720" w:type="dxa"/>
-            <w:tcBorders>
+              <w:bottom w:val="single" w:sz="4" w:space="0" w:color="auto"/>
+            </w:tcBorders>
+          </w:tcPr>
+          <w:p>
+            <w:pPr>
+              <w:rPr>
+                <w:sz w:val="22"/>
+                <w:szCs w:val="22"/>
+              </w:rPr>
+            </w:pPr>
+            <w:r>
+              <w:rPr>
+                <w:sz w:val="22"/>
+                <w:szCs w:val="22"/>
+              </w:rPr>
+              <w:t>30.5</w:t>
+            </w:r>
+          </w:p>
+        </w:tc>
+        <w:tc>
+          <w:tcPr>
+            <w:tcW w:w="720" w:type="dxa"/>
+            <w:tcBorders>
+              <w:bottom w:val="single" w:sz="4" w:space="0" w:color="auto"/>
+            </w:tcBorders>
+          </w:tcPr>
+          <w:p>
+            <w:pPr>
+              <w:rPr>
+                <w:sz w:val="22"/>
+                <w:szCs w:val="22"/>
+              </w:rPr>
+            </w:pPr>
+            <w:r>
+              <w:rPr>
+                <w:sz w:val="22"/>
+                <w:szCs w:val="22"/>
+              </w:rPr>
+              <w:t>46.3</w:t>
+            </w:r>
+          </w:p>
+        </w:tc>
+        <w:tc>
+          <w:tcPr>
+            <w:tcW w:w="720" w:type="dxa"/>
+            <w:tcBorders>
+              <w:bottom w:val="single" w:sz="4" w:space="0" w:color="auto"/>
+            </w:tcBorders>
+          </w:tcPr>
+          <w:p>
+            <w:pPr>
+              <w:rPr>
+                <w:sz w:val="22"/>
+                <w:szCs w:val="22"/>
+              </w:rPr>
+            </w:pPr>
+            <w:r>
+              <w:rPr>
+                <w:sz w:val="22"/>
+                <w:szCs w:val="22"/>
+              </w:rPr>
+              <w:t>57.2</w:t>
+            </w:r>
+          </w:p>
+        </w:tc>
+        <w:tc>
+          <w:tcPr>
+            <w:tcW w:w="720" w:type="dxa"/>
+            <w:tcBorders>
+              <w:bottom w:val="single" w:sz="4" w:space="0" w:color="auto"/>
+            </w:tcBorders>
+          </w:tcPr>
+          <w:p>
+            <w:pPr>
+              <w:rPr>
+                <w:sz w:val="22"/>
+                <w:szCs w:val="22"/>
+              </w:rPr>
+            </w:pPr>
+            <w:r>
+              <w:rPr>
+                <w:sz w:val="22"/>
+                <w:szCs w:val="22"/>
+              </w:rPr>
+              <w:t>68.8</w:t>
+            </w:r>
+          </w:p>
+        </w:tc>
+        <w:tc>
+          <w:tcPr>
+            <w:tcW w:w="720" w:type="dxa"/>
+            <w:tcBorders>
+              <w:bottom w:val="single" w:sz="4" w:space="0" w:color="auto"/>
               <w:right w:val="single" w:sz="2" w:space="0" w:color="auto"/>
             </w:tcBorders>
           </w:tcPr>
@@ -5267,7 +5504,7 @@
                 <w:sz w:val="22"/>
                 <w:szCs w:val="22"/>
               </w:rPr>
-              <w:t>13.8</w:t>
+              <w:t>99.6</w:t>
             </w:r>
           </w:p>
         </w:tc>
@@ -5276,144 +5513,181 @@
         <w:tc>
           <w:tcPr>
             <w:tcW w:w="3420" w:type="dxa"/>
-            <w:tcBorders>
+            <w:vMerge w:val="restart"/>
+            <w:tcBorders>
+              <w:top w:val="single" w:sz="4" w:space="0" w:color="auto"/>
               <w:left w:val="single" w:sz="2" w:space="0" w:color="auto"/>
             </w:tcBorders>
-          </w:tcPr>
-          <w:p>
-            <w:pPr>
-              <w:rPr>
-                <w:sz w:val="22"/>
-                <w:szCs w:val="22"/>
-              </w:rPr>
-            </w:pPr>
-            <w:r>
-              <w:rPr>
-                <w:sz w:val="22"/>
-                <w:szCs w:val="22"/>
-              </w:rPr>
-              <w:t xml:space="preserve">Percent </w:t>
-            </w:r>
-            <w:r>
-              <w:rPr>
-                <w:sz w:val="22"/>
-                <w:szCs w:val="22"/>
-              </w:rPr>
-              <w:t xml:space="preserve">Cohort </w:t>
-            </w:r>
-            <w:r>
-              <w:rPr>
-                <w:sz w:val="22"/>
-                <w:szCs w:val="22"/>
-              </w:rPr>
-              <w:t xml:space="preserve">Students </w:t>
-            </w:r>
-            <w:r>
-              <w:rPr>
-                <w:sz w:val="22"/>
-                <w:szCs w:val="22"/>
-              </w:rPr>
-              <w:t>Economically Disadvantaged</w:t>
+            <w:vAlign w:val="center"/>
+          </w:tcPr>
+          <w:p>
+            <w:pPr>
+              <w:jc w:val="center"/>
+              <w:rPr>
+                <w:sz w:val="22"/>
+                <w:szCs w:val="22"/>
+              </w:rPr>
+            </w:pPr>
+            <w:r>
+              <w:rPr>
+                <w:sz w:val="22"/>
+                <w:szCs w:val="22"/>
+              </w:rPr>
+              <w:t>County level variables</w:t>
+            </w:r>
+          </w:p>
+        </w:tc>
+        <w:tc>
+          <w:tcPr>
+            <w:tcW w:w="3420" w:type="dxa"/>
+            <w:tcBorders>
+              <w:top w:val="single" w:sz="4" w:space="0" w:color="auto"/>
+              <w:left w:val="single" w:sz="2" w:space="0" w:color="auto"/>
+            </w:tcBorders>
+          </w:tcPr>
+          <w:p>
+            <w:pPr>
+              <w:rPr>
+                <w:sz w:val="22"/>
+                <w:szCs w:val="22"/>
+              </w:rPr>
+            </w:pPr>
+            <w:r>
+              <w:rPr>
+                <w:sz w:val="22"/>
+                <w:szCs w:val="22"/>
+              </w:rPr>
+              <w:t>Percent</w:t>
+            </w:r>
+            <w:r>
+              <w:rPr>
+                <w:sz w:val="22"/>
+                <w:szCs w:val="22"/>
+              </w:rPr>
+              <w:t xml:space="preserve"> </w:t>
+            </w:r>
+            <w:r>
+              <w:rPr>
+                <w:sz w:val="22"/>
+                <w:szCs w:val="22"/>
+              </w:rPr>
+              <w:t>English Language Learners</w:t>
             </w:r>
           </w:p>
         </w:tc>
         <w:tc>
           <w:tcPr>
             <w:tcW w:w="810" w:type="dxa"/>
-          </w:tcPr>
-          <w:p>
-            <w:pPr>
-              <w:rPr>
-                <w:sz w:val="22"/>
-                <w:szCs w:val="22"/>
-              </w:rPr>
-            </w:pPr>
-          </w:p>
-        </w:tc>
-        <w:tc>
-          <w:tcPr>
-            <w:tcW w:w="720" w:type="dxa"/>
-          </w:tcPr>
-          <w:p>
-            <w:pPr>
-              <w:rPr>
-                <w:sz w:val="22"/>
-                <w:szCs w:val="22"/>
-              </w:rPr>
-            </w:pPr>
-            <w:r>
-              <w:rPr>
-                <w:sz w:val="22"/>
-                <w:szCs w:val="22"/>
-              </w:rPr>
-              <w:t>24.3</w:t>
-            </w:r>
-          </w:p>
-        </w:tc>
-        <w:tc>
-          <w:tcPr>
-            <w:tcW w:w="720" w:type="dxa"/>
-          </w:tcPr>
-          <w:p>
-            <w:pPr>
-              <w:rPr>
-                <w:sz w:val="22"/>
-                <w:szCs w:val="22"/>
-              </w:rPr>
-            </w:pPr>
-            <w:r>
-              <w:rPr>
-                <w:sz w:val="22"/>
-                <w:szCs w:val="22"/>
-              </w:rPr>
-              <w:t>39.6</w:t>
-            </w:r>
-          </w:p>
-        </w:tc>
-        <w:tc>
-          <w:tcPr>
-            <w:tcW w:w="720" w:type="dxa"/>
-          </w:tcPr>
-          <w:p>
-            <w:pPr>
-              <w:rPr>
-                <w:sz w:val="22"/>
-                <w:szCs w:val="22"/>
-              </w:rPr>
-            </w:pPr>
-            <w:r>
-              <w:rPr>
-                <w:sz w:val="22"/>
-                <w:szCs w:val="22"/>
-              </w:rPr>
-              <w:t>51.0</w:t>
-            </w:r>
-          </w:p>
-        </w:tc>
-        <w:tc>
-          <w:tcPr>
-            <w:tcW w:w="720" w:type="dxa"/>
-          </w:tcPr>
-          <w:p>
-            <w:pPr>
-              <w:rPr>
-                <w:sz w:val="22"/>
-                <w:szCs w:val="22"/>
-              </w:rPr>
-            </w:pPr>
-            <w:r>
-              <w:rPr>
-                <w:sz w:val="22"/>
-                <w:szCs w:val="22"/>
-              </w:rPr>
-              <w:t>61.9</w:t>
-            </w:r>
-          </w:p>
-        </w:tc>
-        <w:tc>
-          <w:tcPr>
-            <w:tcW w:w="720" w:type="dxa"/>
-            <w:tcBorders>
+            <w:tcBorders>
+              <w:top w:val="single" w:sz="4" w:space="0" w:color="auto"/>
+            </w:tcBorders>
+          </w:tcPr>
+          <w:p>
+            <w:pPr>
+              <w:rPr>
+                <w:sz w:val="22"/>
+                <w:szCs w:val="22"/>
+              </w:rPr>
+            </w:pPr>
+          </w:p>
+        </w:tc>
+        <w:tc>
+          <w:tcPr>
+            <w:tcW w:w="720" w:type="dxa"/>
+            <w:tcBorders>
+              <w:top w:val="single" w:sz="4" w:space="0" w:color="auto"/>
+            </w:tcBorders>
+          </w:tcPr>
+          <w:p>
+            <w:pPr>
+              <w:rPr>
+                <w:sz w:val="22"/>
+                <w:szCs w:val="22"/>
+              </w:rPr>
+            </w:pPr>
+            <w:r>
+              <w:rPr>
+                <w:sz w:val="22"/>
+                <w:szCs w:val="22"/>
+              </w:rPr>
+              <w:t>0.0</w:t>
+            </w:r>
+          </w:p>
+        </w:tc>
+        <w:tc>
+          <w:tcPr>
+            <w:tcW w:w="720" w:type="dxa"/>
+            <w:tcBorders>
+              <w:top w:val="single" w:sz="4" w:space="0" w:color="auto"/>
+            </w:tcBorders>
+          </w:tcPr>
+          <w:p>
+            <w:pPr>
+              <w:rPr>
+                <w:sz w:val="22"/>
+                <w:szCs w:val="22"/>
+              </w:rPr>
+            </w:pPr>
+            <w:r>
+              <w:rPr>
+                <w:sz w:val="22"/>
+                <w:szCs w:val="22"/>
+              </w:rPr>
+              <w:t>0.1</w:t>
+            </w:r>
+          </w:p>
+        </w:tc>
+        <w:tc>
+          <w:tcPr>
+            <w:tcW w:w="720" w:type="dxa"/>
+            <w:tcBorders>
+              <w:top w:val="single" w:sz="4" w:space="0" w:color="auto"/>
+            </w:tcBorders>
+          </w:tcPr>
+          <w:p>
+            <w:pPr>
+              <w:rPr>
+                <w:sz w:val="22"/>
+                <w:szCs w:val="22"/>
+              </w:rPr>
+            </w:pPr>
+            <w:r>
+              <w:rPr>
+                <w:sz w:val="22"/>
+                <w:szCs w:val="22"/>
+              </w:rPr>
+              <w:t>1.0</w:t>
+            </w:r>
+          </w:p>
+        </w:tc>
+        <w:tc>
+          <w:tcPr>
+            <w:tcW w:w="720" w:type="dxa"/>
+            <w:tcBorders>
+              <w:top w:val="single" w:sz="4" w:space="0" w:color="auto"/>
+            </w:tcBorders>
+          </w:tcPr>
+          <w:p>
+            <w:pPr>
+              <w:rPr>
+                <w:sz w:val="22"/>
+                <w:szCs w:val="22"/>
+              </w:rPr>
+            </w:pPr>
+            <w:r>
+              <w:rPr>
+                <w:sz w:val="22"/>
+                <w:szCs w:val="22"/>
+              </w:rPr>
+              <w:t>3.6</w:t>
+            </w:r>
+          </w:p>
+        </w:tc>
+        <w:tc>
+          <w:tcPr>
+            <w:tcW w:w="720" w:type="dxa"/>
+            <w:tcBorders>
+              <w:top w:val="single" w:sz="4" w:space="0" w:color="auto"/>
               <w:right w:val="single" w:sz="2" w:space="0" w:color="auto"/>
             </w:tcBorders>
           </w:tcPr>
@@ -5429,14 +5703,15 @@
                 <w:sz w:val="22"/>
                 <w:szCs w:val="22"/>
               </w:rPr>
-              <w:t>81.6</w:t>
-            </w:r>
-          </w:p>
-        </w:tc>
-        <w:tc>
-          <w:tcPr>
-            <w:tcW w:w="720" w:type="dxa"/>
-            <w:tcBorders>
+              <w:t>11.7</w:t>
+            </w:r>
+          </w:p>
+        </w:tc>
+        <w:tc>
+          <w:tcPr>
+            <w:tcW w:w="720" w:type="dxa"/>
+            <w:tcBorders>
+              <w:top w:val="single" w:sz="4" w:space="0" w:color="auto"/>
               <w:left w:val="single" w:sz="2" w:space="0" w:color="auto"/>
             </w:tcBorders>
           </w:tcPr>
@@ -5452,74 +5727,84 @@
                 <w:sz w:val="22"/>
                 <w:szCs w:val="22"/>
               </w:rPr>
-              <w:t>30.5</w:t>
-            </w:r>
-          </w:p>
-        </w:tc>
-        <w:tc>
-          <w:tcPr>
-            <w:tcW w:w="720" w:type="dxa"/>
-          </w:tcPr>
-          <w:p>
-            <w:pPr>
-              <w:rPr>
-                <w:sz w:val="22"/>
-                <w:szCs w:val="22"/>
-              </w:rPr>
-            </w:pPr>
-            <w:r>
-              <w:rPr>
-                <w:sz w:val="22"/>
-                <w:szCs w:val="22"/>
-              </w:rPr>
-              <w:t>46.3</w:t>
-            </w:r>
-          </w:p>
-        </w:tc>
-        <w:tc>
-          <w:tcPr>
-            <w:tcW w:w="720" w:type="dxa"/>
-          </w:tcPr>
-          <w:p>
-            <w:pPr>
-              <w:rPr>
-                <w:sz w:val="22"/>
-                <w:szCs w:val="22"/>
-              </w:rPr>
-            </w:pPr>
-            <w:r>
-              <w:rPr>
-                <w:sz w:val="22"/>
-                <w:szCs w:val="22"/>
-              </w:rPr>
-              <w:t>57.2</w:t>
-            </w:r>
-          </w:p>
-        </w:tc>
-        <w:tc>
-          <w:tcPr>
-            <w:tcW w:w="720" w:type="dxa"/>
-          </w:tcPr>
-          <w:p>
-            <w:pPr>
-              <w:rPr>
-                <w:sz w:val="22"/>
-                <w:szCs w:val="22"/>
-              </w:rPr>
-            </w:pPr>
-            <w:r>
-              <w:rPr>
-                <w:sz w:val="22"/>
-                <w:szCs w:val="22"/>
-              </w:rPr>
-              <w:t>68.8</w:t>
-            </w:r>
-          </w:p>
-        </w:tc>
-        <w:tc>
-          <w:tcPr>
-            <w:tcW w:w="720" w:type="dxa"/>
-            <w:tcBorders>
+              <w:t>0.0</w:t>
+            </w:r>
+          </w:p>
+        </w:tc>
+        <w:tc>
+          <w:tcPr>
+            <w:tcW w:w="720" w:type="dxa"/>
+            <w:tcBorders>
+              <w:top w:val="single" w:sz="4" w:space="0" w:color="auto"/>
+            </w:tcBorders>
+          </w:tcPr>
+          <w:p>
+            <w:pPr>
+              <w:rPr>
+                <w:sz w:val="22"/>
+                <w:szCs w:val="22"/>
+              </w:rPr>
+            </w:pPr>
+            <w:r>
+              <w:rPr>
+                <w:sz w:val="22"/>
+                <w:szCs w:val="22"/>
+              </w:rPr>
+              <w:t>0.5</w:t>
+            </w:r>
+          </w:p>
+        </w:tc>
+        <w:tc>
+          <w:tcPr>
+            <w:tcW w:w="720" w:type="dxa"/>
+            <w:tcBorders>
+              <w:top w:val="single" w:sz="4" w:space="0" w:color="auto"/>
+            </w:tcBorders>
+          </w:tcPr>
+          <w:p>
+            <w:pPr>
+              <w:rPr>
+                <w:sz w:val="22"/>
+                <w:szCs w:val="22"/>
+              </w:rPr>
+            </w:pPr>
+            <w:r>
+              <w:rPr>
+                <w:sz w:val="22"/>
+                <w:szCs w:val="22"/>
+              </w:rPr>
+              <w:t>1.8</w:t>
+            </w:r>
+          </w:p>
+        </w:tc>
+        <w:tc>
+          <w:tcPr>
+            <w:tcW w:w="720" w:type="dxa"/>
+            <w:tcBorders>
+              <w:top w:val="single" w:sz="4" w:space="0" w:color="auto"/>
+            </w:tcBorders>
+          </w:tcPr>
+          <w:p>
+            <w:pPr>
+              <w:rPr>
+                <w:sz w:val="22"/>
+                <w:szCs w:val="22"/>
+              </w:rPr>
+            </w:pPr>
+            <w:r>
+              <w:rPr>
+                <w:sz w:val="22"/>
+                <w:szCs w:val="22"/>
+              </w:rPr>
+              <w:t>5.1</w:t>
+            </w:r>
+          </w:p>
+        </w:tc>
+        <w:tc>
+          <w:tcPr>
+            <w:tcW w:w="720" w:type="dxa"/>
+            <w:tcBorders>
+              <w:top w:val="single" w:sz="4" w:space="0" w:color="auto"/>
               <w:right w:val="single" w:sz="2" w:space="0" w:color="auto"/>
             </w:tcBorders>
           </w:tcPr>
@@ -5535,7 +5820,7 @@
                 <w:sz w:val="22"/>
                 <w:szCs w:val="22"/>
               </w:rPr>
-              <w:t>99.6</w:t>
+              <w:t>13.8</w:t>
             </w:r>
           </w:p>
         </w:tc>
@@ -5544,6 +5829,7 @@
         <w:tc>
           <w:tcPr>
             <w:tcW w:w="3420" w:type="dxa"/>
+            <w:vMerge/>
             <w:tcBorders>
               <w:left w:val="single" w:sz="2" w:space="0" w:color="auto"/>
             </w:tcBorders>
@@ -5555,19 +5841,28 @@
                 <w:szCs w:val="22"/>
               </w:rPr>
             </w:pPr>
-            <w:r>
-              <w:rPr>
-                <w:sz w:val="22"/>
-                <w:szCs w:val="22"/>
-              </w:rPr>
-              <w:t xml:space="preserve">Percent </w:t>
-            </w:r>
-            <w:r>
-              <w:rPr>
-                <w:sz w:val="22"/>
-                <w:szCs w:val="22"/>
-              </w:rPr>
-              <w:t xml:space="preserve">County </w:t>
+          </w:p>
+        </w:tc>
+        <w:tc>
+          <w:tcPr>
+            <w:tcW w:w="3420" w:type="dxa"/>
+            <w:tcBorders>
+              <w:left w:val="single" w:sz="2" w:space="0" w:color="auto"/>
+            </w:tcBorders>
+          </w:tcPr>
+          <w:p>
+            <w:pPr>
+              <w:rPr>
+                <w:sz w:val="22"/>
+                <w:szCs w:val="22"/>
+              </w:rPr>
+            </w:pPr>
+            <w:r>
+              <w:rPr>
+                <w:sz w:val="22"/>
+                <w:szCs w:val="22"/>
+              </w:rPr>
+              <w:t xml:space="preserve">Percent Urban </w:t>
             </w:r>
             <w:r>
               <w:rPr>
@@ -5576,27 +5871,6 @@
               </w:rPr>
               <w:t>Schools</w:t>
             </w:r>
-            <w:r>
-              <w:rPr>
-                <w:sz w:val="22"/>
-                <w:szCs w:val="22"/>
-              </w:rPr>
-              <w:t xml:space="preserve"> </w:t>
-            </w:r>
-            <w:r>
-              <w:rPr>
-                <w:sz w:val="22"/>
-                <w:szCs w:val="22"/>
-              </w:rPr>
-              <w:t>Urban</w:t>
-            </w:r>
-            <w:r>
-              <w:rPr>
-                <w:sz w:val="22"/>
-                <w:szCs w:val="22"/>
-              </w:rPr>
-              <w:t xml:space="preserve"> </w:t>
-            </w:r>
           </w:p>
         </w:tc>
         <w:tc>
@@ -5711,14 +5985,7 @@
                 <w:sz w:val="22"/>
                 <w:szCs w:val="22"/>
               </w:rPr>
-              <w:t>52.</w:t>
-            </w:r>
-            <w:r>
-              <w:rPr>
-                <w:sz w:val="22"/>
-                <w:szCs w:val="22"/>
-              </w:rPr>
-              <w:t>4</w:t>
+              <w:t>52.4</w:t>
             </w:r>
           </w:p>
         </w:tc>
@@ -5833,6 +6100,7 @@
         <w:tc>
           <w:tcPr>
             <w:tcW w:w="3420" w:type="dxa"/>
+            <w:vMerge/>
             <w:tcBorders>
               <w:left w:val="single" w:sz="2" w:space="0" w:color="auto"/>
             </w:tcBorders>
@@ -5844,26 +6112,28 @@
                 <w:szCs w:val="22"/>
               </w:rPr>
             </w:pPr>
-            <w:r>
-              <w:rPr>
-                <w:sz w:val="22"/>
-                <w:szCs w:val="22"/>
-              </w:rPr>
-              <w:t xml:space="preserve">County </w:t>
-            </w:r>
-            <w:r>
-              <w:rPr>
-                <w:sz w:val="22"/>
-                <w:szCs w:val="22"/>
-              </w:rPr>
-              <w:t>College Degree</w:t>
-            </w:r>
-            <w:r>
-              <w:rPr>
-                <w:sz w:val="22"/>
-                <w:szCs w:val="22"/>
-              </w:rPr>
-              <w:t xml:space="preserve"> Rate</w:t>
+          </w:p>
+        </w:tc>
+        <w:tc>
+          <w:tcPr>
+            <w:tcW w:w="3420" w:type="dxa"/>
+            <w:tcBorders>
+              <w:left w:val="single" w:sz="2" w:space="0" w:color="auto"/>
+            </w:tcBorders>
+          </w:tcPr>
+          <w:p>
+            <w:pPr>
+              <w:rPr>
+                <w:sz w:val="22"/>
+                <w:szCs w:val="22"/>
+              </w:rPr>
+            </w:pPr>
+            <w:r>
+              <w:rPr>
+                <w:sz w:val="22"/>
+                <w:szCs w:val="22"/>
+              </w:rPr>
+              <w:t>Percent with College Degree</w:t>
             </w:r>
           </w:p>
         </w:tc>
@@ -6094,6 +6364,7 @@
         <w:tc>
           <w:tcPr>
             <w:tcW w:w="3420" w:type="dxa"/>
+            <w:vMerge/>
             <w:tcBorders>
               <w:left w:val="single" w:sz="2" w:space="0" w:color="auto"/>
             </w:tcBorders>
@@ -6105,26 +6376,35 @@
                 <w:szCs w:val="22"/>
               </w:rPr>
             </w:pPr>
-            <w:r>
-              <w:rPr>
-                <w:sz w:val="22"/>
-                <w:szCs w:val="22"/>
-              </w:rPr>
-              <w:t xml:space="preserve">County </w:t>
-            </w:r>
-            <w:r>
-              <w:rPr>
-                <w:sz w:val="22"/>
-                <w:szCs w:val="22"/>
-              </w:rPr>
-              <w:t>Poverty</w:t>
-            </w:r>
-            <w:r>
-              <w:rPr>
-                <w:sz w:val="22"/>
-                <w:szCs w:val="22"/>
-              </w:rPr>
-              <w:t xml:space="preserve"> Rate</w:t>
+          </w:p>
+        </w:tc>
+        <w:tc>
+          <w:tcPr>
+            <w:tcW w:w="3420" w:type="dxa"/>
+            <w:tcBorders>
+              <w:left w:val="single" w:sz="2" w:space="0" w:color="auto"/>
+            </w:tcBorders>
+          </w:tcPr>
+          <w:p>
+            <w:pPr>
+              <w:rPr>
+                <w:sz w:val="22"/>
+                <w:szCs w:val="22"/>
+              </w:rPr>
+            </w:pPr>
+            <w:r>
+              <w:rPr>
+                <w:sz w:val="22"/>
+                <w:szCs w:val="22"/>
+              </w:rPr>
+              <w:t xml:space="preserve">Percent Living in </w:t>
+            </w:r>
+            <w:r>
+              <w:rPr>
+                <w:sz w:val="22"/>
+                <w:szCs w:val="22"/>
+              </w:rPr>
+              <w:t xml:space="preserve">Poverty </w:t>
             </w:r>
           </w:p>
         </w:tc>
@@ -6240,14 +6520,7 @@
                 <w:sz w:val="22"/>
                 <w:szCs w:val="22"/>
               </w:rPr>
-              <w:t>26.</w:t>
-            </w:r>
-            <w:r>
-              <w:rPr>
-                <w:sz w:val="22"/>
-                <w:szCs w:val="22"/>
-              </w:rPr>
-              <w:t>0</w:t>
+              <w:t>26.0</w:t>
             </w:r>
           </w:p>
         </w:tc>
@@ -6362,6 +6635,7 @@
         <w:tc>
           <w:tcPr>
             <w:tcW w:w="3420" w:type="dxa"/>
+            <w:vMerge/>
             <w:tcBorders>
               <w:left w:val="single" w:sz="2" w:space="0" w:color="auto"/>
             </w:tcBorders>
@@ -6373,26 +6647,42 @@
                 <w:szCs w:val="22"/>
               </w:rPr>
             </w:pPr>
-            <w:r>
-              <w:rPr>
-                <w:sz w:val="22"/>
-                <w:szCs w:val="22"/>
-              </w:rPr>
-              <w:t xml:space="preserve">County </w:t>
-            </w:r>
-            <w:r>
-              <w:rPr>
-                <w:sz w:val="22"/>
-                <w:szCs w:val="22"/>
-              </w:rPr>
-              <w:t>SNAP Beneficiar</w:t>
-            </w:r>
-            <w:r>
-              <w:rPr>
-                <w:sz w:val="22"/>
-                <w:szCs w:val="22"/>
-              </w:rPr>
-              <w:t>y Rate</w:t>
+          </w:p>
+        </w:tc>
+        <w:tc>
+          <w:tcPr>
+            <w:tcW w:w="3420" w:type="dxa"/>
+            <w:tcBorders>
+              <w:left w:val="single" w:sz="2" w:space="0" w:color="auto"/>
+            </w:tcBorders>
+          </w:tcPr>
+          <w:p>
+            <w:pPr>
+              <w:rPr>
+                <w:sz w:val="22"/>
+                <w:szCs w:val="22"/>
+              </w:rPr>
+            </w:pPr>
+            <w:r>
+              <w:rPr>
+                <w:sz w:val="22"/>
+                <w:szCs w:val="22"/>
+              </w:rPr>
+              <w:t>Percent</w:t>
+            </w:r>
+            <w:r>
+              <w:rPr>
+                <w:sz w:val="22"/>
+                <w:szCs w:val="22"/>
+              </w:rPr>
+              <w:t xml:space="preserve"> Single-Mother Household</w:t>
+            </w:r>
+            <w:r>
+              <w:rPr>
+                <w:sz w:val="22"/>
+                <w:szCs w:val="22"/>
+              </w:rPr>
+              <w:t>s</w:t>
             </w:r>
           </w:p>
         </w:tc>
@@ -6425,67 +6715,67 @@
                 <w:sz w:val="22"/>
                 <w:szCs w:val="22"/>
               </w:rPr>
-              <w:t>3.8</w:t>
-            </w:r>
-          </w:p>
-        </w:tc>
-        <w:tc>
-          <w:tcPr>
-            <w:tcW w:w="720" w:type="dxa"/>
-          </w:tcPr>
-          <w:p>
-            <w:pPr>
-              <w:rPr>
-                <w:sz w:val="22"/>
-                <w:szCs w:val="22"/>
-              </w:rPr>
-            </w:pPr>
-            <w:r>
-              <w:rPr>
-                <w:sz w:val="22"/>
-                <w:szCs w:val="22"/>
-              </w:rPr>
-              <w:t>7.3</w:t>
-            </w:r>
-          </w:p>
-        </w:tc>
-        <w:tc>
-          <w:tcPr>
-            <w:tcW w:w="720" w:type="dxa"/>
-          </w:tcPr>
-          <w:p>
-            <w:pPr>
-              <w:rPr>
-                <w:sz w:val="22"/>
-                <w:szCs w:val="22"/>
-              </w:rPr>
-            </w:pPr>
-            <w:r>
-              <w:rPr>
-                <w:sz w:val="22"/>
-                <w:szCs w:val="22"/>
-              </w:rPr>
-              <w:t>10.4</w:t>
-            </w:r>
-          </w:p>
-        </w:tc>
-        <w:tc>
-          <w:tcPr>
-            <w:tcW w:w="720" w:type="dxa"/>
-          </w:tcPr>
-          <w:p>
-            <w:pPr>
-              <w:rPr>
-                <w:sz w:val="22"/>
-                <w:szCs w:val="22"/>
-              </w:rPr>
-            </w:pPr>
-            <w:r>
-              <w:rPr>
-                <w:sz w:val="22"/>
-                <w:szCs w:val="22"/>
-              </w:rPr>
-              <w:t>14.1</w:t>
+              <w:t>9.9</w:t>
+            </w:r>
+          </w:p>
+        </w:tc>
+        <w:tc>
+          <w:tcPr>
+            <w:tcW w:w="720" w:type="dxa"/>
+          </w:tcPr>
+          <w:p>
+            <w:pPr>
+              <w:rPr>
+                <w:sz w:val="22"/>
+                <w:szCs w:val="22"/>
+              </w:rPr>
+            </w:pPr>
+            <w:r>
+              <w:rPr>
+                <w:sz w:val="22"/>
+                <w:szCs w:val="22"/>
+              </w:rPr>
+              <w:t>13.3</w:t>
+            </w:r>
+          </w:p>
+        </w:tc>
+        <w:tc>
+          <w:tcPr>
+            <w:tcW w:w="720" w:type="dxa"/>
+          </w:tcPr>
+          <w:p>
+            <w:pPr>
+              <w:rPr>
+                <w:sz w:val="22"/>
+                <w:szCs w:val="22"/>
+              </w:rPr>
+            </w:pPr>
+            <w:r>
+              <w:rPr>
+                <w:sz w:val="22"/>
+                <w:szCs w:val="22"/>
+              </w:rPr>
+              <w:t>15.9</w:t>
+            </w:r>
+          </w:p>
+        </w:tc>
+        <w:tc>
+          <w:tcPr>
+            <w:tcW w:w="720" w:type="dxa"/>
+          </w:tcPr>
+          <w:p>
+            <w:pPr>
+              <w:rPr>
+                <w:sz w:val="22"/>
+                <w:szCs w:val="22"/>
+              </w:rPr>
+            </w:pPr>
+            <w:r>
+              <w:rPr>
+                <w:sz w:val="22"/>
+                <w:szCs w:val="22"/>
+              </w:rPr>
+              <w:t>19.5</w:t>
             </w:r>
           </w:p>
         </w:tc>
@@ -6508,14 +6798,7 @@
                 <w:sz w:val="22"/>
                 <w:szCs w:val="22"/>
               </w:rPr>
-              <w:t>20.</w:t>
-            </w:r>
-            <w:r>
-              <w:rPr>
-                <w:sz w:val="22"/>
-                <w:szCs w:val="22"/>
-              </w:rPr>
-              <w:t>8</w:t>
+              <w:t>27.3</w:t>
             </w:r>
           </w:p>
         </w:tc>
@@ -6538,83 +6821,67 @@
                 <w:sz w:val="22"/>
                 <w:szCs w:val="22"/>
               </w:rPr>
-              <w:t>5.7</w:t>
-            </w:r>
-          </w:p>
-        </w:tc>
-        <w:tc>
-          <w:tcPr>
-            <w:tcW w:w="720" w:type="dxa"/>
-          </w:tcPr>
-          <w:p>
-            <w:pPr>
-              <w:rPr>
-                <w:sz w:val="22"/>
-                <w:szCs w:val="22"/>
-              </w:rPr>
-            </w:pPr>
-            <w:r>
-              <w:rPr>
-                <w:sz w:val="22"/>
-                <w:szCs w:val="22"/>
-              </w:rPr>
-              <w:t>10.0</w:t>
-            </w:r>
-          </w:p>
-        </w:tc>
-        <w:tc>
-          <w:tcPr>
-            <w:tcW w:w="720" w:type="dxa"/>
-          </w:tcPr>
-          <w:p>
-            <w:pPr>
-              <w:rPr>
-                <w:sz w:val="22"/>
-                <w:szCs w:val="22"/>
-              </w:rPr>
-            </w:pPr>
-            <w:r>
-              <w:rPr>
-                <w:sz w:val="22"/>
-                <w:szCs w:val="22"/>
-              </w:rPr>
-              <w:t>13.</w:t>
-            </w:r>
-            <w:r>
-              <w:rPr>
-                <w:sz w:val="22"/>
-                <w:szCs w:val="22"/>
-              </w:rPr>
-              <w:t>4</w:t>
-            </w:r>
-          </w:p>
-        </w:tc>
-        <w:tc>
-          <w:tcPr>
-            <w:tcW w:w="720" w:type="dxa"/>
-          </w:tcPr>
-          <w:p>
-            <w:pPr>
-              <w:rPr>
-                <w:b/>
-                <w:bCs/>
-                <w:sz w:val="22"/>
-                <w:szCs w:val="22"/>
-              </w:rPr>
-            </w:pPr>
-            <w:r>
-              <w:rPr>
-                <w:sz w:val="22"/>
-                <w:szCs w:val="22"/>
-              </w:rPr>
-              <w:t>17.</w:t>
-            </w:r>
-            <w:r>
-              <w:rPr>
-                <w:sz w:val="22"/>
-                <w:szCs w:val="22"/>
-              </w:rPr>
-              <w:t>3</w:t>
+              <w:t>10.3</w:t>
+            </w:r>
+          </w:p>
+        </w:tc>
+        <w:tc>
+          <w:tcPr>
+            <w:tcW w:w="720" w:type="dxa"/>
+          </w:tcPr>
+          <w:p>
+            <w:pPr>
+              <w:rPr>
+                <w:sz w:val="22"/>
+                <w:szCs w:val="22"/>
+              </w:rPr>
+            </w:pPr>
+            <w:r>
+              <w:rPr>
+                <w:sz w:val="22"/>
+                <w:szCs w:val="22"/>
+              </w:rPr>
+              <w:t>13.6</w:t>
+            </w:r>
+          </w:p>
+        </w:tc>
+        <w:tc>
+          <w:tcPr>
+            <w:tcW w:w="720" w:type="dxa"/>
+          </w:tcPr>
+          <w:p>
+            <w:pPr>
+              <w:rPr>
+                <w:sz w:val="22"/>
+                <w:szCs w:val="22"/>
+              </w:rPr>
+            </w:pPr>
+            <w:r>
+              <w:rPr>
+                <w:sz w:val="22"/>
+                <w:szCs w:val="22"/>
+              </w:rPr>
+              <w:t>16.5</w:t>
+            </w:r>
+          </w:p>
+        </w:tc>
+        <w:tc>
+          <w:tcPr>
+            <w:tcW w:w="720" w:type="dxa"/>
+          </w:tcPr>
+          <w:p>
+            <w:pPr>
+              <w:rPr>
+                <w:sz w:val="22"/>
+                <w:szCs w:val="22"/>
+              </w:rPr>
+            </w:pPr>
+            <w:r>
+              <w:rPr>
+                <w:sz w:val="22"/>
+                <w:szCs w:val="22"/>
+              </w:rPr>
+              <w:t>20.2</w:t>
             </w:r>
           </w:p>
         </w:tc>
@@ -6637,7 +6904,7 @@
                 <w:sz w:val="22"/>
                 <w:szCs w:val="22"/>
               </w:rPr>
-              <w:t>24.9</w:t>
+              <w:t>28.3</w:t>
             </w:r>
           </w:p>
         </w:tc>
@@ -6646,281 +6913,7 @@
         <w:tc>
           <w:tcPr>
             <w:tcW w:w="3420" w:type="dxa"/>
-            <w:tcBorders>
-              <w:left w:val="single" w:sz="2" w:space="0" w:color="auto"/>
-            </w:tcBorders>
-          </w:tcPr>
-          <w:p>
-            <w:pPr>
-              <w:rPr>
-                <w:sz w:val="22"/>
-                <w:szCs w:val="22"/>
-              </w:rPr>
-            </w:pPr>
-            <w:r>
-              <w:rPr>
-                <w:sz w:val="22"/>
-                <w:szCs w:val="22"/>
-              </w:rPr>
-              <w:t xml:space="preserve">County </w:t>
-            </w:r>
-            <w:r>
-              <w:rPr>
-                <w:sz w:val="22"/>
-                <w:szCs w:val="22"/>
-              </w:rPr>
-              <w:t xml:space="preserve">Single-Mother </w:t>
-            </w:r>
-            <w:r>
-              <w:rPr>
-                <w:sz w:val="22"/>
-                <w:szCs w:val="22"/>
-              </w:rPr>
-              <w:t>Household</w:t>
-            </w:r>
-            <w:r>
-              <w:rPr>
-                <w:sz w:val="22"/>
-                <w:szCs w:val="22"/>
-              </w:rPr>
-              <w:t xml:space="preserve"> Rate</w:t>
-            </w:r>
-          </w:p>
-        </w:tc>
-        <w:tc>
-          <w:tcPr>
-            <w:tcW w:w="810" w:type="dxa"/>
-          </w:tcPr>
-          <w:p>
-            <w:pPr>
-              <w:rPr>
-                <w:sz w:val="22"/>
-                <w:szCs w:val="22"/>
-              </w:rPr>
-            </w:pPr>
-          </w:p>
-        </w:tc>
-        <w:tc>
-          <w:tcPr>
-            <w:tcW w:w="720" w:type="dxa"/>
-          </w:tcPr>
-          <w:p>
-            <w:pPr>
-              <w:rPr>
-                <w:sz w:val="22"/>
-                <w:szCs w:val="22"/>
-              </w:rPr>
-            </w:pPr>
-            <w:r>
-              <w:rPr>
-                <w:sz w:val="22"/>
-                <w:szCs w:val="22"/>
-              </w:rPr>
-              <w:t>9.9</w:t>
-            </w:r>
-          </w:p>
-        </w:tc>
-        <w:tc>
-          <w:tcPr>
-            <w:tcW w:w="720" w:type="dxa"/>
-          </w:tcPr>
-          <w:p>
-            <w:pPr>
-              <w:rPr>
-                <w:sz w:val="22"/>
-                <w:szCs w:val="22"/>
-              </w:rPr>
-            </w:pPr>
-            <w:r>
-              <w:rPr>
-                <w:sz w:val="22"/>
-                <w:szCs w:val="22"/>
-              </w:rPr>
-              <w:t>13.3</w:t>
-            </w:r>
-          </w:p>
-        </w:tc>
-        <w:tc>
-          <w:tcPr>
-            <w:tcW w:w="720" w:type="dxa"/>
-          </w:tcPr>
-          <w:p>
-            <w:pPr>
-              <w:rPr>
-                <w:sz w:val="22"/>
-                <w:szCs w:val="22"/>
-              </w:rPr>
-            </w:pPr>
-            <w:r>
-              <w:rPr>
-                <w:sz w:val="22"/>
-                <w:szCs w:val="22"/>
-              </w:rPr>
-              <w:t>15.9</w:t>
-            </w:r>
-          </w:p>
-        </w:tc>
-        <w:tc>
-          <w:tcPr>
-            <w:tcW w:w="720" w:type="dxa"/>
-          </w:tcPr>
-          <w:p>
-            <w:pPr>
-              <w:rPr>
-                <w:sz w:val="22"/>
-                <w:szCs w:val="22"/>
-              </w:rPr>
-            </w:pPr>
-            <w:r>
-              <w:rPr>
-                <w:sz w:val="22"/>
-                <w:szCs w:val="22"/>
-              </w:rPr>
-              <w:t>19.5</w:t>
-            </w:r>
-          </w:p>
-        </w:tc>
-        <w:tc>
-          <w:tcPr>
-            <w:tcW w:w="720" w:type="dxa"/>
-            <w:tcBorders>
-              <w:right w:val="single" w:sz="2" w:space="0" w:color="auto"/>
-            </w:tcBorders>
-          </w:tcPr>
-          <w:p>
-            <w:pPr>
-              <w:rPr>
-                <w:sz w:val="22"/>
-                <w:szCs w:val="22"/>
-              </w:rPr>
-            </w:pPr>
-            <w:r>
-              <w:rPr>
-                <w:sz w:val="22"/>
-                <w:szCs w:val="22"/>
-              </w:rPr>
-              <w:t>27.3</w:t>
-            </w:r>
-          </w:p>
-        </w:tc>
-        <w:tc>
-          <w:tcPr>
-            <w:tcW w:w="720" w:type="dxa"/>
-            <w:tcBorders>
-              <w:left w:val="single" w:sz="2" w:space="0" w:color="auto"/>
-            </w:tcBorders>
-          </w:tcPr>
-          <w:p>
-            <w:pPr>
-              <w:rPr>
-                <w:sz w:val="22"/>
-                <w:szCs w:val="22"/>
-              </w:rPr>
-            </w:pPr>
-            <w:r>
-              <w:rPr>
-                <w:sz w:val="22"/>
-                <w:szCs w:val="22"/>
-              </w:rPr>
-              <w:t>10.3</w:t>
-            </w:r>
-          </w:p>
-        </w:tc>
-        <w:tc>
-          <w:tcPr>
-            <w:tcW w:w="720" w:type="dxa"/>
-          </w:tcPr>
-          <w:p>
-            <w:pPr>
-              <w:rPr>
-                <w:sz w:val="22"/>
-                <w:szCs w:val="22"/>
-              </w:rPr>
-            </w:pPr>
-            <w:r>
-              <w:rPr>
-                <w:sz w:val="22"/>
-                <w:szCs w:val="22"/>
-              </w:rPr>
-              <w:t>13.6</w:t>
-            </w:r>
-          </w:p>
-        </w:tc>
-        <w:tc>
-          <w:tcPr>
-            <w:tcW w:w="720" w:type="dxa"/>
-          </w:tcPr>
-          <w:p>
-            <w:pPr>
-              <w:rPr>
-                <w:sz w:val="22"/>
-                <w:szCs w:val="22"/>
-              </w:rPr>
-            </w:pPr>
-            <w:r>
-              <w:rPr>
-                <w:sz w:val="22"/>
-                <w:szCs w:val="22"/>
-              </w:rPr>
-              <w:t>16.5</w:t>
-            </w:r>
-          </w:p>
-        </w:tc>
-        <w:tc>
-          <w:tcPr>
-            <w:tcW w:w="720" w:type="dxa"/>
-          </w:tcPr>
-          <w:p>
-            <w:pPr>
-              <w:rPr>
-                <w:sz w:val="22"/>
-                <w:szCs w:val="22"/>
-              </w:rPr>
-            </w:pPr>
-            <w:r>
-              <w:rPr>
-                <w:sz w:val="22"/>
-                <w:szCs w:val="22"/>
-              </w:rPr>
-              <w:t>20.</w:t>
-            </w:r>
-            <w:r>
-              <w:rPr>
-                <w:sz w:val="22"/>
-                <w:szCs w:val="22"/>
-              </w:rPr>
-              <w:t>2</w:t>
-            </w:r>
-          </w:p>
-        </w:tc>
-        <w:tc>
-          <w:tcPr>
-            <w:tcW w:w="720" w:type="dxa"/>
-            <w:tcBorders>
-              <w:right w:val="single" w:sz="2" w:space="0" w:color="auto"/>
-            </w:tcBorders>
-          </w:tcPr>
-          <w:p>
-            <w:pPr>
-              <w:rPr>
-                <w:sz w:val="22"/>
-                <w:szCs w:val="22"/>
-              </w:rPr>
-            </w:pPr>
-            <w:r>
-              <w:rPr>
-                <w:sz w:val="22"/>
-                <w:szCs w:val="22"/>
-              </w:rPr>
-              <w:t>28.3</w:t>
-            </w:r>
-          </w:p>
-        </w:tc>
-      </w:tr>
-      <w:tr>
-        <w:tc>
-          <w:tcPr>
-            <w:tcW w:w="3420" w:type="dxa"/>
+            <w:vMerge/>
             <w:tcBorders>
               <w:left w:val="single" w:sz="2" w:space="0" w:color="auto"/>
               <w:bottom w:val="single" w:sz="2" w:space="0" w:color="auto"/>
@@ -6933,26 +6926,29 @@
                 <w:szCs w:val="22"/>
               </w:rPr>
             </w:pPr>
-            <w:r>
-              <w:rPr>
-                <w:sz w:val="22"/>
-                <w:szCs w:val="22"/>
-              </w:rPr>
-              <w:t xml:space="preserve">Percent </w:t>
-            </w:r>
-            <w:r>
-              <w:rPr>
-                <w:sz w:val="22"/>
-                <w:szCs w:val="22"/>
-              </w:rPr>
-              <w:t xml:space="preserve">County </w:t>
-            </w:r>
-            <w:r>
-              <w:rPr>
-                <w:sz w:val="22"/>
-                <w:szCs w:val="22"/>
-              </w:rPr>
-              <w:t>Students Special Education</w:t>
+          </w:p>
+        </w:tc>
+        <w:tc>
+          <w:tcPr>
+            <w:tcW w:w="3420" w:type="dxa"/>
+            <w:tcBorders>
+              <w:left w:val="single" w:sz="2" w:space="0" w:color="auto"/>
+              <w:bottom w:val="single" w:sz="2" w:space="0" w:color="auto"/>
+            </w:tcBorders>
+          </w:tcPr>
+          <w:p>
+            <w:pPr>
+              <w:rPr>
+                <w:sz w:val="22"/>
+                <w:szCs w:val="22"/>
+              </w:rPr>
+            </w:pPr>
+            <w:r>
+              <w:rPr>
+                <w:sz w:val="22"/>
+                <w:szCs w:val="22"/>
+              </w:rPr>
+              <w:t>Percent Special Education</w:t>
             </w:r>
           </w:p>
         </w:tc>
@@ -7209,61 +7205,13 @@
     </w:tbl>
     <w:p/>
     <w:sectPr>
-      <w:pgSz w:w="12240" w:h="15840"/>
+      <w:pgSz w:w="15840" w:h="12240" w:orient="landscape"/>
       <w:pgMar w:top="1440" w:right="1440" w:bottom="1440" w:left="1440" w:header="720" w:footer="720" w:gutter="0"/>
       <w:cols w:space="720"/>
       <w:docGrid w:linePitch="360"/>
     </w:sectPr>
   </w:body>
 </w:document>
-</file>
-
-<file path=word/comments.xml><?xml version="1.0" encoding="utf-8"?>
-<w:comments xmlns:wpc="http://schemas.microsoft.com/office/word/2010/wordprocessingCanvas" xmlns:cx="http://schemas.microsoft.com/office/drawing/2014/chartex" xmlns:cx1="http://schemas.microsoft.com/office/drawing/2015/9/8/chartex" xmlns:cx2="http://schemas.microsoft.com/office/drawing/2015/10/21/chartex" xmlns:cx3="http://schemas.microsoft.com/office/drawing/2016/5/9/chartex" xmlns:cx4="http://schemas.microsoft.com/office/drawing/2016/5/10/chartex" xmlns:cx5="http://schemas.microsoft.com/office/drawing/2016/5/11/chartex" xmlns:cx6="http://schemas.microsoft.com/office/drawing/2016/5/12/chartex" xmlns:cx7="http://schemas.microsoft.com/office/drawing/2016/5/13/chartex" xmlns:cx8="http://schemas.microsoft.com/office/drawing/2016/5/14/chartex" xmlns:mc="http://schemas.openxmlformats.org/markup-compatibility/2006" xmlns:aink="http://schemas.microsoft.com/office/drawing/2016/ink" xmlns:am3d="http://schemas.microsoft.com/office/drawing/2017/model3d" xmlns:o="urn:schemas-microsoft-com:office:office" xmlns:oel="http://schemas.microsoft.com/office/2019/extlst" xmlns:r="http://schemas.openxmlformats.org/officeDocument/2006/relationships" xmlns:m="http://schemas.openxmlformats.org/officeDocument/2006/math" xmlns:v="urn:schemas-microsoft-com:vml" xmlns:wp14="http://schemas.microsoft.com/office/word/2010/wordprocessingDrawing" xmlns:wp="http://schemas.openxmlformats.org/drawingml/2006/wordprocessingDrawing" xmlns:w10="urn:schemas-microsoft-com:office:word" xmlns:w="http://schemas.openxmlformats.org/wordprocessingml/2006/main" xmlns:w14="http://schemas.microsoft.com/office/word/2010/wordml" xmlns:w15="http://schemas.microsoft.com/office/word/2012/wordml" xmlns:w16cex="http://schemas.microsoft.com/office/word/2018/wordml/cex" xmlns:w16cid="http://schemas.microsoft.com/office/word/2016/wordml/cid" xmlns:w16="http://schemas.microsoft.com/office/word/2018/wordml" xmlns:w16sdtdh="http://schemas.microsoft.com/office/word/2020/wordml/sdtdatahash" xmlns:w16se="http://schemas.microsoft.com/office/word/2015/wordml/symex" xmlns:wpg="http://schemas.microsoft.com/office/word/2010/wordprocessingGroup" xmlns:wpi="http://schemas.microsoft.com/office/word/2010/wordprocessingInk" xmlns:wne="http://schemas.microsoft.com/office/word/2006/wordml" xmlns:wps="http://schemas.microsoft.com/office/word/2010/wordprocessingShape" mc:Ignorable="w14 w15 w16se w16cid w16 w16cex w16sdtdh wp14">
-  <w:comment w:id="0" w:author="Gabriella Meltzer" w:date="2023-01-23T18:17:00Z" w:initials="GM">
-    <w:p>
-      <w:r>
-        <w:rPr>
-          <w:rStyle w:val="CommentReference"/>
-        </w:rPr>
-        <w:annotationRef/>
-      </w:r>
-      <w:r>
-        <w:rPr>
-          <w:sz w:val="20"/>
-          <w:szCs w:val="20"/>
-        </w:rPr>
-        <w:t>Given the different interpretation (not SDs),  the question is whether this is the right label</w:t>
-      </w:r>
-    </w:p>
-  </w:comment>
-</w:comments>
-</file>
-
-<file path=word/commentsExtended.xml><?xml version="1.0" encoding="utf-8"?>
-<w15:commentsEx xmlns:wpc="http://schemas.microsoft.com/office/word/2010/wordprocessingCanvas" xmlns:cx="http://schemas.microsoft.com/office/drawing/2014/chartex" xmlns:cx1="http://schemas.microsoft.com/office/drawing/2015/9/8/chartex" xmlns:cx2="http://schemas.microsoft.com/office/drawing/2015/10/21/chartex" xmlns:cx3="http://schemas.microsoft.com/office/drawing/2016/5/9/chartex" xmlns:cx4="http://schemas.microsoft.com/office/drawing/2016/5/10/chartex" xmlns:cx5="http://schemas.microsoft.com/office/drawing/2016/5/11/chartex" xmlns:cx6="http://schemas.microsoft.com/office/drawing/2016/5/12/chartex" xmlns:cx7="http://schemas.microsoft.com/office/drawing/2016/5/13/chartex" xmlns:cx8="http://schemas.microsoft.com/office/drawing/2016/5/14/chartex" xmlns:mc="http://schemas.openxmlformats.org/markup-compatibility/2006" xmlns:aink="http://schemas.microsoft.com/office/drawing/2016/ink" xmlns:am3d="http://schemas.microsoft.com/office/drawing/2017/model3d" xmlns:o="urn:schemas-microsoft-com:office:office" xmlns:oel="http://schemas.microsoft.com/office/2019/extlst" xmlns:r="http://schemas.openxmlformats.org/officeDocument/2006/relationships" xmlns:m="http://schemas.openxmlformats.org/officeDocument/2006/math" xmlns:v="urn:schemas-microsoft-com:vml" xmlns:wp14="http://schemas.microsoft.com/office/word/2010/wordprocessingDrawing" xmlns:wp="http://schemas.openxmlformats.org/drawingml/2006/wordprocessingDrawing" xmlns:w10="urn:schemas-microsoft-com:office:word" xmlns:w="http://schemas.openxmlformats.org/wordprocessingml/2006/main" xmlns:w14="http://schemas.microsoft.com/office/word/2010/wordml" xmlns:w15="http://schemas.microsoft.com/office/word/2012/wordml" xmlns:w16cex="http://schemas.microsoft.com/office/word/2018/wordml/cex" xmlns:w16cid="http://schemas.microsoft.com/office/word/2016/wordml/cid" xmlns:w16="http://schemas.microsoft.com/office/word/2018/wordml" xmlns:w16sdtdh="http://schemas.microsoft.com/office/word/2020/wordml/sdtdatahash" xmlns:w16se="http://schemas.microsoft.com/office/word/2015/wordml/symex" xmlns:wpg="http://schemas.microsoft.com/office/word/2010/wordprocessingGroup" xmlns:wpi="http://schemas.microsoft.com/office/word/2010/wordprocessingInk" xmlns:wne="http://schemas.microsoft.com/office/word/2006/wordml" xmlns:wps="http://schemas.microsoft.com/office/word/2010/wordprocessingShape" mc:Ignorable="w14 w15 w16se w16cid w16 w16cex w16sdtdh wp14">
-  <w15:commentEx w15:paraId="59DDB3E9" w15:done="0"/>
-</w15:commentsEx>
-</file>
-
-<file path=word/commentsExtensible.xml><?xml version="1.0" encoding="utf-8"?>
-<w16cex:commentsExtensible xmlns:wpc="http://schemas.microsoft.com/office/word/2010/wordprocessingCanvas" xmlns:cx="http://schemas.microsoft.com/office/drawing/2014/chartex" xmlns:cx1="http://schemas.microsoft.com/office/drawing/2015/9/8/chartex" xmlns:cx2="http://schemas.microsoft.com/office/drawing/2015/10/21/chartex" xmlns:cx3="http://schemas.microsoft.com/office/drawing/2016/5/9/chartex" xmlns:cx4="http://schemas.microsoft.com/office/drawing/2016/5/10/chartex" xmlns:cx5="http://schemas.microsoft.com/office/drawing/2016/5/11/chartex" xmlns:cx6="http://schemas.microsoft.com/office/drawing/2016/5/12/chartex" xmlns:cx7="http://schemas.microsoft.com/office/drawing/2016/5/13/chartex" xmlns:cx8="http://schemas.microsoft.com/office/drawing/2016/5/14/chartex" xmlns:mc="http://schemas.openxmlformats.org/markup-compatibility/2006" xmlns:aink="http://schemas.microsoft.com/office/drawing/2016/ink" xmlns:am3d="http://schemas.microsoft.com/office/drawing/2017/model3d" xmlns:o="urn:schemas-microsoft-com:office:office" xmlns:oel="http://schemas.microsoft.com/office/2019/extlst" xmlns:r="http://schemas.openxmlformats.org/officeDocument/2006/relationships" xmlns:m="http://schemas.openxmlformats.org/officeDocument/2006/math" xmlns:v="urn:schemas-microsoft-com:vml" xmlns:wp14="http://schemas.microsoft.com/office/word/2010/wordprocessingDrawing" xmlns:wp="http://schemas.openxmlformats.org/drawingml/2006/wordprocessingDrawing" xmlns:w10="urn:schemas-microsoft-com:office:word" xmlns:w="http://schemas.openxmlformats.org/wordprocessingml/2006/main" xmlns:w14="http://schemas.microsoft.com/office/word/2010/wordml" xmlns:w15="http://schemas.microsoft.com/office/word/2012/wordml" xmlns:w16cex="http://schemas.microsoft.com/office/word/2018/wordml/cex" xmlns:w16cid="http://schemas.microsoft.com/office/word/2016/wordml/cid" xmlns:w16="http://schemas.microsoft.com/office/word/2018/wordml" xmlns:w16sdtdh="http://schemas.microsoft.com/office/word/2020/wordml/sdtdatahash" xmlns:w16se="http://schemas.microsoft.com/office/word/2015/wordml/symex" xmlns:wpg="http://schemas.microsoft.com/office/word/2010/wordprocessingGroup" xmlns:wpi="http://schemas.microsoft.com/office/word/2010/wordprocessingInk" xmlns:wne="http://schemas.microsoft.com/office/word/2006/wordml" xmlns:wps="http://schemas.microsoft.com/office/word/2010/wordprocessingShape" mc:Ignorable="w14 w15 w16se w16cid w16 w16cex w16sdtdh wp14">
-  <w16cex:commentExtensible w16cex:durableId="27794DB3" w16cex:dateUtc="2023-01-23T23:17:00Z"/>
-</w16cex:commentsExtensible>
-</file>
-
-<file path=word/commentsIds.xml><?xml version="1.0" encoding="utf-8"?>
-<w16cid:commentsIds xmlns:wpc="http://schemas.microsoft.com/office/word/2010/wordprocessingCanvas" xmlns:cx="http://schemas.microsoft.com/office/drawing/2014/chartex" xmlns:cx1="http://schemas.microsoft.com/office/drawing/2015/9/8/chartex" xmlns:cx2="http://schemas.microsoft.com/office/drawing/2015/10/21/chartex" xmlns:cx3="http://schemas.microsoft.com/office/drawing/2016/5/9/chartex" xmlns:cx4="http://schemas.microsoft.com/office/drawing/2016/5/10/chartex" xmlns:cx5="http://schemas.microsoft.com/office/drawing/2016/5/11/chartex" xmlns:cx6="http://schemas.microsoft.com/office/drawing/2016/5/12/chartex" xmlns:cx7="http://schemas.microsoft.com/office/drawing/2016/5/13/chartex" xmlns:cx8="http://schemas.microsoft.com/office/drawing/2016/5/14/chartex" xmlns:mc="http://schemas.openxmlformats.org/markup-compatibility/2006" xmlns:aink="http://schemas.microsoft.com/office/drawing/2016/ink" xmlns:am3d="http://schemas.microsoft.com/office/drawing/2017/model3d" xmlns:o="urn:schemas-microsoft-com:office:office" xmlns:oel="http://schemas.microsoft.com/office/2019/extlst" xmlns:r="http://schemas.openxmlformats.org/officeDocument/2006/relationships" xmlns:m="http://schemas.openxmlformats.org/officeDocument/2006/math" xmlns:v="urn:schemas-microsoft-com:vml" xmlns:wp14="http://schemas.microsoft.com/office/word/2010/wordprocessingDrawing" xmlns:wp="http://schemas.openxmlformats.org/drawingml/2006/wordprocessingDrawing" xmlns:w10="urn:schemas-microsoft-com:office:word" xmlns:w="http://schemas.openxmlformats.org/wordprocessingml/2006/main" xmlns:w14="http://schemas.microsoft.com/office/word/2010/wordml" xmlns:w15="http://schemas.microsoft.com/office/word/2012/wordml" xmlns:w16cex="http://schemas.microsoft.com/office/word/2018/wordml/cex" xmlns:w16cid="http://schemas.microsoft.com/office/word/2016/wordml/cid" xmlns:w16="http://schemas.microsoft.com/office/word/2018/wordml" xmlns:w16sdtdh="http://schemas.microsoft.com/office/word/2020/wordml/sdtdatahash" xmlns:w16se="http://schemas.microsoft.com/office/word/2015/wordml/symex" xmlns:wpg="http://schemas.microsoft.com/office/word/2010/wordprocessingGroup" xmlns:wpi="http://schemas.microsoft.com/office/word/2010/wordprocessingInk" xmlns:wne="http://schemas.microsoft.com/office/word/2006/wordml" xmlns:wps="http://schemas.microsoft.com/office/word/2010/wordprocessingShape" mc:Ignorable="w14 w15 w16se w16cid w16 w16cex w16sdtdh wp14">
-  <w16cid:commentId w16cid:paraId="59DDB3E9" w16cid:durableId="27794DB3"/>
-</w16cid:commentsIds>
-</file>
-
-<file path=word/people.xml><?xml version="1.0" encoding="utf-8"?>
-<w15:people xmlns:wpc="http://schemas.microsoft.com/office/word/2010/wordprocessingCanvas" xmlns:cx="http://schemas.microsoft.com/office/drawing/2014/chartex" xmlns:cx1="http://schemas.microsoft.com/office/drawing/2015/9/8/chartex" xmlns:cx2="http://schemas.microsoft.com/office/drawing/2015/10/21/chartex" xmlns:cx3="http://schemas.microsoft.com/office/drawing/2016/5/9/chartex" xmlns:cx4="http://schemas.microsoft.com/office/drawing/2016/5/10/chartex" xmlns:cx5="http://schemas.microsoft.com/office/drawing/2016/5/11/chartex" xmlns:cx6="http://schemas.microsoft.com/office/drawing/2016/5/12/chartex" xmlns:cx7="http://schemas.microsoft.com/office/drawing/2016/5/13/chartex" xmlns:cx8="http://schemas.microsoft.com/office/drawing/2016/5/14/chartex" xmlns:mc="http://schemas.openxmlformats.org/markup-compatibility/2006" xmlns:aink="http://schemas.microsoft.com/office/drawing/2016/ink" xmlns:am3d="http://schemas.microsoft.com/office/drawing/2017/model3d" xmlns:o="urn:schemas-microsoft-com:office:office" xmlns:oel="http://schemas.microsoft.com/office/2019/extlst" xmlns:r="http://schemas.openxmlformats.org/officeDocument/2006/relationships" xmlns:m="http://schemas.openxmlformats.org/officeDocument/2006/math" xmlns:v="urn:schemas-microsoft-com:vml" xmlns:wp14="http://schemas.microsoft.com/office/word/2010/wordprocessingDrawing" xmlns:wp="http://schemas.openxmlformats.org/drawingml/2006/wordprocessingDrawing" xmlns:w10="urn:schemas-microsoft-com:office:word" xmlns:w="http://schemas.openxmlformats.org/wordprocessingml/2006/main" xmlns:w14="http://schemas.microsoft.com/office/word/2010/wordml" xmlns:w15="http://schemas.microsoft.com/office/word/2012/wordml" xmlns:w16cex="http://schemas.microsoft.com/office/word/2018/wordml/cex" xmlns:w16cid="http://schemas.microsoft.com/office/word/2016/wordml/cid" xmlns:w16="http://schemas.microsoft.com/office/word/2018/wordml" xmlns:w16sdtdh="http://schemas.microsoft.com/office/word/2020/wordml/sdtdatahash" xmlns:w16se="http://schemas.microsoft.com/office/word/2015/wordml/symex" xmlns:wpg="http://schemas.microsoft.com/office/word/2010/wordprocessingGroup" xmlns:wpi="http://schemas.microsoft.com/office/word/2010/wordprocessingInk" xmlns:wne="http://schemas.microsoft.com/office/word/2006/wordml" xmlns:wps="http://schemas.microsoft.com/office/word/2010/wordprocessingShape" mc:Ignorable="w14 w15 w16se w16cid w16 w16cex w16sdtdh wp14">
-  <w15:person w15:author="Gabriella Meltzer">
-    <w15:presenceInfo w15:providerId="Windows Live" w15:userId="1922e6e6f0c2cea6"/>
-  </w15:person>
-</w15:people>
 </file>
 
 <file path=word/styles.xml><?xml version="1.0" encoding="utf-8"?>

</xml_diff>